<commit_message>
Updated self check questions
</commit_message>
<xml_diff>
--- a/Presentation/self-check-questions.docx
+++ b/Presentation/self-check-questions.docx
@@ -11,6 +11,47 @@
       </w:r>
     </w:p>
     <w:p>
+      <w:r>
+        <w:t xml:space="preserve">Список вопросов для самопроверки по </w:t>
+      </w:r>
+      <w:r>
+        <w:t>.</w:t>
+      </w:r>
+      <w:r>
+        <w:rPr>
+          <w:lang w:val="en-US"/>
+        </w:rPr>
+        <w:t>NET</w:t>
+      </w:r>
+      <w:r>
+        <w:t xml:space="preserve">. </w:t>
+      </w:r>
+      <w:r>
+        <w:t xml:space="preserve">За основу взята статья Скота Ханселмана </w:t>
+      </w:r>
+      <w:r>
+        <w:fldChar w:fldCharType="begin"/>
+      </w:r>
+      <w:r>
+        <w:instrText xml:space="preserve"> HYPERLINK "http://www.hanselman.com/blog/WhatGreatNETDevelopersOughtToKnowMoreNETInterviewQuestions.aspx" </w:instrText>
+      </w:r>
+      <w:r>
+        <w:fldChar w:fldCharType="separate"/>
+      </w:r>
+      <w:r>
+        <w:rPr>
+          <w:rStyle w:val="Hyperlink"/>
+        </w:rPr>
+        <w:t>What Great .NET Developers Ought To Know (More .NET Interview Questions)</w:t>
+      </w:r>
+      <w:r>
+        <w:fldChar w:fldCharType="end"/>
+      </w:r>
+      <w:r>
+        <w:t>.</w:t>
+      </w:r>
+    </w:p>
+    <w:p>
       <w:pPr>
         <w:pStyle w:val="Heading2"/>
       </w:pPr>
@@ -102,20 +143,122 @@
         <w:t>override</w:t>
       </w:r>
       <w:r>
+        <w:t xml:space="preserve"> и </w:t>
+      </w:r>
+      <w:r>
+        <w:rPr>
+          <w:lang w:val="en-US"/>
+        </w:rPr>
+        <w:t>abstract</w:t>
+      </w:r>
+      <w:r>
+        <w:t>.</w:t>
+      </w:r>
+    </w:p>
+    <w:p>
+      <w:pPr>
+        <w:pStyle w:val="ListParagraph"/>
+        <w:numPr>
+          <w:ilvl w:val="0"/>
+          <w:numId w:val="1"/>
+        </w:numPr>
+        <w:rPr>
+          <w:lang w:val="en-US"/>
+        </w:rPr>
+      </w:pPr>
+      <w:r>
+        <w:t>В</w:t>
+      </w:r>
+      <w:r>
+        <w:rPr>
+          <w:lang w:val="en-US"/>
+        </w:rPr>
         <w:t xml:space="preserve"> </w:t>
       </w:r>
       <w:r>
-        <w:t xml:space="preserve">и </w:t>
-      </w:r>
-      <w:r>
-        <w:rPr>
-          <w:lang w:val="en-US"/>
-        </w:rPr>
-        <w:t>abstract</w:t>
+        <w:t>чем</w:t>
+      </w:r>
+      <w:r>
+        <w:rPr>
+          <w:lang w:val="en-US"/>
+        </w:rPr>
+        <w:t xml:space="preserve"> </w:t>
+      </w:r>
+      <w:r>
+        <w:t>различие</w:t>
+      </w:r>
+      <w:r>
+        <w:rPr>
+          <w:lang w:val="en-US"/>
+        </w:rPr>
+        <w:t xml:space="preserve"> </w:t>
+      </w:r>
+      <w:r>
+        <w:t>между</w:t>
+      </w:r>
+      <w:r>
+        <w:rPr>
+          <w:lang w:val="en-US"/>
+        </w:rPr>
+        <w:t xml:space="preserve"> catch(Exception e){throw e;} </w:t>
+      </w:r>
+      <w:r>
+        <w:t>и</w:t>
+      </w:r>
+      <w:r>
+        <w:rPr>
+          <w:lang w:val="en-US"/>
+        </w:rPr>
+        <w:t xml:space="preserve"> catch(Exception e){throw;}?</w:t>
+      </w:r>
+    </w:p>
+    <w:p>
+      <w:pPr>
+        <w:pStyle w:val="ListParagraph"/>
+        <w:numPr>
+          <w:ilvl w:val="0"/>
+          <w:numId w:val="1"/>
+        </w:numPr>
+      </w:pPr>
+      <w:r>
+        <w:t xml:space="preserve">Опишите особенности класса </w:t>
+      </w:r>
+      <w:r>
+        <w:rPr>
+          <w:lang w:val="en-US"/>
+        </w:rPr>
+        <w:t>string</w:t>
+      </w:r>
+      <w:r>
+        <w:t xml:space="preserve">. Есть ли разница между </w:t>
+      </w:r>
+      <w:r>
+        <w:rPr>
+          <w:lang w:val="en-US"/>
+        </w:rPr>
+        <w:t>string</w:t>
+      </w:r>
+      <w:r>
+        <w:t xml:space="preserve"> и </w:t>
+      </w:r>
+      <w:r>
+        <w:rPr>
+          <w:lang w:val="en-US"/>
+        </w:rPr>
+        <w:t>System</w:t>
       </w:r>
       <w:r>
         <w:t>.</w:t>
       </w:r>
+      <w:r>
+        <w:rPr>
+          <w:lang w:val="en-US"/>
+        </w:rPr>
+        <w:t>String</w:t>
+      </w:r>
+      <w:r>
+        <w:t>?</w:t>
+      </w:r>
     </w:p>
     <w:p>
       <w:pPr>
@@ -124,138 +267,40 @@
           <w:ilvl w:val="0"/>
           <w:numId w:val="1"/>
         </w:numPr>
-        <w:rPr>
-          <w:lang w:val="en-US"/>
-        </w:rPr>
-      </w:pPr>
-      <w:r>
-        <w:t>В</w:t>
-      </w:r>
-      <w:r>
-        <w:rPr>
-          <w:lang w:val="en-US"/>
-        </w:rPr>
-        <w:t xml:space="preserve"> </w:t>
-      </w:r>
-      <w:r>
-        <w:t>чем</w:t>
-      </w:r>
-      <w:r>
-        <w:rPr>
-          <w:lang w:val="en-US"/>
-        </w:rPr>
-        <w:t xml:space="preserve"> </w:t>
-      </w:r>
-      <w:r>
-        <w:t>различие</w:t>
-      </w:r>
-      <w:r>
-        <w:rPr>
-          <w:lang w:val="en-US"/>
-        </w:rPr>
-        <w:t xml:space="preserve"> </w:t>
-      </w:r>
-      <w:r>
-        <w:t>между</w:t>
-      </w:r>
-      <w:r>
-        <w:rPr>
-          <w:lang w:val="en-US"/>
-        </w:rPr>
-        <w:t xml:space="preserve"> </w:t>
-      </w:r>
-      <w:r>
-        <w:rPr>
-          <w:lang w:val="en-US"/>
-        </w:rPr>
-        <w:t>catch(Exception</w:t>
-      </w:r>
-      <w:r>
-        <w:rPr>
-          <w:lang w:val="en-US"/>
-        </w:rPr>
-        <w:t xml:space="preserve"> e){throw e;}</w:t>
-      </w:r>
-      <w:r>
-        <w:rPr>
-          <w:lang w:val="en-US"/>
-        </w:rPr>
-        <w:t xml:space="preserve"> </w:t>
-      </w:r>
-      <w:r>
-        <w:t>и</w:t>
-      </w:r>
-      <w:r>
-        <w:rPr>
-          <w:lang w:val="en-US"/>
-        </w:rPr>
-        <w:t xml:space="preserve"> </w:t>
-      </w:r>
-      <w:r>
-        <w:rPr>
-          <w:lang w:val="en-US"/>
-        </w:rPr>
-        <w:t>catch(Exception e){throw;}</w:t>
-      </w:r>
-      <w:r>
-        <w:rPr>
-          <w:lang w:val="en-US"/>
-        </w:rPr>
+      </w:pPr>
+      <w:r>
+        <w:t xml:space="preserve">Для чего используется класс </w:t>
+      </w:r>
+      <w:proofErr w:type="spellStart"/>
+      <w:r>
+        <w:rPr>
+          <w:lang w:val="en-US"/>
+        </w:rPr>
+        <w:t>StringBuilder</w:t>
+      </w:r>
+      <w:proofErr w:type="spellEnd"/>
+      <w:r>
         <w:t>?</w:t>
       </w:r>
     </w:p>
     <w:p>
       <w:pPr>
+        <w:pStyle w:val="Heading2"/>
+      </w:pPr>
+      <w:r>
+        <w:t>Средний уровень</w:t>
+      </w:r>
+    </w:p>
+    <w:p>
+      <w:pPr>
         <w:pStyle w:val="ListParagraph"/>
         <w:numPr>
           <w:ilvl w:val="0"/>
-          <w:numId w:val="1"/>
-        </w:numPr>
-      </w:pPr>
-      <w:r>
-        <w:t xml:space="preserve">Опишите особенности класса </w:t>
-      </w:r>
-      <w:r>
-        <w:rPr>
-          <w:lang w:val="en-US"/>
-        </w:rPr>
-        <w:t>string</w:t>
-      </w:r>
-      <w:r>
-        <w:t xml:space="preserve">. </w:t>
-      </w:r>
-      <w:r>
-        <w:t xml:space="preserve">Есть ли разница между </w:t>
-      </w:r>
-      <w:r>
-        <w:rPr>
-          <w:lang w:val="en-US"/>
-        </w:rPr>
-        <w:t>string</w:t>
-      </w:r>
-      <w:r>
-        <w:t xml:space="preserve"> </w:t>
-      </w:r>
-      <w:r>
-        <w:t xml:space="preserve">и </w:t>
-      </w:r>
-      <w:r>
-        <w:rPr>
-          <w:lang w:val="en-US"/>
-        </w:rPr>
-        <w:t>System</w:t>
-      </w:r>
-      <w:r>
-        <w:t>.</w:t>
-      </w:r>
-      <w:r>
-        <w:rPr>
-          <w:lang w:val="en-US"/>
-        </w:rPr>
-        <w:t>String</w:t>
-      </w:r>
-      <w:r>
-        <w:t>?</w:t>
+          <w:numId w:val="3"/>
+        </w:numPr>
+      </w:pPr>
+      <w:r>
+        <w:t>Что такое интерфейс и в чем его отличие от класса?</w:t>
       </w:r>
     </w:p>
     <w:p>
@@ -263,148 +308,2922 @@
         <w:pStyle w:val="ListParagraph"/>
         <w:numPr>
           <w:ilvl w:val="0"/>
-          <w:numId w:val="1"/>
-        </w:numPr>
-      </w:pPr>
-      <w:r>
-        <w:t xml:space="preserve">Для чего используется класс </w:t>
-      </w:r>
+          <w:numId w:val="3"/>
+        </w:numPr>
+      </w:pPr>
+      <w:r>
+        <w:t>В чем заключается разница между интерфейсом и абстрактным классом?</w:t>
+      </w:r>
+    </w:p>
+    <w:p>
+      <w:pPr>
+        <w:pStyle w:val="ListParagraph"/>
+        <w:numPr>
+          <w:ilvl w:val="0"/>
+          <w:numId w:val="3"/>
+        </w:numPr>
+      </w:pPr>
+      <w:r>
+        <w:t>Что такое отражение (reflection)?</w:t>
+      </w:r>
+    </w:p>
+    <w:p>
+      <w:pPr>
+        <w:pStyle w:val="ListParagraph"/>
+        <w:numPr>
+          <w:ilvl w:val="0"/>
+          <w:numId w:val="3"/>
+        </w:numPr>
+      </w:pPr>
+      <w:r>
+        <w:t>Может ли переменная типа DateTime принимать значение null?</w:t>
+      </w:r>
+    </w:p>
+    <w:p>
+      <w:pPr>
+        <w:pStyle w:val="ListParagraph"/>
+        <w:numPr>
+          <w:ilvl w:val="0"/>
+          <w:numId w:val="3"/>
+        </w:numPr>
+      </w:pPr>
+      <w:r>
+        <w:t>Что вам известно о JIT и NGEN? Что они делают? Опишите их плюсы и минусы.</w:t>
+      </w:r>
+    </w:p>
+    <w:p>
+      <w:pPr>
+        <w:pStyle w:val="ListParagraph"/>
+        <w:numPr>
+          <w:ilvl w:val="0"/>
+          <w:numId w:val="3"/>
+        </w:numPr>
+      </w:pPr>
+      <w:r>
+        <w:t>Каким образом сборщик мусора (garbage collector) управляет жизненным периодом объектов в .NET? Что означает термин недетерминированное освобождение (non-deterministic finalization)?</w:t>
+      </w:r>
+    </w:p>
+    <w:p>
+      <w:pPr>
+        <w:pStyle w:val="ListParagraph"/>
+        <w:numPr>
+          <w:ilvl w:val="0"/>
+          <w:numId w:val="3"/>
+        </w:numPr>
+      </w:pPr>
+      <w:r>
+        <w:t>В чем польза using() { … }? Для чего используется IDisposable? Как он помогает выполнить детерминированное освобождение (deterministic finalization)? Напишите пример реализации класса-наследника IDisposable.</w:t>
+      </w:r>
+    </w:p>
+    <w:p>
+      <w:pPr>
+        <w:pStyle w:val="ListParagraph"/>
+        <w:numPr>
+          <w:ilvl w:val="0"/>
+          <w:numId w:val="3"/>
+        </w:numPr>
+      </w:pPr>
+      <w:r>
+        <w:t>Чем отличаются Finalize() и Dispose()?</w:t>
+      </w:r>
+    </w:p>
+    <w:p>
+      <w:pPr>
+        <w:pStyle w:val="ListParagraph"/>
+        <w:numPr>
+          <w:ilvl w:val="0"/>
+          <w:numId w:val="3"/>
+        </w:numPr>
+      </w:pPr>
+    </w:p>
+    <w:p>
+      <w:pPr>
+        <w:pStyle w:val="NormalWeb"/>
+      </w:pPr>
+      <w:r>
+        <w:rPr>
+          <w:rStyle w:val="Strong"/>
+          <w:rFonts w:eastAsiaTheme="majorEastAsia"/>
+        </w:rPr>
+        <w:t>Everyone who writes code</w:t>
+      </w:r>
+    </w:p>
+    <w:p>
+      <w:pPr>
+        <w:numPr>
+          <w:ilvl w:val="0"/>
+          <w:numId w:val="4"/>
+        </w:numPr>
+        <w:spacing w:before="100" w:beforeAutospacing="1" w:after="100" w:afterAutospacing="1" w:line="240" w:lineRule="auto"/>
+        <w:rPr>
+          <w:strike/>
+          <w:lang w:val="en-US"/>
+        </w:rPr>
+      </w:pPr>
+      <w:r>
+        <w:rPr>
+          <w:strike/>
+          <w:lang w:val="en-US"/>
+        </w:rPr>
+        <w:t xml:space="preserve">Describe the difference between a Thread and a Process? </w:t>
+      </w:r>
+    </w:p>
+    <w:p>
+      <w:pPr>
+        <w:numPr>
+          <w:ilvl w:val="0"/>
+          <w:numId w:val="4"/>
+        </w:numPr>
+        <w:spacing w:before="100" w:beforeAutospacing="1" w:after="100" w:afterAutospacing="1" w:line="240" w:lineRule="auto"/>
+        <w:rPr>
+          <w:strike/>
+          <w:lang w:val="en-US"/>
+        </w:rPr>
+      </w:pPr>
+      <w:r>
+        <w:rPr>
+          <w:strike/>
+          <w:lang w:val="en-US"/>
+        </w:rPr>
+        <w:t xml:space="preserve">What is a Windows Service and how does its lifecycle differ from a "standard" EXE? </w:t>
+      </w:r>
+    </w:p>
+    <w:p>
+      <w:pPr>
+        <w:numPr>
+          <w:ilvl w:val="0"/>
+          <w:numId w:val="4"/>
+        </w:numPr>
+        <w:spacing w:before="100" w:beforeAutospacing="1" w:after="100" w:afterAutospacing="1" w:line="240" w:lineRule="auto"/>
+      </w:pPr>
+      <w:r>
+        <w:rPr>
+          <w:lang w:val="en-US"/>
+        </w:rPr>
+        <w:t xml:space="preserve">What is the maximum amount of memory any single process on Windows can address? Is this different than the maximum virtual memory for the system? </w:t>
+      </w:r>
+      <w:r>
+        <w:t xml:space="preserve">How would this affect a system design? </w:t>
+      </w:r>
+    </w:p>
+    <w:p>
+      <w:pPr>
+        <w:numPr>
+          <w:ilvl w:val="0"/>
+          <w:numId w:val="4"/>
+        </w:numPr>
+        <w:spacing w:before="100" w:beforeAutospacing="1" w:after="100" w:afterAutospacing="1" w:line="240" w:lineRule="auto"/>
+        <w:rPr>
+          <w:lang w:val="en-US"/>
+        </w:rPr>
+      </w:pPr>
+      <w:r>
+        <w:rPr>
+          <w:lang w:val="en-US"/>
+        </w:rPr>
+        <w:t xml:space="preserve">What is the difference between an EXE and a DLL? </w:t>
+      </w:r>
+    </w:p>
+    <w:p>
+      <w:pPr>
+        <w:numPr>
+          <w:ilvl w:val="0"/>
+          <w:numId w:val="4"/>
+        </w:numPr>
+        <w:spacing w:before="100" w:beforeAutospacing="1" w:after="100" w:afterAutospacing="1" w:line="240" w:lineRule="auto"/>
+      </w:pPr>
+      <w:r>
+        <w:rPr>
+          <w:lang w:val="en-US"/>
+        </w:rPr>
+        <w:t xml:space="preserve">What is strong-typing versus weak-typing? </w:t>
+      </w:r>
+      <w:r>
+        <w:t xml:space="preserve">Which is preferred? Why? </w:t>
+      </w:r>
+    </w:p>
+    <w:p>
+      <w:pPr>
+        <w:numPr>
+          <w:ilvl w:val="0"/>
+          <w:numId w:val="4"/>
+        </w:numPr>
+        <w:spacing w:before="100" w:beforeAutospacing="1" w:after="100" w:afterAutospacing="1" w:line="240" w:lineRule="auto"/>
+        <w:rPr>
+          <w:lang w:val="en-US"/>
+        </w:rPr>
+      </w:pPr>
       <w:proofErr w:type="spellStart"/>
       <w:r>
         <w:rPr>
           <w:lang w:val="en-US"/>
         </w:rPr>
-        <w:t>StringBuilder</w:t>
+        <w:t>Corillian's</w:t>
       </w:r>
       <w:proofErr w:type="spellEnd"/>
       <w:r>
-        <w:t>?</w:t>
-      </w:r>
-    </w:p>
-    <w:p>
-      <w:pPr>
-        <w:pStyle w:val="Heading2"/>
-      </w:pPr>
-      <w:r>
-        <w:t>Средний уровень</w:t>
-      </w:r>
-    </w:p>
-    <w:p>
-      <w:pPr>
-        <w:pStyle w:val="ListParagraph"/>
-        <w:numPr>
-          <w:ilvl w:val="0"/>
-          <w:numId w:val="3"/>
-        </w:numPr>
-      </w:pPr>
-      <w:r>
-        <w:t>Что такое интерфейс и в чем его отличие от класса?</w:t>
-      </w:r>
-    </w:p>
-    <w:p>
-      <w:pPr>
-        <w:pStyle w:val="ListParagraph"/>
-        <w:numPr>
-          <w:ilvl w:val="0"/>
-          <w:numId w:val="3"/>
-        </w:numPr>
-      </w:pPr>
-      <w:r>
-        <w:t>В чем заключается разница между интерфейсом и абстрактным классом?</w:t>
-      </w:r>
-    </w:p>
-    <w:p>
-      <w:pPr>
-        <w:pStyle w:val="ListParagraph"/>
-        <w:numPr>
-          <w:ilvl w:val="0"/>
-          <w:numId w:val="3"/>
-        </w:numPr>
-      </w:pPr>
-      <w:r>
-        <w:t>Что такое отражение (reflection)?</w:t>
-      </w:r>
-    </w:p>
-    <w:p>
-      <w:pPr>
-        <w:pStyle w:val="ListParagraph"/>
-        <w:numPr>
-          <w:ilvl w:val="0"/>
-          <w:numId w:val="3"/>
-        </w:numPr>
-      </w:pPr>
-      <w:r>
-        <w:t>Может ли переменная типа DateTime принимать значение null?</w:t>
-      </w:r>
-    </w:p>
-    <w:p>
-      <w:pPr>
-        <w:pStyle w:val="ListParagraph"/>
-        <w:numPr>
-          <w:ilvl w:val="0"/>
-          <w:numId w:val="3"/>
-        </w:numPr>
-      </w:pPr>
-      <w:r>
-        <w:t>Что вам известно о JIT и NGEN? Что они делают? Опишите их плюсы и минусы.</w:t>
-      </w:r>
-    </w:p>
-    <w:p>
-      <w:pPr>
-        <w:pStyle w:val="ListParagraph"/>
-        <w:numPr>
-          <w:ilvl w:val="0"/>
-          <w:numId w:val="3"/>
-        </w:numPr>
-      </w:pPr>
-      <w:r>
-        <w:t>Каким образом сборщик мусора (garbage collector) управляет жизненным периодом объектов в .NET? Что означает термин недетерминированное освобождение (non-deterministic finalization)?</w:t>
-      </w:r>
-    </w:p>
-    <w:p>
-      <w:pPr>
-        <w:pStyle w:val="ListParagraph"/>
-        <w:numPr>
-          <w:ilvl w:val="0"/>
-          <w:numId w:val="3"/>
-        </w:numPr>
-      </w:pPr>
-      <w:r>
-        <w:t>В чем польза using() { … }? Для чего используется IDisposable? Как он помогает выполнить детерминированное освобождение (deterministic finalization)? Напишите пример реализации класса-наследника IDisposable.</w:t>
-      </w:r>
-    </w:p>
-    <w:p>
-      <w:pPr>
-        <w:pStyle w:val="ListParagraph"/>
-        <w:numPr>
-          <w:ilvl w:val="0"/>
-          <w:numId w:val="3"/>
-        </w:numPr>
-      </w:pPr>
-      <w:r>
-        <w:t>Чем отличаются Finalize() и Dispose()?</w:t>
-      </w:r>
-    </w:p>
-    <w:p>
-      <w:pPr>
-        <w:pStyle w:val="ListParagraph"/>
-        <w:numPr>
-          <w:ilvl w:val="0"/>
-          <w:numId w:val="3"/>
-        </w:numPr>
-      </w:pPr>
+        <w:rPr>
+          <w:lang w:val="en-US"/>
+        </w:rPr>
+        <w:t xml:space="preserve"> product is a "Component Container." Name at least 3 component containers that ship now with the Windows Server Family. </w:t>
+      </w:r>
+    </w:p>
+    <w:p>
+      <w:pPr>
+        <w:numPr>
+          <w:ilvl w:val="0"/>
+          <w:numId w:val="4"/>
+        </w:numPr>
+        <w:spacing w:before="100" w:beforeAutospacing="1" w:after="100" w:afterAutospacing="1" w:line="240" w:lineRule="auto"/>
+        <w:rPr>
+          <w:lang w:val="en-US"/>
+        </w:rPr>
+      </w:pPr>
+      <w:r>
+        <w:rPr>
+          <w:lang w:val="en-US"/>
+        </w:rPr>
+        <w:t xml:space="preserve">What is a PID? How is it useful when troubleshooting a system? </w:t>
+      </w:r>
+    </w:p>
+    <w:p>
+      <w:pPr>
+        <w:numPr>
+          <w:ilvl w:val="0"/>
+          <w:numId w:val="4"/>
+        </w:numPr>
+        <w:spacing w:before="100" w:beforeAutospacing="1" w:after="100" w:afterAutospacing="1" w:line="240" w:lineRule="auto"/>
+        <w:rPr>
+          <w:lang w:val="en-US"/>
+        </w:rPr>
+      </w:pPr>
+      <w:r>
+        <w:rPr>
+          <w:lang w:val="en-US"/>
+        </w:rPr>
+        <w:t xml:space="preserve">How many processes can listen on a single TCP/IP port? </w:t>
+      </w:r>
+    </w:p>
+    <w:p>
+      <w:pPr>
+        <w:numPr>
+          <w:ilvl w:val="0"/>
+          <w:numId w:val="4"/>
+        </w:numPr>
+        <w:spacing w:before="100" w:beforeAutospacing="1" w:after="100" w:afterAutospacing="1" w:line="240" w:lineRule="auto"/>
+        <w:rPr>
+          <w:lang w:val="en-US"/>
+        </w:rPr>
+      </w:pPr>
+      <w:r>
+        <w:rPr>
+          <w:lang w:val="en-US"/>
+        </w:rPr>
+        <w:t>What is the GAC? What problem does it solve?</w:t>
+      </w:r>
+    </w:p>
+    <w:p>
+      <w:pPr>
+        <w:pStyle w:val="NormalWeb"/>
+      </w:pPr>
+      <w:r>
+        <w:rPr>
+          <w:rStyle w:val="Strong"/>
+          <w:rFonts w:eastAsiaTheme="majorEastAsia"/>
+        </w:rPr>
+        <w:t>Mid-Level .NET Developer</w:t>
+      </w:r>
+    </w:p>
+    <w:p>
+      <w:pPr>
+        <w:numPr>
+          <w:ilvl w:val="0"/>
+          <w:numId w:val="5"/>
+        </w:numPr>
+        <w:spacing w:before="100" w:beforeAutospacing="1" w:after="100" w:afterAutospacing="1" w:line="240" w:lineRule="auto"/>
+        <w:rPr>
+          <w:lang w:val="en-US"/>
+        </w:rPr>
+      </w:pPr>
+      <w:r>
+        <w:rPr>
+          <w:lang w:val="en-US"/>
+        </w:rPr>
+        <w:lastRenderedPageBreak/>
+        <w:t xml:space="preserve">Describe the difference between Interface-oriented, Object-oriented and Aspect-oriented programming. </w:t>
+      </w:r>
+    </w:p>
+    <w:p>
+      <w:pPr>
+        <w:numPr>
+          <w:ilvl w:val="0"/>
+          <w:numId w:val="5"/>
+        </w:numPr>
+        <w:spacing w:before="100" w:beforeAutospacing="1" w:after="100" w:afterAutospacing="1" w:line="240" w:lineRule="auto"/>
+        <w:rPr>
+          <w:strike/>
+          <w:lang w:val="en-US"/>
+        </w:rPr>
+      </w:pPr>
+      <w:r>
+        <w:rPr>
+          <w:strike/>
+          <w:lang w:val="en-US"/>
+        </w:rPr>
+        <w:t xml:space="preserve">Describe what an Interface is and how it’s different from a Class. </w:t>
+      </w:r>
+    </w:p>
+    <w:p>
+      <w:pPr>
+        <w:numPr>
+          <w:ilvl w:val="0"/>
+          <w:numId w:val="5"/>
+        </w:numPr>
+        <w:spacing w:before="100" w:beforeAutospacing="1" w:after="100" w:afterAutospacing="1" w:line="240" w:lineRule="auto"/>
+        <w:rPr>
+          <w:strike/>
+        </w:rPr>
+      </w:pPr>
+      <w:r>
+        <w:rPr>
+          <w:strike/>
+        </w:rPr>
+        <w:t xml:space="preserve">What is Reflection? </w:t>
+      </w:r>
+    </w:p>
+    <w:p>
+      <w:pPr>
+        <w:numPr>
+          <w:ilvl w:val="0"/>
+          <w:numId w:val="5"/>
+        </w:numPr>
+        <w:spacing w:before="100" w:beforeAutospacing="1" w:after="100" w:afterAutospacing="1" w:line="240" w:lineRule="auto"/>
+        <w:rPr>
+          <w:lang w:val="en-US"/>
+        </w:rPr>
+      </w:pPr>
+      <w:r>
+        <w:rPr>
+          <w:lang w:val="en-US"/>
+        </w:rPr>
+        <w:t xml:space="preserve">What is the difference between XML Web Services using ASMX and .NET </w:t>
+      </w:r>
+      <w:proofErr w:type="spellStart"/>
+      <w:r>
+        <w:rPr>
+          <w:lang w:val="en-US"/>
+        </w:rPr>
+        <w:t>Remoting</w:t>
+      </w:r>
+      <w:proofErr w:type="spellEnd"/>
+      <w:r>
+        <w:rPr>
+          <w:lang w:val="en-US"/>
+        </w:rPr>
+        <w:t xml:space="preserve"> using SOAP? </w:t>
+      </w:r>
+    </w:p>
+    <w:p>
+      <w:pPr>
+        <w:numPr>
+          <w:ilvl w:val="0"/>
+          <w:numId w:val="5"/>
+        </w:numPr>
+        <w:spacing w:before="100" w:beforeAutospacing="1" w:after="100" w:afterAutospacing="1" w:line="240" w:lineRule="auto"/>
+        <w:rPr>
+          <w:lang w:val="en-US"/>
+        </w:rPr>
+      </w:pPr>
+      <w:r>
+        <w:rPr>
+          <w:lang w:val="en-US"/>
+        </w:rPr>
+        <w:t xml:space="preserve">Are the type system represented by </w:t>
+      </w:r>
+      <w:proofErr w:type="spellStart"/>
+      <w:r>
+        <w:rPr>
+          <w:lang w:val="en-US"/>
+        </w:rPr>
+        <w:t>XmlSchema</w:t>
+      </w:r>
+      <w:proofErr w:type="spellEnd"/>
+      <w:r>
+        <w:rPr>
+          <w:lang w:val="en-US"/>
+        </w:rPr>
+        <w:t xml:space="preserve"> and the CLS isomorphic? </w:t>
+      </w:r>
+    </w:p>
+    <w:p>
+      <w:pPr>
+        <w:numPr>
+          <w:ilvl w:val="0"/>
+          <w:numId w:val="5"/>
+        </w:numPr>
+        <w:spacing w:before="100" w:beforeAutospacing="1" w:after="100" w:afterAutospacing="1" w:line="240" w:lineRule="auto"/>
+        <w:rPr>
+          <w:lang w:val="en-US"/>
+        </w:rPr>
+      </w:pPr>
+      <w:r>
+        <w:rPr>
+          <w:lang w:val="en-US"/>
+        </w:rPr>
+        <w:t xml:space="preserve">Conceptually, what is the difference between early-binding and late-binding? </w:t>
+      </w:r>
+    </w:p>
+    <w:p>
+      <w:pPr>
+        <w:numPr>
+          <w:ilvl w:val="0"/>
+          <w:numId w:val="5"/>
+        </w:numPr>
+        <w:spacing w:before="100" w:beforeAutospacing="1" w:after="100" w:afterAutospacing="1" w:line="240" w:lineRule="auto"/>
+        <w:rPr>
+          <w:lang w:val="en-US"/>
+        </w:rPr>
+      </w:pPr>
+      <w:r>
+        <w:rPr>
+          <w:lang w:val="en-US"/>
+        </w:rPr>
+        <w:t xml:space="preserve">Is using </w:t>
+      </w:r>
+      <w:proofErr w:type="spellStart"/>
+      <w:r>
+        <w:rPr>
+          <w:lang w:val="en-US"/>
+        </w:rPr>
+        <w:t>Assembly.Load</w:t>
+      </w:r>
+      <w:proofErr w:type="spellEnd"/>
+      <w:r>
+        <w:rPr>
+          <w:lang w:val="en-US"/>
+        </w:rPr>
+        <w:t xml:space="preserve"> a static reference or dynamic reference? </w:t>
+      </w:r>
+    </w:p>
+    <w:p>
+      <w:pPr>
+        <w:numPr>
+          <w:ilvl w:val="0"/>
+          <w:numId w:val="5"/>
+        </w:numPr>
+        <w:spacing w:before="100" w:beforeAutospacing="1" w:after="100" w:afterAutospacing="1" w:line="240" w:lineRule="auto"/>
+        <w:rPr>
+          <w:lang w:val="en-US"/>
+        </w:rPr>
+      </w:pPr>
+      <w:r>
+        <w:rPr>
+          <w:lang w:val="en-US"/>
+        </w:rPr>
+        <w:t xml:space="preserve">When would using </w:t>
+      </w:r>
+      <w:proofErr w:type="spellStart"/>
+      <w:r>
+        <w:rPr>
+          <w:lang w:val="en-US"/>
+        </w:rPr>
+        <w:t>Assembly.LoadFrom</w:t>
+      </w:r>
+      <w:proofErr w:type="spellEnd"/>
+      <w:r>
+        <w:rPr>
+          <w:lang w:val="en-US"/>
+        </w:rPr>
+        <w:t xml:space="preserve"> or </w:t>
+      </w:r>
+      <w:proofErr w:type="spellStart"/>
+      <w:r>
+        <w:rPr>
+          <w:lang w:val="en-US"/>
+        </w:rPr>
+        <w:t>Assembly.LoadFile</w:t>
+      </w:r>
+      <w:proofErr w:type="spellEnd"/>
+      <w:r>
+        <w:rPr>
+          <w:lang w:val="en-US"/>
+        </w:rPr>
+        <w:t xml:space="preserve"> be appropriate? </w:t>
+      </w:r>
+    </w:p>
+    <w:p>
+      <w:pPr>
+        <w:numPr>
+          <w:ilvl w:val="0"/>
+          <w:numId w:val="5"/>
+        </w:numPr>
+        <w:spacing w:before="100" w:beforeAutospacing="1" w:after="100" w:afterAutospacing="1" w:line="240" w:lineRule="auto"/>
+        <w:rPr>
+          <w:lang w:val="en-US"/>
+        </w:rPr>
+      </w:pPr>
+      <w:r>
+        <w:rPr>
+          <w:lang w:val="en-US"/>
+        </w:rPr>
+        <w:t xml:space="preserve">What is an </w:t>
+      </w:r>
+      <w:proofErr w:type="spellStart"/>
+      <w:r>
+        <w:rPr>
+          <w:lang w:val="en-US"/>
+        </w:rPr>
+        <w:t>Asssembly</w:t>
+      </w:r>
+      <w:proofErr w:type="spellEnd"/>
+      <w:r>
+        <w:rPr>
+          <w:lang w:val="en-US"/>
+        </w:rPr>
+        <w:t xml:space="preserve"> Qualified Name? Is it a filename? How is it different? </w:t>
+      </w:r>
+    </w:p>
+    <w:p>
+      <w:pPr>
+        <w:numPr>
+          <w:ilvl w:val="0"/>
+          <w:numId w:val="5"/>
+        </w:numPr>
+        <w:spacing w:before="100" w:beforeAutospacing="1" w:after="100" w:afterAutospacing="1" w:line="240" w:lineRule="auto"/>
+        <w:rPr>
+          <w:lang w:val="en-US"/>
+        </w:rPr>
+      </w:pPr>
+      <w:r>
+        <w:rPr>
+          <w:lang w:val="en-US"/>
+        </w:rPr>
+        <w:t xml:space="preserve">Is this valid? </w:t>
+      </w:r>
+      <w:proofErr w:type="spellStart"/>
+      <w:r>
+        <w:rPr>
+          <w:lang w:val="en-US"/>
+        </w:rPr>
+        <w:t>Assembly.Load</w:t>
+      </w:r>
+      <w:proofErr w:type="spellEnd"/>
+      <w:r>
+        <w:rPr>
+          <w:lang w:val="en-US"/>
+        </w:rPr>
+        <w:t xml:space="preserve">("foo.dll"); </w:t>
+      </w:r>
+    </w:p>
+    <w:p>
+      <w:pPr>
+        <w:numPr>
+          <w:ilvl w:val="0"/>
+          <w:numId w:val="5"/>
+        </w:numPr>
+        <w:spacing w:before="100" w:beforeAutospacing="1" w:after="100" w:afterAutospacing="1" w:line="240" w:lineRule="auto"/>
+        <w:rPr>
+          <w:lang w:val="en-US"/>
+        </w:rPr>
+      </w:pPr>
+      <w:r>
+        <w:rPr>
+          <w:lang w:val="en-US"/>
+        </w:rPr>
+        <w:t xml:space="preserve">How is a strongly-named assembly different from one that isn’t strongly-named? </w:t>
+      </w:r>
+    </w:p>
+    <w:p>
+      <w:pPr>
+        <w:numPr>
+          <w:ilvl w:val="0"/>
+          <w:numId w:val="5"/>
+        </w:numPr>
+        <w:spacing w:before="100" w:beforeAutospacing="1" w:after="100" w:afterAutospacing="1" w:line="240" w:lineRule="auto"/>
+        <w:rPr>
+          <w:strike/>
+        </w:rPr>
+      </w:pPr>
+      <w:r>
+        <w:rPr>
+          <w:strike/>
+        </w:rPr>
+        <w:t xml:space="preserve">Can DateTimes be null? </w:t>
+      </w:r>
+    </w:p>
+    <w:p>
+      <w:pPr>
+        <w:numPr>
+          <w:ilvl w:val="0"/>
+          <w:numId w:val="5"/>
+        </w:numPr>
+        <w:spacing w:before="100" w:beforeAutospacing="1" w:after="100" w:afterAutospacing="1" w:line="240" w:lineRule="auto"/>
+        <w:rPr>
+          <w:strike/>
+          <w:lang w:val="en-US"/>
+        </w:rPr>
+      </w:pPr>
+      <w:r>
+        <w:rPr>
+          <w:strike/>
+          <w:lang w:val="en-US"/>
+        </w:rPr>
+        <w:t xml:space="preserve">What is the JIT? What is NGEN? What are limitations and benefits of each? </w:t>
+      </w:r>
+    </w:p>
+    <w:p>
+      <w:pPr>
+        <w:numPr>
+          <w:ilvl w:val="0"/>
+          <w:numId w:val="5"/>
+        </w:numPr>
+        <w:spacing w:before="100" w:beforeAutospacing="1" w:after="100" w:afterAutospacing="1" w:line="240" w:lineRule="auto"/>
+        <w:rPr>
+          <w:strike/>
+        </w:rPr>
+      </w:pPr>
+      <w:r>
+        <w:rPr>
+          <w:strike/>
+          <w:lang w:val="en-US"/>
+        </w:rPr>
+        <w:t>Ho</w:t>
+      </w:r>
       <w:bookmarkStart w:id="0" w:name="_GoBack"/>
       <w:bookmarkEnd w:id="0"/>
+      <w:r>
+        <w:rPr>
+          <w:strike/>
+          <w:lang w:val="en-US"/>
+        </w:rPr>
+        <w:t xml:space="preserve">w does the generational garbage collector in the .NET CLR manage object lifetime? </w:t>
+      </w:r>
+      <w:r>
+        <w:rPr>
+          <w:strike/>
+        </w:rPr>
+        <w:t xml:space="preserve">What is non-deterministic finalization? </w:t>
+      </w:r>
+    </w:p>
+    <w:p>
+      <w:pPr>
+        <w:numPr>
+          <w:ilvl w:val="0"/>
+          <w:numId w:val="5"/>
+        </w:numPr>
+        <w:spacing w:before="100" w:beforeAutospacing="1" w:after="100" w:afterAutospacing="1" w:line="240" w:lineRule="auto"/>
+        <w:rPr>
+          <w:strike/>
+          <w:lang w:val="en-US"/>
+        </w:rPr>
+      </w:pPr>
+      <w:r>
+        <w:rPr>
+          <w:strike/>
+          <w:lang w:val="en-US"/>
+        </w:rPr>
+        <w:t xml:space="preserve">What is the difference between </w:t>
+      </w:r>
+      <w:proofErr w:type="gramStart"/>
+      <w:r>
+        <w:rPr>
+          <w:strike/>
+          <w:lang w:val="en-US"/>
+        </w:rPr>
+        <w:t>Finalize(</w:t>
+      </w:r>
+      <w:proofErr w:type="gramEnd"/>
+      <w:r>
+        <w:rPr>
+          <w:strike/>
+          <w:lang w:val="en-US"/>
+        </w:rPr>
+        <w:t xml:space="preserve">) and Dispose()? </w:t>
+      </w:r>
+    </w:p>
+    <w:p>
+      <w:pPr>
+        <w:numPr>
+          <w:ilvl w:val="0"/>
+          <w:numId w:val="5"/>
+        </w:numPr>
+        <w:spacing w:before="100" w:beforeAutospacing="1" w:after="100" w:afterAutospacing="1" w:line="240" w:lineRule="auto"/>
+        <w:rPr>
+          <w:lang w:val="en-US"/>
+        </w:rPr>
+      </w:pPr>
+      <w:r>
+        <w:rPr>
+          <w:lang w:val="en-US"/>
+        </w:rPr>
+        <w:t xml:space="preserve">How is the </w:t>
+      </w:r>
+      <w:proofErr w:type="gramStart"/>
+      <w:r>
+        <w:rPr>
+          <w:lang w:val="en-US"/>
+        </w:rPr>
+        <w:t>using(</w:t>
+      </w:r>
+      <w:proofErr w:type="gramEnd"/>
+      <w:r>
+        <w:rPr>
+          <w:lang w:val="en-US"/>
+        </w:rPr>
+        <w:t xml:space="preserve">) pattern useful? What is </w:t>
+      </w:r>
+      <w:proofErr w:type="spellStart"/>
+      <w:r>
+        <w:rPr>
+          <w:lang w:val="en-US"/>
+        </w:rPr>
+        <w:t>IDisposable</w:t>
+      </w:r>
+      <w:proofErr w:type="spellEnd"/>
+      <w:r>
+        <w:rPr>
+          <w:lang w:val="en-US"/>
+        </w:rPr>
+        <w:t xml:space="preserve">? How does it support deterministic finalization? </w:t>
+      </w:r>
+    </w:p>
+    <w:p>
+      <w:pPr>
+        <w:numPr>
+          <w:ilvl w:val="0"/>
+          <w:numId w:val="5"/>
+        </w:numPr>
+        <w:spacing w:before="100" w:beforeAutospacing="1" w:after="100" w:afterAutospacing="1" w:line="240" w:lineRule="auto"/>
+        <w:rPr>
+          <w:lang w:val="en-US"/>
+        </w:rPr>
+      </w:pPr>
+      <w:r>
+        <w:rPr>
+          <w:lang w:val="en-US"/>
+        </w:rPr>
+        <w:t xml:space="preserve">What does this useful command line do? </w:t>
+      </w:r>
+      <w:proofErr w:type="spellStart"/>
+      <w:r>
+        <w:rPr>
+          <w:lang w:val="en-US"/>
+        </w:rPr>
+        <w:t>tasklist</w:t>
+      </w:r>
+      <w:proofErr w:type="spellEnd"/>
+      <w:r>
+        <w:rPr>
+          <w:lang w:val="en-US"/>
+        </w:rPr>
+        <w:t xml:space="preserve"> /m "</w:t>
+      </w:r>
+      <w:proofErr w:type="spellStart"/>
+      <w:r>
+        <w:rPr>
+          <w:lang w:val="en-US"/>
+        </w:rPr>
+        <w:t>mscor</w:t>
+      </w:r>
+      <w:proofErr w:type="spellEnd"/>
+      <w:r>
+        <w:rPr>
+          <w:lang w:val="en-US"/>
+        </w:rPr>
+        <w:t xml:space="preserve">*" </w:t>
+      </w:r>
+    </w:p>
+    <w:p>
+      <w:pPr>
+        <w:numPr>
+          <w:ilvl w:val="0"/>
+          <w:numId w:val="5"/>
+        </w:numPr>
+        <w:spacing w:before="100" w:beforeAutospacing="1" w:after="100" w:afterAutospacing="1" w:line="240" w:lineRule="auto"/>
+        <w:rPr>
+          <w:lang w:val="en-US"/>
+        </w:rPr>
+      </w:pPr>
+      <w:r>
+        <w:rPr>
+          <w:lang w:val="en-US"/>
+        </w:rPr>
+        <w:t>What is the difference between in-</w:t>
+      </w:r>
+      <w:proofErr w:type="spellStart"/>
+      <w:r>
+        <w:rPr>
+          <w:lang w:val="en-US"/>
+        </w:rPr>
+        <w:t>proc</w:t>
+      </w:r>
+      <w:proofErr w:type="spellEnd"/>
+      <w:r>
+        <w:rPr>
+          <w:lang w:val="en-US"/>
+        </w:rPr>
+        <w:t xml:space="preserve"> and out-of-</w:t>
+      </w:r>
+      <w:proofErr w:type="spellStart"/>
+      <w:r>
+        <w:rPr>
+          <w:lang w:val="en-US"/>
+        </w:rPr>
+        <w:t>proc</w:t>
+      </w:r>
+      <w:proofErr w:type="spellEnd"/>
+      <w:r>
+        <w:rPr>
+          <w:lang w:val="en-US"/>
+        </w:rPr>
+        <w:t xml:space="preserve">? </w:t>
+      </w:r>
+    </w:p>
+    <w:p>
+      <w:pPr>
+        <w:numPr>
+          <w:ilvl w:val="0"/>
+          <w:numId w:val="5"/>
+        </w:numPr>
+        <w:spacing w:before="100" w:beforeAutospacing="1" w:after="100" w:afterAutospacing="1" w:line="240" w:lineRule="auto"/>
+        <w:rPr>
+          <w:lang w:val="en-US"/>
+        </w:rPr>
+      </w:pPr>
+      <w:r>
+        <w:rPr>
+          <w:lang w:val="en-US"/>
+        </w:rPr>
+        <w:t>What technology enables out-of-</w:t>
+      </w:r>
+      <w:proofErr w:type="spellStart"/>
+      <w:r>
+        <w:rPr>
+          <w:lang w:val="en-US"/>
+        </w:rPr>
+        <w:t>proc</w:t>
+      </w:r>
+      <w:proofErr w:type="spellEnd"/>
+      <w:r>
+        <w:rPr>
+          <w:lang w:val="en-US"/>
+        </w:rPr>
+        <w:t xml:space="preserve"> communication in .NET? </w:t>
+      </w:r>
+    </w:p>
+    <w:p>
+      <w:pPr>
+        <w:numPr>
+          <w:ilvl w:val="0"/>
+          <w:numId w:val="5"/>
+        </w:numPr>
+        <w:spacing w:before="100" w:beforeAutospacing="1" w:after="100" w:afterAutospacing="1" w:line="240" w:lineRule="auto"/>
+      </w:pPr>
+      <w:r>
+        <w:rPr>
+          <w:lang w:val="en-US"/>
+        </w:rPr>
+        <w:t xml:space="preserve">When you’re running a component within ASP.NET, what process is it running within on Windows XP? </w:t>
+      </w:r>
+      <w:r>
+        <w:t>Windows 2000? Windows 2003?</w:t>
+      </w:r>
+    </w:p>
+    <w:p>
+      <w:pPr>
+        <w:pStyle w:val="NormalWeb"/>
+      </w:pPr>
+      <w:r>
+        <w:rPr>
+          <w:rStyle w:val="Strong"/>
+          <w:rFonts w:eastAsiaTheme="majorEastAsia"/>
+        </w:rPr>
+        <w:t>Senior Developers/Architects</w:t>
+      </w:r>
+    </w:p>
+    <w:p>
+      <w:pPr>
+        <w:numPr>
+          <w:ilvl w:val="0"/>
+          <w:numId w:val="6"/>
+        </w:numPr>
+        <w:spacing w:before="100" w:beforeAutospacing="1" w:after="100" w:afterAutospacing="1" w:line="240" w:lineRule="auto"/>
+      </w:pPr>
+      <w:r>
+        <w:rPr>
+          <w:lang w:val="en-US"/>
+        </w:rPr>
+        <w:t xml:space="preserve">What’s wrong with a line like this? </w:t>
+      </w:r>
+      <w:r>
+        <w:t xml:space="preserve">DateTime.Parse(myString); </w:t>
+      </w:r>
+    </w:p>
+    <w:p>
+      <w:pPr>
+        <w:numPr>
+          <w:ilvl w:val="0"/>
+          <w:numId w:val="6"/>
+        </w:numPr>
+        <w:spacing w:before="100" w:beforeAutospacing="1" w:after="100" w:afterAutospacing="1" w:line="240" w:lineRule="auto"/>
+        <w:rPr>
+          <w:lang w:val="en-US"/>
+        </w:rPr>
+      </w:pPr>
+      <w:r>
+        <w:rPr>
+          <w:lang w:val="en-US"/>
+        </w:rPr>
+        <w:t xml:space="preserve">What are PDBs? Where must they be located for debugging to work? </w:t>
+      </w:r>
+    </w:p>
+    <w:p>
+      <w:pPr>
+        <w:numPr>
+          <w:ilvl w:val="0"/>
+          <w:numId w:val="6"/>
+        </w:numPr>
+        <w:spacing w:before="100" w:beforeAutospacing="1" w:after="100" w:afterAutospacing="1" w:line="240" w:lineRule="auto"/>
+        <w:rPr>
+          <w:lang w:val="en-US"/>
+        </w:rPr>
+      </w:pPr>
+      <w:r>
+        <w:rPr>
+          <w:lang w:val="en-US"/>
+        </w:rPr>
+        <w:t xml:space="preserve">What is </w:t>
+      </w:r>
+      <w:proofErr w:type="spellStart"/>
+      <w:r>
+        <w:rPr>
+          <w:lang w:val="en-US"/>
+        </w:rPr>
+        <w:t>cyclomatic</w:t>
+      </w:r>
+      <w:proofErr w:type="spellEnd"/>
+      <w:r>
+        <w:rPr>
+          <w:lang w:val="en-US"/>
+        </w:rPr>
+        <w:t xml:space="preserve"> complexity and why is it important? </w:t>
+      </w:r>
+    </w:p>
+    <w:p>
+      <w:pPr>
+        <w:numPr>
+          <w:ilvl w:val="0"/>
+          <w:numId w:val="6"/>
+        </w:numPr>
+        <w:spacing w:before="100" w:beforeAutospacing="1" w:after="100" w:afterAutospacing="1" w:line="240" w:lineRule="auto"/>
+        <w:rPr>
+          <w:lang w:val="en-US"/>
+        </w:rPr>
+      </w:pPr>
+      <w:r>
+        <w:rPr>
+          <w:lang w:val="en-US"/>
+        </w:rPr>
+        <w:t xml:space="preserve">Write a standard </w:t>
+      </w:r>
+      <w:proofErr w:type="gramStart"/>
+      <w:r>
+        <w:rPr>
+          <w:lang w:val="en-US"/>
+        </w:rPr>
+        <w:t>lock(</w:t>
+      </w:r>
+      <w:proofErr w:type="gramEnd"/>
+      <w:r>
+        <w:rPr>
+          <w:lang w:val="en-US"/>
+        </w:rPr>
+        <w:t xml:space="preserve">) plus “double check” to create a critical section around a variable access. </w:t>
+      </w:r>
+    </w:p>
+    <w:p>
+      <w:pPr>
+        <w:numPr>
+          <w:ilvl w:val="0"/>
+          <w:numId w:val="6"/>
+        </w:numPr>
+        <w:spacing w:before="100" w:beforeAutospacing="1" w:after="100" w:afterAutospacing="1" w:line="240" w:lineRule="auto"/>
+        <w:rPr>
+          <w:lang w:val="en-US"/>
+        </w:rPr>
+      </w:pPr>
+      <w:r>
+        <w:rPr>
+          <w:lang w:val="en-US"/>
+        </w:rPr>
+        <w:t xml:space="preserve">What is </w:t>
+      </w:r>
+      <w:proofErr w:type="spellStart"/>
+      <w:r>
+        <w:rPr>
+          <w:lang w:val="en-US"/>
+        </w:rPr>
+        <w:t>FullTrust</w:t>
+      </w:r>
+      <w:proofErr w:type="spellEnd"/>
+      <w:r>
+        <w:rPr>
+          <w:lang w:val="en-US"/>
+        </w:rPr>
+        <w:t xml:space="preserve">? Do </w:t>
+      </w:r>
+      <w:proofErr w:type="spellStart"/>
+      <w:r>
+        <w:rPr>
+          <w:lang w:val="en-US"/>
+        </w:rPr>
+        <w:t>GAC’ed</w:t>
+      </w:r>
+      <w:proofErr w:type="spellEnd"/>
+      <w:r>
+        <w:rPr>
+          <w:lang w:val="en-US"/>
+        </w:rPr>
+        <w:t xml:space="preserve"> assemblies have </w:t>
+      </w:r>
+      <w:proofErr w:type="spellStart"/>
+      <w:r>
+        <w:rPr>
+          <w:lang w:val="en-US"/>
+        </w:rPr>
+        <w:t>FullTrust</w:t>
+      </w:r>
+      <w:proofErr w:type="spellEnd"/>
+      <w:r>
+        <w:rPr>
+          <w:lang w:val="en-US"/>
+        </w:rPr>
+        <w:t xml:space="preserve">? </w:t>
+      </w:r>
+    </w:p>
+    <w:p>
+      <w:pPr>
+        <w:numPr>
+          <w:ilvl w:val="0"/>
+          <w:numId w:val="6"/>
+        </w:numPr>
+        <w:spacing w:before="100" w:beforeAutospacing="1" w:after="100" w:afterAutospacing="1" w:line="240" w:lineRule="auto"/>
+        <w:rPr>
+          <w:lang w:val="en-US"/>
+        </w:rPr>
+      </w:pPr>
+      <w:r>
+        <w:rPr>
+          <w:lang w:val="en-US"/>
+        </w:rPr>
+        <w:t xml:space="preserve">What benefit does your code receive if you decorate it with attributes demanding specific Security permissions? </w:t>
+      </w:r>
+    </w:p>
+    <w:p>
+      <w:pPr>
+        <w:numPr>
+          <w:ilvl w:val="0"/>
+          <w:numId w:val="6"/>
+        </w:numPr>
+        <w:spacing w:before="100" w:beforeAutospacing="1" w:after="100" w:afterAutospacing="1" w:line="240" w:lineRule="auto"/>
+        <w:rPr>
+          <w:lang w:val="en-US"/>
+        </w:rPr>
+      </w:pPr>
+      <w:r>
+        <w:rPr>
+          <w:lang w:val="en-US"/>
+        </w:rPr>
+        <w:t xml:space="preserve">What does this do? </w:t>
+      </w:r>
+      <w:proofErr w:type="spellStart"/>
+      <w:r>
+        <w:rPr>
+          <w:lang w:val="en-US"/>
+        </w:rPr>
+        <w:t>gacutil</w:t>
+      </w:r>
+      <w:proofErr w:type="spellEnd"/>
+      <w:r>
+        <w:rPr>
+          <w:lang w:val="en-US"/>
+        </w:rPr>
+        <w:t xml:space="preserve"> /l | find /</w:t>
+      </w:r>
+      <w:proofErr w:type="spellStart"/>
+      <w:r>
+        <w:rPr>
+          <w:lang w:val="en-US"/>
+        </w:rPr>
+        <w:t>i</w:t>
+      </w:r>
+      <w:proofErr w:type="spellEnd"/>
+      <w:r>
+        <w:rPr>
+          <w:lang w:val="en-US"/>
+        </w:rPr>
+        <w:t xml:space="preserve"> "</w:t>
+      </w:r>
+      <w:proofErr w:type="spellStart"/>
+      <w:r>
+        <w:rPr>
+          <w:lang w:val="en-US"/>
+        </w:rPr>
+        <w:t>Corillian</w:t>
+      </w:r>
+      <w:proofErr w:type="spellEnd"/>
+      <w:r>
+        <w:rPr>
+          <w:lang w:val="en-US"/>
+        </w:rPr>
+        <w:t xml:space="preserve">" </w:t>
+      </w:r>
+    </w:p>
+    <w:p>
+      <w:pPr>
+        <w:numPr>
+          <w:ilvl w:val="0"/>
+          <w:numId w:val="6"/>
+        </w:numPr>
+        <w:spacing w:before="100" w:beforeAutospacing="1" w:after="100" w:afterAutospacing="1" w:line="240" w:lineRule="auto"/>
+        <w:rPr>
+          <w:lang w:val="en-US"/>
+        </w:rPr>
+      </w:pPr>
+      <w:r>
+        <w:rPr>
+          <w:lang w:val="en-US"/>
+        </w:rPr>
+        <w:t xml:space="preserve">What does this do? </w:t>
+      </w:r>
+      <w:proofErr w:type="spellStart"/>
+      <w:r>
+        <w:rPr>
+          <w:lang w:val="en-US"/>
+        </w:rPr>
+        <w:t>sn</w:t>
+      </w:r>
+      <w:proofErr w:type="spellEnd"/>
+      <w:r>
+        <w:rPr>
+          <w:lang w:val="en-US"/>
+        </w:rPr>
+        <w:t xml:space="preserve"> -t foo.dll </w:t>
+      </w:r>
+    </w:p>
+    <w:p>
+      <w:pPr>
+        <w:numPr>
+          <w:ilvl w:val="0"/>
+          <w:numId w:val="6"/>
+        </w:numPr>
+        <w:spacing w:before="100" w:beforeAutospacing="1" w:after="100" w:afterAutospacing="1" w:line="240" w:lineRule="auto"/>
+        <w:rPr>
+          <w:lang w:val="en-US"/>
+        </w:rPr>
+      </w:pPr>
+      <w:r>
+        <w:rPr>
+          <w:lang w:val="en-US"/>
+        </w:rPr>
+        <w:t xml:space="preserve">What ports must be open for DCOM over a firewall? What is the purpose of Port 135? </w:t>
+      </w:r>
+    </w:p>
+    <w:p>
+      <w:pPr>
+        <w:numPr>
+          <w:ilvl w:val="0"/>
+          <w:numId w:val="6"/>
+        </w:numPr>
+        <w:spacing w:before="100" w:beforeAutospacing="1" w:after="100" w:afterAutospacing="1" w:line="240" w:lineRule="auto"/>
+        <w:rPr>
+          <w:lang w:val="en-US"/>
+        </w:rPr>
+      </w:pPr>
+      <w:r>
+        <w:rPr>
+          <w:lang w:val="en-US"/>
+        </w:rPr>
+        <w:t xml:space="preserve">Contrast OOP and SOA. What are tenets of each? </w:t>
+      </w:r>
+    </w:p>
+    <w:p>
+      <w:pPr>
+        <w:numPr>
+          <w:ilvl w:val="0"/>
+          <w:numId w:val="6"/>
+        </w:numPr>
+        <w:spacing w:before="100" w:beforeAutospacing="1" w:after="100" w:afterAutospacing="1" w:line="240" w:lineRule="auto"/>
+        <w:rPr>
+          <w:lang w:val="en-US"/>
+        </w:rPr>
+      </w:pPr>
+      <w:r>
+        <w:rPr>
+          <w:lang w:val="en-US"/>
+        </w:rPr>
+        <w:t xml:space="preserve">How does the </w:t>
+      </w:r>
+      <w:proofErr w:type="spellStart"/>
+      <w:r>
+        <w:rPr>
+          <w:lang w:val="en-US"/>
+        </w:rPr>
+        <w:t>XmlSerializer</w:t>
+      </w:r>
+      <w:proofErr w:type="spellEnd"/>
+      <w:r>
+        <w:rPr>
+          <w:lang w:val="en-US"/>
+        </w:rPr>
+        <w:t xml:space="preserve"> work? What ACL permissions does a process using it require? </w:t>
+      </w:r>
+    </w:p>
+    <w:p>
+      <w:pPr>
+        <w:numPr>
+          <w:ilvl w:val="0"/>
+          <w:numId w:val="6"/>
+        </w:numPr>
+        <w:spacing w:before="100" w:beforeAutospacing="1" w:after="100" w:afterAutospacing="1" w:line="240" w:lineRule="auto"/>
+        <w:rPr>
+          <w:lang w:val="en-US"/>
+        </w:rPr>
+      </w:pPr>
+      <w:r>
+        <w:rPr>
+          <w:lang w:val="en-US"/>
+        </w:rPr>
+        <w:t xml:space="preserve">Why is </w:t>
+      </w:r>
+      <w:proofErr w:type="gramStart"/>
+      <w:r>
+        <w:rPr>
+          <w:lang w:val="en-US"/>
+        </w:rPr>
+        <w:t>catch(</w:t>
+      </w:r>
+      <w:proofErr w:type="gramEnd"/>
+      <w:r>
+        <w:rPr>
+          <w:lang w:val="en-US"/>
+        </w:rPr>
+        <w:t xml:space="preserve">Exception) almost always a bad idea? </w:t>
+      </w:r>
+    </w:p>
+    <w:p>
+      <w:pPr>
+        <w:numPr>
+          <w:ilvl w:val="0"/>
+          <w:numId w:val="6"/>
+        </w:numPr>
+        <w:spacing w:before="100" w:beforeAutospacing="1" w:after="100" w:afterAutospacing="1" w:line="240" w:lineRule="auto"/>
+        <w:rPr>
+          <w:lang w:val="en-US"/>
+        </w:rPr>
+      </w:pPr>
+      <w:r>
+        <w:rPr>
+          <w:lang w:val="en-US"/>
+        </w:rPr>
+        <w:t xml:space="preserve">What is the difference between </w:t>
+      </w:r>
+      <w:proofErr w:type="spellStart"/>
+      <w:r>
+        <w:rPr>
+          <w:lang w:val="en-US"/>
+        </w:rPr>
+        <w:t>Debug.Write</w:t>
+      </w:r>
+      <w:proofErr w:type="spellEnd"/>
+      <w:r>
+        <w:rPr>
+          <w:lang w:val="en-US"/>
+        </w:rPr>
+        <w:t xml:space="preserve"> and </w:t>
+      </w:r>
+      <w:proofErr w:type="spellStart"/>
+      <w:r>
+        <w:rPr>
+          <w:lang w:val="en-US"/>
+        </w:rPr>
+        <w:t>Trace.Write</w:t>
+      </w:r>
+      <w:proofErr w:type="spellEnd"/>
+      <w:r>
+        <w:rPr>
+          <w:lang w:val="en-US"/>
+        </w:rPr>
+        <w:t xml:space="preserve">? When should each be used? </w:t>
+      </w:r>
+    </w:p>
+    <w:p>
+      <w:pPr>
+        <w:numPr>
+          <w:ilvl w:val="0"/>
+          <w:numId w:val="6"/>
+        </w:numPr>
+        <w:spacing w:before="100" w:beforeAutospacing="1" w:after="100" w:afterAutospacing="1" w:line="240" w:lineRule="auto"/>
+      </w:pPr>
+      <w:r>
+        <w:rPr>
+          <w:lang w:val="en-US"/>
+        </w:rPr>
+        <w:t xml:space="preserve">What is the difference between a Debug and Release build? Is there a significant speed difference? </w:t>
+      </w:r>
+      <w:r>
+        <w:t xml:space="preserve">Why or why not? </w:t>
+      </w:r>
+    </w:p>
+    <w:p>
+      <w:pPr>
+        <w:numPr>
+          <w:ilvl w:val="0"/>
+          <w:numId w:val="6"/>
+        </w:numPr>
+        <w:spacing w:before="100" w:beforeAutospacing="1" w:after="100" w:afterAutospacing="1" w:line="240" w:lineRule="auto"/>
+        <w:rPr>
+          <w:lang w:val="en-US"/>
+        </w:rPr>
+      </w:pPr>
+      <w:r>
+        <w:rPr>
+          <w:lang w:val="en-US"/>
+        </w:rPr>
+        <w:t xml:space="preserve">Does </w:t>
+      </w:r>
+      <w:proofErr w:type="spellStart"/>
+      <w:r>
+        <w:rPr>
+          <w:lang w:val="en-US"/>
+        </w:rPr>
+        <w:t>JITting</w:t>
+      </w:r>
+      <w:proofErr w:type="spellEnd"/>
+      <w:r>
+        <w:rPr>
+          <w:lang w:val="en-US"/>
+        </w:rPr>
+        <w:t xml:space="preserve"> </w:t>
+      </w:r>
+      <w:proofErr w:type="gramStart"/>
+      <w:r>
+        <w:rPr>
+          <w:lang w:val="en-US"/>
+        </w:rPr>
+        <w:t>occur</w:t>
+      </w:r>
+      <w:proofErr w:type="gramEnd"/>
+      <w:r>
+        <w:rPr>
+          <w:lang w:val="en-US"/>
+        </w:rPr>
+        <w:t xml:space="preserve"> per-assembly or per-method? How does this affect the working set? </w:t>
+      </w:r>
+    </w:p>
+    <w:p>
+      <w:pPr>
+        <w:numPr>
+          <w:ilvl w:val="0"/>
+          <w:numId w:val="6"/>
+        </w:numPr>
+        <w:spacing w:before="100" w:beforeAutospacing="1" w:after="100" w:afterAutospacing="1" w:line="240" w:lineRule="auto"/>
+        <w:rPr>
+          <w:lang w:val="en-US"/>
+        </w:rPr>
+      </w:pPr>
+      <w:r>
+        <w:rPr>
+          <w:lang w:val="en-US"/>
+        </w:rPr>
+        <w:t xml:space="preserve">Contrast the use of an abstract base class against an interface? </w:t>
+      </w:r>
+    </w:p>
+    <w:p>
+      <w:pPr>
+        <w:numPr>
+          <w:ilvl w:val="0"/>
+          <w:numId w:val="6"/>
+        </w:numPr>
+        <w:spacing w:before="100" w:beforeAutospacing="1" w:after="100" w:afterAutospacing="1" w:line="240" w:lineRule="auto"/>
+        <w:rPr>
+          <w:lang w:val="en-US"/>
+        </w:rPr>
+      </w:pPr>
+      <w:r>
+        <w:rPr>
+          <w:lang w:val="en-US"/>
+        </w:rPr>
+        <w:t xml:space="preserve">What is the difference between </w:t>
+      </w:r>
+      <w:proofErr w:type="spellStart"/>
+      <w:proofErr w:type="gramStart"/>
+      <w:r>
+        <w:rPr>
+          <w:lang w:val="en-US"/>
+        </w:rPr>
+        <w:t>a.Equals</w:t>
+      </w:r>
+      <w:proofErr w:type="spellEnd"/>
+      <w:r>
+        <w:rPr>
+          <w:lang w:val="en-US"/>
+        </w:rPr>
+        <w:t>(</w:t>
+      </w:r>
+      <w:proofErr w:type="gramEnd"/>
+      <w:r>
+        <w:rPr>
+          <w:lang w:val="en-US"/>
+        </w:rPr>
+        <w:t xml:space="preserve">b) and a == b? </w:t>
+      </w:r>
+    </w:p>
+    <w:p>
+      <w:pPr>
+        <w:numPr>
+          <w:ilvl w:val="0"/>
+          <w:numId w:val="6"/>
+        </w:numPr>
+        <w:spacing w:before="100" w:beforeAutospacing="1" w:after="100" w:afterAutospacing="1" w:line="240" w:lineRule="auto"/>
+        <w:rPr>
+          <w:lang w:val="en-US"/>
+        </w:rPr>
+      </w:pPr>
+      <w:r>
+        <w:rPr>
+          <w:lang w:val="en-US"/>
+        </w:rPr>
+        <w:t xml:space="preserve">In the context of a comparison, what is object identity versus object equivalence? </w:t>
+      </w:r>
+    </w:p>
+    <w:p>
+      <w:pPr>
+        <w:numPr>
+          <w:ilvl w:val="0"/>
+          <w:numId w:val="6"/>
+        </w:numPr>
+        <w:spacing w:before="100" w:beforeAutospacing="1" w:after="100" w:afterAutospacing="1" w:line="240" w:lineRule="auto"/>
+        <w:rPr>
+          <w:lang w:val="en-US"/>
+        </w:rPr>
+      </w:pPr>
+      <w:r>
+        <w:rPr>
+          <w:lang w:val="en-US"/>
+        </w:rPr>
+        <w:t xml:space="preserve">How would one do a deep copy in .NET? </w:t>
+      </w:r>
+    </w:p>
+    <w:p>
+      <w:pPr>
+        <w:numPr>
+          <w:ilvl w:val="0"/>
+          <w:numId w:val="6"/>
+        </w:numPr>
+        <w:spacing w:before="100" w:beforeAutospacing="1" w:after="100" w:afterAutospacing="1" w:line="240" w:lineRule="auto"/>
+        <w:rPr>
+          <w:lang w:val="en-US"/>
+        </w:rPr>
+      </w:pPr>
+      <w:r>
+        <w:rPr>
+          <w:lang w:val="en-US"/>
+        </w:rPr>
+        <w:t xml:space="preserve">Explain current thinking around </w:t>
+      </w:r>
+      <w:proofErr w:type="spellStart"/>
+      <w:r>
+        <w:rPr>
+          <w:lang w:val="en-US"/>
+        </w:rPr>
+        <w:t>IClonable</w:t>
+      </w:r>
+      <w:proofErr w:type="spellEnd"/>
+      <w:r>
+        <w:rPr>
+          <w:lang w:val="en-US"/>
+        </w:rPr>
+        <w:t xml:space="preserve">. </w:t>
+      </w:r>
+    </w:p>
+    <w:p>
+      <w:pPr>
+        <w:numPr>
+          <w:ilvl w:val="0"/>
+          <w:numId w:val="6"/>
+        </w:numPr>
+        <w:spacing w:before="100" w:beforeAutospacing="1" w:after="100" w:afterAutospacing="1" w:line="240" w:lineRule="auto"/>
+      </w:pPr>
+      <w:r>
+        <w:t xml:space="preserve">What is boxing? </w:t>
+      </w:r>
+    </w:p>
+    <w:p>
+      <w:pPr>
+        <w:numPr>
+          <w:ilvl w:val="0"/>
+          <w:numId w:val="6"/>
+        </w:numPr>
+        <w:spacing w:before="100" w:beforeAutospacing="1" w:after="100" w:afterAutospacing="1" w:line="240" w:lineRule="auto"/>
+        <w:rPr>
+          <w:lang w:val="en-US"/>
+        </w:rPr>
+      </w:pPr>
+      <w:r>
+        <w:rPr>
+          <w:lang w:val="en-US"/>
+        </w:rPr>
+        <w:t xml:space="preserve">Is string a value type or a reference type? </w:t>
+      </w:r>
+    </w:p>
+    <w:p>
+      <w:pPr>
+        <w:numPr>
+          <w:ilvl w:val="0"/>
+          <w:numId w:val="6"/>
+        </w:numPr>
+        <w:spacing w:before="100" w:beforeAutospacing="1" w:after="100" w:afterAutospacing="1" w:line="240" w:lineRule="auto"/>
+      </w:pPr>
+      <w:r>
+        <w:rPr>
+          <w:lang w:val="en-US"/>
+        </w:rPr>
+        <w:t>What is the significance of the "</w:t>
+      </w:r>
+      <w:proofErr w:type="spellStart"/>
+      <w:r>
+        <w:rPr>
+          <w:lang w:val="en-US"/>
+        </w:rPr>
+        <w:t>PropertySpecified</w:t>
+      </w:r>
+      <w:proofErr w:type="spellEnd"/>
+      <w:r>
+        <w:rPr>
+          <w:lang w:val="en-US"/>
+        </w:rPr>
+        <w:t xml:space="preserve">" pattern used by the </w:t>
+      </w:r>
+      <w:proofErr w:type="spellStart"/>
+      <w:r>
+        <w:rPr>
+          <w:lang w:val="en-US"/>
+        </w:rPr>
+        <w:t>XmlSerializer</w:t>
+      </w:r>
+      <w:proofErr w:type="spellEnd"/>
+      <w:r>
+        <w:rPr>
+          <w:lang w:val="en-US"/>
+        </w:rPr>
+        <w:t xml:space="preserve">? </w:t>
+      </w:r>
+      <w:r>
+        <w:t xml:space="preserve">What problem does it attempt to solve? </w:t>
+      </w:r>
+    </w:p>
+    <w:p>
+      <w:pPr>
+        <w:numPr>
+          <w:ilvl w:val="0"/>
+          <w:numId w:val="6"/>
+        </w:numPr>
+        <w:spacing w:before="100" w:beforeAutospacing="1" w:after="100" w:afterAutospacing="1" w:line="240" w:lineRule="auto"/>
+      </w:pPr>
+      <w:r>
+        <w:rPr>
+          <w:lang w:val="en-US"/>
+        </w:rPr>
+        <w:t xml:space="preserve">Why </w:t>
+      </w:r>
+      <w:proofErr w:type="gramStart"/>
+      <w:r>
+        <w:rPr>
+          <w:lang w:val="en-US"/>
+        </w:rPr>
+        <w:t>are out parameters a bad idea</w:t>
+      </w:r>
+      <w:proofErr w:type="gramEnd"/>
+      <w:r>
+        <w:rPr>
+          <w:lang w:val="en-US"/>
+        </w:rPr>
+        <w:t xml:space="preserve"> in .NET? </w:t>
+      </w:r>
+      <w:r>
+        <w:t xml:space="preserve">Are they? </w:t>
+      </w:r>
+    </w:p>
+    <w:p>
+      <w:pPr>
+        <w:numPr>
+          <w:ilvl w:val="0"/>
+          <w:numId w:val="6"/>
+        </w:numPr>
+        <w:spacing w:before="100" w:beforeAutospacing="1" w:after="100" w:afterAutospacing="1" w:line="240" w:lineRule="auto"/>
+      </w:pPr>
+      <w:r>
+        <w:rPr>
+          <w:lang w:val="en-US"/>
+        </w:rPr>
+        <w:lastRenderedPageBreak/>
+        <w:t xml:space="preserve">Can attributes be placed on specific parameters to a method? </w:t>
+      </w:r>
+      <w:r>
+        <w:t>Why is this useful?</w:t>
+      </w:r>
+    </w:p>
+    <w:p>
+      <w:pPr>
+        <w:pStyle w:val="NormalWeb"/>
+      </w:pPr>
+      <w:r>
+        <w:rPr>
+          <w:rStyle w:val="Strong"/>
+          <w:rFonts w:eastAsiaTheme="majorEastAsia"/>
+        </w:rPr>
+        <w:t>C# Component Developers</w:t>
+      </w:r>
+    </w:p>
+    <w:p>
+      <w:pPr>
+        <w:numPr>
+          <w:ilvl w:val="0"/>
+          <w:numId w:val="7"/>
+        </w:numPr>
+        <w:spacing w:before="100" w:beforeAutospacing="1" w:after="100" w:afterAutospacing="1" w:line="240" w:lineRule="auto"/>
+      </w:pPr>
+      <w:r>
+        <w:rPr>
+          <w:lang w:val="en-US"/>
+        </w:rPr>
+        <w:t xml:space="preserve">Juxtapose the use of override with new. </w:t>
+      </w:r>
+      <w:r>
+        <w:t xml:space="preserve">What is shadowing? </w:t>
+      </w:r>
+    </w:p>
+    <w:p>
+      <w:pPr>
+        <w:numPr>
+          <w:ilvl w:val="0"/>
+          <w:numId w:val="7"/>
+        </w:numPr>
+        <w:spacing w:before="100" w:beforeAutospacing="1" w:after="100" w:afterAutospacing="1" w:line="240" w:lineRule="auto"/>
+        <w:rPr>
+          <w:lang w:val="en-US"/>
+        </w:rPr>
+      </w:pPr>
+      <w:r>
+        <w:rPr>
+          <w:lang w:val="en-US"/>
+        </w:rPr>
+        <w:t xml:space="preserve">Explain the use of virtual, sealed, override, and abstract. </w:t>
+      </w:r>
+    </w:p>
+    <w:p>
+      <w:pPr>
+        <w:numPr>
+          <w:ilvl w:val="0"/>
+          <w:numId w:val="7"/>
+        </w:numPr>
+        <w:spacing w:before="100" w:beforeAutospacing="1" w:after="100" w:afterAutospacing="1" w:line="240" w:lineRule="auto"/>
+        <w:rPr>
+          <w:lang w:val="en-US"/>
+        </w:rPr>
+      </w:pPr>
+      <w:r>
+        <w:rPr>
+          <w:lang w:val="en-US"/>
+        </w:rPr>
+        <w:t xml:space="preserve">Explain the importance and use of each component of this string: </w:t>
+      </w:r>
+      <w:proofErr w:type="spellStart"/>
+      <w:r>
+        <w:rPr>
+          <w:lang w:val="en-US"/>
+        </w:rPr>
+        <w:t>Foo.Bar</w:t>
+      </w:r>
+      <w:proofErr w:type="spellEnd"/>
+      <w:r>
+        <w:rPr>
+          <w:lang w:val="en-US"/>
+        </w:rPr>
+        <w:t xml:space="preserve">, Version=2.0.205.0, Culture=neutral, </w:t>
+      </w:r>
+      <w:proofErr w:type="spellStart"/>
+      <w:r>
+        <w:rPr>
+          <w:lang w:val="en-US"/>
+        </w:rPr>
+        <w:t>PublicKeyToken</w:t>
+      </w:r>
+      <w:proofErr w:type="spellEnd"/>
+      <w:r>
+        <w:rPr>
+          <w:lang w:val="en-US"/>
+        </w:rPr>
+        <w:t xml:space="preserve">=593777ae2d274679d </w:t>
+      </w:r>
+    </w:p>
+    <w:p>
+      <w:pPr>
+        <w:numPr>
+          <w:ilvl w:val="0"/>
+          <w:numId w:val="7"/>
+        </w:numPr>
+        <w:spacing w:before="100" w:beforeAutospacing="1" w:after="100" w:afterAutospacing="1" w:line="240" w:lineRule="auto"/>
+        <w:rPr>
+          <w:lang w:val="en-US"/>
+        </w:rPr>
+      </w:pPr>
+      <w:r>
+        <w:rPr>
+          <w:lang w:val="en-US"/>
+        </w:rPr>
+        <w:t xml:space="preserve">Explain the differences between public, protected, private and internal. </w:t>
+      </w:r>
+    </w:p>
+    <w:p>
+      <w:pPr>
+        <w:numPr>
+          <w:ilvl w:val="0"/>
+          <w:numId w:val="7"/>
+        </w:numPr>
+        <w:spacing w:before="100" w:beforeAutospacing="1" w:after="100" w:afterAutospacing="1" w:line="240" w:lineRule="auto"/>
+        <w:rPr>
+          <w:lang w:val="en-US"/>
+        </w:rPr>
+      </w:pPr>
+      <w:r>
+        <w:rPr>
+          <w:lang w:val="en-US"/>
+        </w:rPr>
+        <w:t xml:space="preserve">What benefit do you get from using a Primary </w:t>
+      </w:r>
+      <w:proofErr w:type="spellStart"/>
+      <w:r>
+        <w:rPr>
+          <w:lang w:val="en-US"/>
+        </w:rPr>
+        <w:t>Interop</w:t>
+      </w:r>
+      <w:proofErr w:type="spellEnd"/>
+      <w:r>
+        <w:rPr>
+          <w:lang w:val="en-US"/>
+        </w:rPr>
+        <w:t xml:space="preserve"> Assembly (PIA)? </w:t>
+      </w:r>
+    </w:p>
+    <w:p>
+      <w:pPr>
+        <w:numPr>
+          <w:ilvl w:val="0"/>
+          <w:numId w:val="7"/>
+        </w:numPr>
+        <w:spacing w:before="100" w:beforeAutospacing="1" w:after="100" w:afterAutospacing="1" w:line="240" w:lineRule="auto"/>
+        <w:rPr>
+          <w:lang w:val="en-US"/>
+        </w:rPr>
+      </w:pPr>
+      <w:r>
+        <w:rPr>
+          <w:lang w:val="en-US"/>
+        </w:rPr>
+        <w:t xml:space="preserve">By what mechanism does </w:t>
+      </w:r>
+      <w:proofErr w:type="spellStart"/>
+      <w:r>
+        <w:rPr>
+          <w:lang w:val="en-US"/>
+        </w:rPr>
+        <w:t>NUnit</w:t>
+      </w:r>
+      <w:proofErr w:type="spellEnd"/>
+      <w:r>
+        <w:rPr>
+          <w:lang w:val="en-US"/>
+        </w:rPr>
+        <w:t xml:space="preserve"> know what methods to test? </w:t>
+      </w:r>
+    </w:p>
+    <w:p>
+      <w:pPr>
+        <w:numPr>
+          <w:ilvl w:val="0"/>
+          <w:numId w:val="7"/>
+        </w:numPr>
+        <w:spacing w:before="100" w:beforeAutospacing="1" w:after="100" w:afterAutospacing="1" w:line="240" w:lineRule="auto"/>
+        <w:rPr>
+          <w:lang w:val="en-US"/>
+        </w:rPr>
+      </w:pPr>
+      <w:r>
+        <w:rPr>
+          <w:lang w:val="en-US"/>
+        </w:rPr>
+        <w:t xml:space="preserve">What is the difference between: catch(Exception e){throw e;} and catch(Exception e){throw;} </w:t>
+      </w:r>
+    </w:p>
+    <w:p>
+      <w:pPr>
+        <w:numPr>
+          <w:ilvl w:val="0"/>
+          <w:numId w:val="7"/>
+        </w:numPr>
+        <w:spacing w:before="100" w:beforeAutospacing="1" w:after="100" w:afterAutospacing="1" w:line="240" w:lineRule="auto"/>
+        <w:rPr>
+          <w:lang w:val="en-US"/>
+        </w:rPr>
+      </w:pPr>
+      <w:r>
+        <w:rPr>
+          <w:lang w:val="en-US"/>
+        </w:rPr>
+        <w:t xml:space="preserve">What is the difference between </w:t>
+      </w:r>
+      <w:proofErr w:type="spellStart"/>
+      <w:proofErr w:type="gramStart"/>
+      <w:r>
+        <w:rPr>
+          <w:lang w:val="en-US"/>
+        </w:rPr>
+        <w:t>typeof</w:t>
+      </w:r>
+      <w:proofErr w:type="spellEnd"/>
+      <w:r>
+        <w:rPr>
+          <w:lang w:val="en-US"/>
+        </w:rPr>
+        <w:t>(</w:t>
+      </w:r>
+      <w:proofErr w:type="gramEnd"/>
+      <w:r>
+        <w:rPr>
+          <w:lang w:val="en-US"/>
+        </w:rPr>
+        <w:t xml:space="preserve">foo) and </w:t>
+      </w:r>
+      <w:proofErr w:type="spellStart"/>
+      <w:r>
+        <w:rPr>
+          <w:lang w:val="en-US"/>
+        </w:rPr>
+        <w:t>myFoo.GetType</w:t>
+      </w:r>
+      <w:proofErr w:type="spellEnd"/>
+      <w:r>
+        <w:rPr>
+          <w:lang w:val="en-US"/>
+        </w:rPr>
+        <w:t xml:space="preserve">()? </w:t>
+      </w:r>
+    </w:p>
+    <w:p>
+      <w:pPr>
+        <w:numPr>
+          <w:ilvl w:val="0"/>
+          <w:numId w:val="7"/>
+        </w:numPr>
+        <w:spacing w:before="100" w:beforeAutospacing="1" w:after="100" w:afterAutospacing="1" w:line="240" w:lineRule="auto"/>
+        <w:rPr>
+          <w:lang w:val="en-US"/>
+        </w:rPr>
+      </w:pPr>
+      <w:r>
+        <w:rPr>
+          <w:lang w:val="en-US"/>
+        </w:rPr>
+        <w:t xml:space="preserve">Explain what’s happening in the first constructor: public class </w:t>
+      </w:r>
+      <w:proofErr w:type="gramStart"/>
+      <w:r>
+        <w:rPr>
+          <w:lang w:val="en-US"/>
+        </w:rPr>
+        <w:t>c{</w:t>
+      </w:r>
+      <w:proofErr w:type="gramEnd"/>
+      <w:r>
+        <w:rPr>
+          <w:lang w:val="en-US"/>
+        </w:rPr>
+        <w:t xml:space="preserve"> public c(string a) : this() {;}; public c() {;} } How is this construct useful? </w:t>
+      </w:r>
+    </w:p>
+    <w:p>
+      <w:pPr>
+        <w:numPr>
+          <w:ilvl w:val="0"/>
+          <w:numId w:val="7"/>
+        </w:numPr>
+        <w:spacing w:before="100" w:beforeAutospacing="1" w:after="100" w:afterAutospacing="1" w:line="240" w:lineRule="auto"/>
+        <w:rPr>
+          <w:lang w:val="en-US"/>
+        </w:rPr>
+      </w:pPr>
+      <w:r>
+        <w:rPr>
+          <w:lang w:val="en-US"/>
+        </w:rPr>
+        <w:t xml:space="preserve">What is </w:t>
+      </w:r>
+      <w:r>
+        <w:rPr>
+          <w:rStyle w:val="Emphasis"/>
+          <w:lang w:val="en-US"/>
+        </w:rPr>
+        <w:t>this</w:t>
+      </w:r>
+      <w:r>
+        <w:rPr>
+          <w:lang w:val="en-US"/>
+        </w:rPr>
+        <w:t>? Can this be used within a static method?</w:t>
+      </w:r>
+    </w:p>
+    <w:p>
+      <w:pPr>
+        <w:pStyle w:val="NormalWeb"/>
+      </w:pPr>
+      <w:r>
+        <w:rPr>
+          <w:rStyle w:val="Strong"/>
+          <w:rFonts w:eastAsiaTheme="majorEastAsia"/>
+        </w:rPr>
+        <w:t>ASP.NET (UI) Developers</w:t>
+      </w:r>
+    </w:p>
+    <w:p>
+      <w:pPr>
+        <w:numPr>
+          <w:ilvl w:val="0"/>
+          <w:numId w:val="8"/>
+        </w:numPr>
+        <w:spacing w:before="100" w:beforeAutospacing="1" w:after="100" w:afterAutospacing="1" w:line="240" w:lineRule="auto"/>
+        <w:rPr>
+          <w:lang w:val="en-US"/>
+        </w:rPr>
+      </w:pPr>
+      <w:r>
+        <w:rPr>
+          <w:lang w:val="en-US"/>
+        </w:rPr>
+        <w:t xml:space="preserve">Describe how a browser-based Form POST becomes a Server-Side event like Button1_OnClick. </w:t>
+      </w:r>
+    </w:p>
+    <w:p>
+      <w:pPr>
+        <w:numPr>
+          <w:ilvl w:val="0"/>
+          <w:numId w:val="8"/>
+        </w:numPr>
+        <w:spacing w:before="100" w:beforeAutospacing="1" w:after="100" w:afterAutospacing="1" w:line="240" w:lineRule="auto"/>
+      </w:pPr>
+      <w:r>
+        <w:t xml:space="preserve">What is a PostBack? </w:t>
+      </w:r>
+    </w:p>
+    <w:p>
+      <w:pPr>
+        <w:numPr>
+          <w:ilvl w:val="0"/>
+          <w:numId w:val="8"/>
+        </w:numPr>
+        <w:spacing w:before="100" w:beforeAutospacing="1" w:after="100" w:afterAutospacing="1" w:line="240" w:lineRule="auto"/>
+        <w:rPr>
+          <w:lang w:val="en-US"/>
+        </w:rPr>
+      </w:pPr>
+      <w:r>
+        <w:rPr>
+          <w:lang w:val="en-US"/>
+        </w:rPr>
+        <w:t xml:space="preserve">What is </w:t>
+      </w:r>
+      <w:proofErr w:type="spellStart"/>
+      <w:r>
+        <w:rPr>
+          <w:lang w:val="en-US"/>
+        </w:rPr>
+        <w:t>ViewState</w:t>
+      </w:r>
+      <w:proofErr w:type="spellEnd"/>
+      <w:r>
+        <w:rPr>
+          <w:lang w:val="en-US"/>
+        </w:rPr>
+        <w:t xml:space="preserve">? How is it encoded? Is it encrypted? Who uses </w:t>
+      </w:r>
+      <w:proofErr w:type="spellStart"/>
+      <w:r>
+        <w:rPr>
+          <w:lang w:val="en-US"/>
+        </w:rPr>
+        <w:t>ViewState</w:t>
+      </w:r>
+      <w:proofErr w:type="spellEnd"/>
+      <w:r>
+        <w:rPr>
+          <w:lang w:val="en-US"/>
+        </w:rPr>
+        <w:t xml:space="preserve">? </w:t>
+      </w:r>
+    </w:p>
+    <w:p>
+      <w:pPr>
+        <w:numPr>
+          <w:ilvl w:val="0"/>
+          <w:numId w:val="8"/>
+        </w:numPr>
+        <w:spacing w:before="100" w:beforeAutospacing="1" w:after="100" w:afterAutospacing="1" w:line="240" w:lineRule="auto"/>
+        <w:rPr>
+          <w:lang w:val="en-US"/>
+        </w:rPr>
+      </w:pPr>
+      <w:r>
+        <w:rPr>
+          <w:lang w:val="en-US"/>
+        </w:rPr>
+        <w:t>What is the &lt;</w:t>
+      </w:r>
+      <w:proofErr w:type="spellStart"/>
+      <w:r>
+        <w:rPr>
+          <w:lang w:val="en-US"/>
+        </w:rPr>
+        <w:t>machinekey</w:t>
+      </w:r>
+      <w:proofErr w:type="spellEnd"/>
+      <w:r>
+        <w:rPr>
+          <w:lang w:val="en-US"/>
+        </w:rPr>
+        <w:t xml:space="preserve">&gt; element and what two ASP.NET technologies is it used for? </w:t>
+      </w:r>
+    </w:p>
+    <w:p>
+      <w:pPr>
+        <w:numPr>
+          <w:ilvl w:val="0"/>
+          <w:numId w:val="8"/>
+        </w:numPr>
+        <w:spacing w:before="100" w:beforeAutospacing="1" w:after="100" w:afterAutospacing="1" w:line="240" w:lineRule="auto"/>
+      </w:pPr>
+      <w:r>
+        <w:rPr>
+          <w:lang w:val="en-US"/>
+        </w:rPr>
+        <w:t xml:space="preserve">What three Session State providers are available in ASP.NET 1.1? </w:t>
+      </w:r>
+      <w:r>
+        <w:t xml:space="preserve">What are the pros and cons of each? </w:t>
+      </w:r>
+    </w:p>
+    <w:p>
+      <w:pPr>
+        <w:numPr>
+          <w:ilvl w:val="0"/>
+          <w:numId w:val="8"/>
+        </w:numPr>
+        <w:spacing w:before="100" w:beforeAutospacing="1" w:after="100" w:afterAutospacing="1" w:line="240" w:lineRule="auto"/>
+        <w:rPr>
+          <w:lang w:val="en-US"/>
+        </w:rPr>
+      </w:pPr>
+      <w:r>
+        <w:rPr>
+          <w:lang w:val="en-US"/>
+        </w:rPr>
+        <w:t xml:space="preserve">What is Web Gardening? How would using it affect a design? </w:t>
+      </w:r>
+    </w:p>
+    <w:p>
+      <w:pPr>
+        <w:numPr>
+          <w:ilvl w:val="0"/>
+          <w:numId w:val="8"/>
+        </w:numPr>
+        <w:spacing w:before="100" w:beforeAutospacing="1" w:after="100" w:afterAutospacing="1" w:line="240" w:lineRule="auto"/>
+        <w:rPr>
+          <w:lang w:val="en-US"/>
+        </w:rPr>
+      </w:pPr>
+      <w:r>
+        <w:rPr>
+          <w:lang w:val="en-US"/>
+        </w:rPr>
+        <w:t xml:space="preserve">Given one ASP.NET application, how many application objects does it have on a single </w:t>
+      </w:r>
+      <w:proofErr w:type="spellStart"/>
+      <w:r>
+        <w:rPr>
+          <w:lang w:val="en-US"/>
+        </w:rPr>
+        <w:t>proc</w:t>
+      </w:r>
+      <w:proofErr w:type="spellEnd"/>
+      <w:r>
+        <w:rPr>
+          <w:lang w:val="en-US"/>
+        </w:rPr>
+        <w:t xml:space="preserve"> box? A dual? A dual with Web Gardening enabled? How would this affect a design? </w:t>
+      </w:r>
+    </w:p>
+    <w:p>
+      <w:pPr>
+        <w:numPr>
+          <w:ilvl w:val="0"/>
+          <w:numId w:val="8"/>
+        </w:numPr>
+        <w:spacing w:before="100" w:beforeAutospacing="1" w:after="100" w:afterAutospacing="1" w:line="240" w:lineRule="auto"/>
+      </w:pPr>
+      <w:r>
+        <w:rPr>
+          <w:lang w:val="en-US"/>
+        </w:rPr>
+        <w:t xml:space="preserve">Are threads reused in ASP.NET between </w:t>
+      </w:r>
+      <w:proofErr w:type="spellStart"/>
+      <w:r>
+        <w:rPr>
+          <w:lang w:val="en-US"/>
+        </w:rPr>
+        <w:t>reqeusts</w:t>
+      </w:r>
+      <w:proofErr w:type="spellEnd"/>
+      <w:r>
+        <w:rPr>
+          <w:lang w:val="en-US"/>
+        </w:rPr>
+        <w:t xml:space="preserve">? Does every </w:t>
+      </w:r>
+      <w:proofErr w:type="spellStart"/>
+      <w:r>
+        <w:rPr>
+          <w:lang w:val="en-US"/>
+        </w:rPr>
+        <w:t>HttpRequest</w:t>
+      </w:r>
+      <w:proofErr w:type="spellEnd"/>
+      <w:r>
+        <w:rPr>
+          <w:lang w:val="en-US"/>
+        </w:rPr>
+        <w:t xml:space="preserve"> get its own thread? </w:t>
+      </w:r>
+      <w:r>
+        <w:t xml:space="preserve">Should you use Thread Local storage with ASP.NET? </w:t>
+      </w:r>
+    </w:p>
+    <w:p>
+      <w:pPr>
+        <w:numPr>
+          <w:ilvl w:val="0"/>
+          <w:numId w:val="8"/>
+        </w:numPr>
+        <w:spacing w:before="100" w:beforeAutospacing="1" w:after="100" w:afterAutospacing="1" w:line="240" w:lineRule="auto"/>
+        <w:rPr>
+          <w:lang w:val="en-US"/>
+        </w:rPr>
+      </w:pPr>
+      <w:r>
+        <w:rPr>
+          <w:lang w:val="en-US"/>
+        </w:rPr>
+        <w:t>Is the [</w:t>
+      </w:r>
+      <w:proofErr w:type="spellStart"/>
+      <w:r>
+        <w:rPr>
+          <w:lang w:val="en-US"/>
+        </w:rPr>
+        <w:t>ThreadStatic</w:t>
+      </w:r>
+      <w:proofErr w:type="spellEnd"/>
+      <w:r>
+        <w:rPr>
+          <w:lang w:val="en-US"/>
+        </w:rPr>
+        <w:t xml:space="preserve">] attribute useful in ASP.NET? Are there side effects? Good or bad? </w:t>
+      </w:r>
+    </w:p>
+    <w:p>
+      <w:pPr>
+        <w:numPr>
+          <w:ilvl w:val="0"/>
+          <w:numId w:val="8"/>
+        </w:numPr>
+        <w:spacing w:before="100" w:beforeAutospacing="1" w:after="100" w:afterAutospacing="1" w:line="240" w:lineRule="auto"/>
+        <w:rPr>
+          <w:lang w:val="en-US"/>
+        </w:rPr>
+      </w:pPr>
+      <w:r>
+        <w:rPr>
+          <w:lang w:val="en-US"/>
+        </w:rPr>
+        <w:t xml:space="preserve">Give an example of how using an </w:t>
+      </w:r>
+      <w:proofErr w:type="spellStart"/>
+      <w:r>
+        <w:rPr>
+          <w:lang w:val="en-US"/>
+        </w:rPr>
+        <w:t>HttpHandler</w:t>
+      </w:r>
+      <w:proofErr w:type="spellEnd"/>
+      <w:r>
+        <w:rPr>
+          <w:lang w:val="en-US"/>
+        </w:rPr>
+        <w:t xml:space="preserve"> could simplify an existing design that serves Check Images from an .</w:t>
+      </w:r>
+      <w:proofErr w:type="spellStart"/>
+      <w:r>
+        <w:rPr>
+          <w:lang w:val="en-US"/>
+        </w:rPr>
+        <w:t>aspx</w:t>
+      </w:r>
+      <w:proofErr w:type="spellEnd"/>
+      <w:r>
+        <w:rPr>
+          <w:lang w:val="en-US"/>
+        </w:rPr>
+        <w:t xml:space="preserve"> page. </w:t>
+      </w:r>
+    </w:p>
+    <w:p>
+      <w:pPr>
+        <w:numPr>
+          <w:ilvl w:val="0"/>
+          <w:numId w:val="8"/>
+        </w:numPr>
+        <w:spacing w:before="100" w:beforeAutospacing="1" w:after="100" w:afterAutospacing="1" w:line="240" w:lineRule="auto"/>
+        <w:rPr>
+          <w:lang w:val="en-US"/>
+        </w:rPr>
+      </w:pPr>
+      <w:r>
+        <w:rPr>
+          <w:lang w:val="en-US"/>
+        </w:rPr>
+        <w:t xml:space="preserve">What kinds of events can an </w:t>
+      </w:r>
+      <w:proofErr w:type="spellStart"/>
+      <w:r>
+        <w:rPr>
+          <w:lang w:val="en-US"/>
+        </w:rPr>
+        <w:t>HttpModule</w:t>
+      </w:r>
+      <w:proofErr w:type="spellEnd"/>
+      <w:r>
+        <w:rPr>
+          <w:lang w:val="en-US"/>
+        </w:rPr>
+        <w:t xml:space="preserve"> subscribe to? What influence can they have on an implementation? What can be done without recompiling the ASP.NET Application? </w:t>
+      </w:r>
+    </w:p>
+    <w:p>
+      <w:pPr>
+        <w:numPr>
+          <w:ilvl w:val="0"/>
+          <w:numId w:val="8"/>
+        </w:numPr>
+        <w:spacing w:before="100" w:beforeAutospacing="1" w:after="100" w:afterAutospacing="1" w:line="240" w:lineRule="auto"/>
+        <w:rPr>
+          <w:lang w:val="en-US"/>
+        </w:rPr>
+      </w:pPr>
+      <w:r>
+        <w:rPr>
+          <w:lang w:val="en-US"/>
+        </w:rPr>
+        <w:t xml:space="preserve">Describe ways to present an arbitrary endpoint (URL) and route requests to that endpoint to ASP.NET. </w:t>
+      </w:r>
+    </w:p>
+    <w:p>
+      <w:pPr>
+        <w:numPr>
+          <w:ilvl w:val="0"/>
+          <w:numId w:val="8"/>
+        </w:numPr>
+        <w:spacing w:before="100" w:beforeAutospacing="1" w:after="100" w:afterAutospacing="1" w:line="240" w:lineRule="auto"/>
+        <w:rPr>
+          <w:lang w:val="en-US"/>
+        </w:rPr>
+      </w:pPr>
+      <w:r>
+        <w:rPr>
+          <w:lang w:val="en-US"/>
+        </w:rPr>
+        <w:t xml:space="preserve">Explain how cookies work. Give an example of Cookie abuse. </w:t>
+      </w:r>
+    </w:p>
+    <w:p>
+      <w:pPr>
+        <w:numPr>
+          <w:ilvl w:val="0"/>
+          <w:numId w:val="8"/>
+        </w:numPr>
+        <w:spacing w:before="100" w:beforeAutospacing="1" w:after="100" w:afterAutospacing="1" w:line="240" w:lineRule="auto"/>
+        <w:rPr>
+          <w:lang w:val="en-US"/>
+        </w:rPr>
+      </w:pPr>
+      <w:r>
+        <w:rPr>
+          <w:lang w:val="en-US"/>
+        </w:rPr>
+        <w:t xml:space="preserve">Explain the importance of </w:t>
+      </w:r>
+      <w:proofErr w:type="spellStart"/>
+      <w:proofErr w:type="gramStart"/>
+      <w:r>
+        <w:rPr>
+          <w:lang w:val="en-US"/>
+        </w:rPr>
+        <w:t>HttpRequest.ValidateInput</w:t>
+      </w:r>
+      <w:proofErr w:type="spellEnd"/>
+      <w:r>
+        <w:rPr>
+          <w:lang w:val="en-US"/>
+        </w:rPr>
+        <w:t>(</w:t>
+      </w:r>
+      <w:proofErr w:type="gramEnd"/>
+      <w:r>
+        <w:rPr>
+          <w:lang w:val="en-US"/>
+        </w:rPr>
+        <w:t xml:space="preserve">)? </w:t>
+      </w:r>
+    </w:p>
+    <w:p>
+      <w:pPr>
+        <w:numPr>
+          <w:ilvl w:val="0"/>
+          <w:numId w:val="8"/>
+        </w:numPr>
+        <w:spacing w:before="100" w:beforeAutospacing="1" w:after="100" w:afterAutospacing="1" w:line="240" w:lineRule="auto"/>
+        <w:rPr>
+          <w:lang w:val="en-US"/>
+        </w:rPr>
+      </w:pPr>
+      <w:r>
+        <w:rPr>
+          <w:lang w:val="en-US"/>
+        </w:rPr>
+        <w:t xml:space="preserve">What kind of data is passed via HTTP Headers? </w:t>
+      </w:r>
+    </w:p>
+    <w:p>
+      <w:pPr>
+        <w:numPr>
+          <w:ilvl w:val="0"/>
+          <w:numId w:val="8"/>
+        </w:numPr>
+        <w:spacing w:before="100" w:beforeAutospacing="1" w:after="100" w:afterAutospacing="1" w:line="240" w:lineRule="auto"/>
+      </w:pPr>
+      <w:r>
+        <w:rPr>
+          <w:lang w:val="en-US"/>
+        </w:rPr>
+        <w:t xml:space="preserve">Juxtapose the HTTP verbs GET and POST. </w:t>
+      </w:r>
+      <w:r>
+        <w:t xml:space="preserve">What is HEAD? </w:t>
+      </w:r>
+    </w:p>
+    <w:p>
+      <w:pPr>
+        <w:numPr>
+          <w:ilvl w:val="0"/>
+          <w:numId w:val="8"/>
+        </w:numPr>
+        <w:spacing w:before="100" w:beforeAutospacing="1" w:after="100" w:afterAutospacing="1" w:line="240" w:lineRule="auto"/>
+        <w:rPr>
+          <w:lang w:val="en-US"/>
+        </w:rPr>
+      </w:pPr>
+      <w:r>
+        <w:rPr>
+          <w:lang w:val="en-US"/>
+        </w:rPr>
+        <w:t xml:space="preserve">Name and describe at least a half dozen HTTP Status Codes and what they express to the requesting client. </w:t>
+      </w:r>
+    </w:p>
+    <w:p>
+      <w:pPr>
+        <w:numPr>
+          <w:ilvl w:val="0"/>
+          <w:numId w:val="8"/>
+        </w:numPr>
+        <w:spacing w:before="100" w:beforeAutospacing="1" w:after="100" w:afterAutospacing="1" w:line="240" w:lineRule="auto"/>
+      </w:pPr>
+      <w:r>
+        <w:rPr>
+          <w:lang w:val="en-US"/>
+        </w:rPr>
+        <w:t>How does if-not-modified-since work? How can it be programmatically implemented with ASP.NET?</w:t>
+      </w:r>
+      <w:r>
+        <w:rPr>
+          <w:lang w:val="en-US"/>
+        </w:rPr>
+        <w:br/>
+      </w:r>
+      <w:r>
+        <w:t xml:space="preserve">Explain &lt;@OutputCache%&gt; and the usage of VaryByParam, VaryByHeader. </w:t>
+      </w:r>
+    </w:p>
+    <w:p>
+      <w:pPr>
+        <w:numPr>
+          <w:ilvl w:val="0"/>
+          <w:numId w:val="8"/>
+        </w:numPr>
+        <w:spacing w:before="100" w:beforeAutospacing="1" w:after="100" w:afterAutospacing="1" w:line="240" w:lineRule="auto"/>
+      </w:pPr>
+      <w:r>
+        <w:t xml:space="preserve">How does VaryByCustom work? </w:t>
+      </w:r>
+    </w:p>
+    <w:p>
+      <w:pPr>
+        <w:numPr>
+          <w:ilvl w:val="0"/>
+          <w:numId w:val="8"/>
+        </w:numPr>
+        <w:spacing w:before="100" w:beforeAutospacing="1" w:after="100" w:afterAutospacing="1" w:line="240" w:lineRule="auto"/>
+        <w:rPr>
+          <w:lang w:val="en-US"/>
+        </w:rPr>
+      </w:pPr>
+      <w:r>
+        <w:rPr>
+          <w:lang w:val="en-US"/>
+        </w:rPr>
+        <w:t xml:space="preserve">How would one implement ASP.NET HTML output caching, caching outgoing versions of pages generated via all values of q= except where q=5 (as in </w:t>
+      </w:r>
+      <w:hyperlink r:id="rId8" w:history="1">
+        <w:r>
+          <w:rPr>
+            <w:rStyle w:val="Hyperlink"/>
+            <w:lang w:val="en-US"/>
+          </w:rPr>
+          <w:t>http://localhost/page.aspx?q=5</w:t>
+        </w:r>
+      </w:hyperlink>
+      <w:r>
+        <w:rPr>
+          <w:lang w:val="en-US"/>
+        </w:rPr>
+        <w:t>)?</w:t>
+      </w:r>
+    </w:p>
+    <w:p>
+      <w:pPr>
+        <w:pStyle w:val="NormalWeb"/>
+      </w:pPr>
+      <w:r>
+        <w:rPr>
+          <w:rStyle w:val="Strong"/>
+          <w:rFonts w:eastAsiaTheme="majorEastAsia"/>
+        </w:rPr>
+        <w:t>Developers using XML</w:t>
+      </w:r>
+    </w:p>
+    <w:p>
+      <w:pPr>
+        <w:numPr>
+          <w:ilvl w:val="0"/>
+          <w:numId w:val="9"/>
+        </w:numPr>
+        <w:spacing w:before="100" w:beforeAutospacing="1" w:after="100" w:afterAutospacing="1" w:line="240" w:lineRule="auto"/>
+        <w:rPr>
+          <w:lang w:val="en-US"/>
+        </w:rPr>
+      </w:pPr>
+      <w:r>
+        <w:rPr>
+          <w:lang w:val="en-US"/>
+        </w:rPr>
+        <w:t xml:space="preserve">What is the purpose of XML Namespaces? </w:t>
+      </w:r>
+    </w:p>
+    <w:p>
+      <w:pPr>
+        <w:numPr>
+          <w:ilvl w:val="0"/>
+          <w:numId w:val="9"/>
+        </w:numPr>
+        <w:spacing w:before="100" w:beforeAutospacing="1" w:after="100" w:afterAutospacing="1" w:line="240" w:lineRule="auto"/>
+        <w:rPr>
+          <w:lang w:val="en-US"/>
+        </w:rPr>
+      </w:pPr>
+      <w:r>
+        <w:rPr>
+          <w:lang w:val="en-US"/>
+        </w:rPr>
+        <w:lastRenderedPageBreak/>
+        <w:t xml:space="preserve">When is the DOM appropriate for use? When is it not? Are there size limitations? </w:t>
+      </w:r>
+    </w:p>
+    <w:p>
+      <w:pPr>
+        <w:numPr>
+          <w:ilvl w:val="0"/>
+          <w:numId w:val="9"/>
+        </w:numPr>
+        <w:spacing w:before="100" w:beforeAutospacing="1" w:after="100" w:afterAutospacing="1" w:line="240" w:lineRule="auto"/>
+        <w:rPr>
+          <w:lang w:val="en-US"/>
+        </w:rPr>
+      </w:pPr>
+      <w:r>
+        <w:rPr>
+          <w:lang w:val="en-US"/>
+        </w:rPr>
+        <w:t xml:space="preserve">What is the WS-I Basic Profile and why is it important? </w:t>
+      </w:r>
+    </w:p>
+    <w:p>
+      <w:pPr>
+        <w:numPr>
+          <w:ilvl w:val="0"/>
+          <w:numId w:val="9"/>
+        </w:numPr>
+        <w:spacing w:before="100" w:beforeAutospacing="1" w:after="100" w:afterAutospacing="1" w:line="240" w:lineRule="auto"/>
+      </w:pPr>
+      <w:r>
+        <w:rPr>
+          <w:lang w:val="en-US"/>
+        </w:rPr>
+        <w:t xml:space="preserve">Write a small XML document that uses a default namespace and a qualified (prefixed) namespace. </w:t>
+      </w:r>
+      <w:r>
+        <w:t xml:space="preserve">Include elements from both namespace. </w:t>
+      </w:r>
+    </w:p>
+    <w:p>
+      <w:pPr>
+        <w:numPr>
+          <w:ilvl w:val="0"/>
+          <w:numId w:val="9"/>
+        </w:numPr>
+        <w:spacing w:before="100" w:beforeAutospacing="1" w:after="100" w:afterAutospacing="1" w:line="240" w:lineRule="auto"/>
+        <w:rPr>
+          <w:lang w:val="en-US"/>
+        </w:rPr>
+      </w:pPr>
+      <w:r>
+        <w:rPr>
+          <w:lang w:val="en-US"/>
+        </w:rPr>
+        <w:t xml:space="preserve">What is the one fundamental difference between Elements and Attributes? </w:t>
+      </w:r>
+    </w:p>
+    <w:p>
+      <w:pPr>
+        <w:numPr>
+          <w:ilvl w:val="0"/>
+          <w:numId w:val="9"/>
+        </w:numPr>
+        <w:spacing w:before="100" w:beforeAutospacing="1" w:after="100" w:afterAutospacing="1" w:line="240" w:lineRule="auto"/>
+        <w:rPr>
+          <w:lang w:val="en-US"/>
+        </w:rPr>
+      </w:pPr>
+      <w:r>
+        <w:rPr>
+          <w:lang w:val="en-US"/>
+        </w:rPr>
+        <w:t xml:space="preserve">What is the difference between Well-Formed XML and Valid XML? </w:t>
+      </w:r>
+    </w:p>
+    <w:p>
+      <w:pPr>
+        <w:numPr>
+          <w:ilvl w:val="0"/>
+          <w:numId w:val="9"/>
+        </w:numPr>
+        <w:spacing w:before="100" w:beforeAutospacing="1" w:after="100" w:afterAutospacing="1" w:line="240" w:lineRule="auto"/>
+        <w:rPr>
+          <w:lang w:val="en-US"/>
+        </w:rPr>
+      </w:pPr>
+      <w:r>
+        <w:rPr>
+          <w:lang w:val="en-US"/>
+        </w:rPr>
+        <w:t xml:space="preserve">How would you validate XML using .NET? </w:t>
+      </w:r>
+    </w:p>
+    <w:p>
+      <w:pPr>
+        <w:numPr>
+          <w:ilvl w:val="0"/>
+          <w:numId w:val="9"/>
+        </w:numPr>
+        <w:spacing w:before="100" w:beforeAutospacing="1" w:after="100" w:afterAutospacing="1" w:line="240" w:lineRule="auto"/>
+        <w:rPr>
+          <w:lang w:val="en-US"/>
+        </w:rPr>
+      </w:pPr>
+      <w:r>
+        <w:rPr>
+          <w:lang w:val="en-US"/>
+        </w:rPr>
+        <w:t xml:space="preserve">Why is this almost always a bad idea? When is it a good idea? </w:t>
+      </w:r>
+      <w:proofErr w:type="spellStart"/>
+      <w:r>
+        <w:rPr>
+          <w:lang w:val="en-US"/>
+        </w:rPr>
+        <w:t>myXmlDocument.SelectNodes</w:t>
+      </w:r>
+      <w:proofErr w:type="spellEnd"/>
+      <w:r>
+        <w:rPr>
+          <w:lang w:val="en-US"/>
+        </w:rPr>
+        <w:t>("//</w:t>
+      </w:r>
+      <w:proofErr w:type="spellStart"/>
+      <w:r>
+        <w:rPr>
+          <w:lang w:val="en-US"/>
+        </w:rPr>
+        <w:t>mynode</w:t>
+      </w:r>
+      <w:proofErr w:type="spellEnd"/>
+      <w:r>
+        <w:rPr>
+          <w:lang w:val="en-US"/>
+        </w:rPr>
+        <w:t xml:space="preserve">"); </w:t>
+      </w:r>
+    </w:p>
+    <w:p>
+      <w:pPr>
+        <w:numPr>
+          <w:ilvl w:val="0"/>
+          <w:numId w:val="9"/>
+        </w:numPr>
+        <w:spacing w:before="100" w:beforeAutospacing="1" w:after="100" w:afterAutospacing="1" w:line="240" w:lineRule="auto"/>
+        <w:rPr>
+          <w:lang w:val="en-US"/>
+        </w:rPr>
+      </w:pPr>
+      <w:r>
+        <w:rPr>
+          <w:lang w:val="en-US"/>
+        </w:rPr>
+        <w:t>Describe the difference between pull-style parsers (</w:t>
+      </w:r>
+      <w:proofErr w:type="spellStart"/>
+      <w:r>
+        <w:rPr>
+          <w:lang w:val="en-US"/>
+        </w:rPr>
+        <w:t>XmlReader</w:t>
+      </w:r>
+      <w:proofErr w:type="spellEnd"/>
+      <w:r>
+        <w:rPr>
+          <w:lang w:val="en-US"/>
+        </w:rPr>
+        <w:t xml:space="preserve">) and </w:t>
+      </w:r>
+      <w:proofErr w:type="spellStart"/>
+      <w:r>
+        <w:rPr>
+          <w:lang w:val="en-US"/>
+        </w:rPr>
+        <w:t>eventing</w:t>
+      </w:r>
+      <w:proofErr w:type="spellEnd"/>
+      <w:r>
+        <w:rPr>
+          <w:lang w:val="en-US"/>
+        </w:rPr>
+        <w:t xml:space="preserve">-readers (Sax) </w:t>
+      </w:r>
+    </w:p>
+    <w:p>
+      <w:pPr>
+        <w:numPr>
+          <w:ilvl w:val="0"/>
+          <w:numId w:val="9"/>
+        </w:numPr>
+        <w:spacing w:before="100" w:beforeAutospacing="1" w:after="100" w:afterAutospacing="1" w:line="240" w:lineRule="auto"/>
+        <w:rPr>
+          <w:lang w:val="en-US"/>
+        </w:rPr>
+      </w:pPr>
+      <w:r>
+        <w:rPr>
+          <w:lang w:val="en-US"/>
+        </w:rPr>
+        <w:t xml:space="preserve">What is the difference between </w:t>
+      </w:r>
+      <w:proofErr w:type="spellStart"/>
+      <w:r>
+        <w:rPr>
+          <w:lang w:val="en-US"/>
+        </w:rPr>
+        <w:t>XPathDocument</w:t>
+      </w:r>
+      <w:proofErr w:type="spellEnd"/>
+      <w:r>
+        <w:rPr>
+          <w:lang w:val="en-US"/>
+        </w:rPr>
+        <w:t xml:space="preserve"> and </w:t>
+      </w:r>
+      <w:proofErr w:type="spellStart"/>
+      <w:r>
+        <w:rPr>
+          <w:lang w:val="en-US"/>
+        </w:rPr>
+        <w:t>XmlDocument</w:t>
+      </w:r>
+      <w:proofErr w:type="spellEnd"/>
+      <w:r>
+        <w:rPr>
+          <w:lang w:val="en-US"/>
+        </w:rPr>
+        <w:t xml:space="preserve">? Describe situations where one should be used over the other. </w:t>
+      </w:r>
+    </w:p>
+    <w:p>
+      <w:pPr>
+        <w:numPr>
+          <w:ilvl w:val="0"/>
+          <w:numId w:val="9"/>
+        </w:numPr>
+        <w:spacing w:before="100" w:beforeAutospacing="1" w:after="100" w:afterAutospacing="1" w:line="240" w:lineRule="auto"/>
+        <w:rPr>
+          <w:lang w:val="en-US"/>
+        </w:rPr>
+      </w:pPr>
+      <w:r>
+        <w:rPr>
+          <w:lang w:val="en-US"/>
+        </w:rPr>
+        <w:t>What is the difference between an XML "Fragment" and an XML "</w:t>
+      </w:r>
+      <w:proofErr w:type="gramStart"/>
+      <w:r>
+        <w:rPr>
+          <w:lang w:val="en-US"/>
+        </w:rPr>
+        <w:t>Document.</w:t>
+      </w:r>
+      <w:proofErr w:type="gramEnd"/>
+      <w:r>
+        <w:rPr>
+          <w:lang w:val="en-US"/>
+        </w:rPr>
+        <w:t xml:space="preserve">" </w:t>
+      </w:r>
+    </w:p>
+    <w:p>
+      <w:pPr>
+        <w:numPr>
+          <w:ilvl w:val="0"/>
+          <w:numId w:val="9"/>
+        </w:numPr>
+        <w:spacing w:before="100" w:beforeAutospacing="1" w:after="100" w:afterAutospacing="1" w:line="240" w:lineRule="auto"/>
+        <w:rPr>
+          <w:lang w:val="en-US"/>
+        </w:rPr>
+      </w:pPr>
+      <w:r>
+        <w:rPr>
+          <w:lang w:val="en-US"/>
+        </w:rPr>
+        <w:t xml:space="preserve">What does it meant to say “the canonical” form of XML? </w:t>
+      </w:r>
+    </w:p>
+    <w:p>
+      <w:pPr>
+        <w:numPr>
+          <w:ilvl w:val="0"/>
+          <w:numId w:val="9"/>
+        </w:numPr>
+        <w:spacing w:before="100" w:beforeAutospacing="1" w:after="100" w:afterAutospacing="1" w:line="240" w:lineRule="auto"/>
+      </w:pPr>
+      <w:r>
+        <w:rPr>
+          <w:lang w:val="en-US"/>
+        </w:rPr>
+        <w:t xml:space="preserve">Why is the XML </w:t>
+      </w:r>
+      <w:proofErr w:type="spellStart"/>
+      <w:r>
+        <w:rPr>
+          <w:lang w:val="en-US"/>
+        </w:rPr>
+        <w:t>InfoSet</w:t>
+      </w:r>
+      <w:proofErr w:type="spellEnd"/>
+      <w:r>
+        <w:rPr>
+          <w:lang w:val="en-US"/>
+        </w:rPr>
+        <w:t xml:space="preserve"> specification different from the Xml DOM? </w:t>
+      </w:r>
+      <w:r>
+        <w:t xml:space="preserve">What does the InfoSet attempt to solve? </w:t>
+      </w:r>
+    </w:p>
+    <w:p>
+      <w:pPr>
+        <w:numPr>
+          <w:ilvl w:val="0"/>
+          <w:numId w:val="9"/>
+        </w:numPr>
+        <w:spacing w:before="100" w:beforeAutospacing="1" w:after="100" w:afterAutospacing="1" w:line="240" w:lineRule="auto"/>
+      </w:pPr>
+      <w:r>
+        <w:rPr>
+          <w:lang w:val="en-US"/>
+        </w:rPr>
+        <w:t xml:space="preserve">Contrast DTDs versus XSDs. What are their similarities and differences? </w:t>
+      </w:r>
+      <w:r>
+        <w:t xml:space="preserve">Which is preferred and why? </w:t>
+      </w:r>
+    </w:p>
+    <w:p>
+      <w:pPr>
+        <w:numPr>
+          <w:ilvl w:val="0"/>
+          <w:numId w:val="9"/>
+        </w:numPr>
+        <w:spacing w:before="100" w:beforeAutospacing="1" w:after="100" w:afterAutospacing="1" w:line="240" w:lineRule="auto"/>
+      </w:pPr>
+      <w:r>
+        <w:rPr>
+          <w:lang w:val="en-US"/>
+        </w:rPr>
+        <w:t xml:space="preserve">Does </w:t>
+      </w:r>
+      <w:proofErr w:type="spellStart"/>
+      <w:r>
+        <w:rPr>
+          <w:lang w:val="en-US"/>
+        </w:rPr>
+        <w:t>System.Xml</w:t>
+      </w:r>
+      <w:proofErr w:type="spellEnd"/>
+      <w:r>
+        <w:rPr>
+          <w:lang w:val="en-US"/>
+        </w:rPr>
+        <w:t xml:space="preserve"> support DTDs? </w:t>
+      </w:r>
+      <w:r>
+        <w:t xml:space="preserve">How? </w:t>
+      </w:r>
+    </w:p>
+    <w:p>
+      <w:pPr>
+        <w:numPr>
+          <w:ilvl w:val="0"/>
+          <w:numId w:val="9"/>
+        </w:numPr>
+        <w:spacing w:before="100" w:beforeAutospacing="1" w:after="100" w:afterAutospacing="1" w:line="240" w:lineRule="auto"/>
+      </w:pPr>
+      <w:r>
+        <w:rPr>
+          <w:lang w:val="en-US"/>
+        </w:rPr>
+        <w:t xml:space="preserve">Can any XML Schema be represented as an object graph? </w:t>
+      </w:r>
+      <w:r>
+        <w:t>Vice versa?</w:t>
+      </w:r>
     </w:p>
     <w:p/>
     <w:p/>
     <w:sectPr>
-      <w:headerReference w:type="even" r:id="rId8"/>
-      <w:headerReference w:type="default" r:id="rId9"/>
-      <w:footerReference w:type="even" r:id="rId10"/>
-      <w:footerReference w:type="default" r:id="rId11"/>
-      <w:headerReference w:type="first" r:id="rId12"/>
-      <w:footerReference w:type="first" r:id="rId13"/>
+      <w:headerReference w:type="even" r:id="rId9"/>
+      <w:headerReference w:type="default" r:id="rId10"/>
+      <w:footerReference w:type="even" r:id="rId11"/>
+      <w:footerReference w:type="default" r:id="rId12"/>
+      <w:headerReference w:type="first" r:id="rId13"/>
+      <w:footerReference w:type="first" r:id="rId14"/>
       <w:pgSz w:w="11906" w:h="16838"/>
       <w:pgMar w:top="1134" w:right="850" w:bottom="1134" w:left="1701" w:header="708" w:footer="708" w:gutter="0"/>
       <w:cols w:space="708"/>
@@ -527,6 +3346,304 @@
 <file path=word/numbering.xml><?xml version="1.0" encoding="utf-8"?>
 <w:numbering xmlns:wpc="http://schemas.microsoft.com/office/word/2010/wordprocessingCanvas" xmlns:mc="http://schemas.openxmlformats.org/markup-compatibility/2006" xmlns:o="urn:schemas-microsoft-com:office:office" xmlns:r="http://schemas.openxmlformats.org/officeDocument/2006/relationships" xmlns:m="http://schemas.openxmlformats.org/officeDocument/2006/math" xmlns:v="urn:schemas-microsoft-com:vml" xmlns:wp14="http://schemas.microsoft.com/office/word/2010/wordprocessingDrawing" xmlns:wp="http://schemas.openxmlformats.org/drawingml/2006/wordprocessingDrawing" xmlns:w10="urn:schemas-microsoft-com:office:word" xmlns:w="http://schemas.openxmlformats.org/wordprocessingml/2006/main" xmlns:w14="http://schemas.microsoft.com/office/word/2010/wordml" xmlns:wpg="http://schemas.microsoft.com/office/word/2010/wordprocessingGroup" xmlns:wpi="http://schemas.microsoft.com/office/word/2010/wordprocessingInk" xmlns:wne="http://schemas.microsoft.com/office/word/2006/wordml" xmlns:wps="http://schemas.microsoft.com/office/word/2010/wordprocessingShape" mc:Ignorable="w14 wp14">
   <w:abstractNum w:abstractNumId="0">
+    <w:nsid w:val="00E8615A"/>
+    <w:multiLevelType w:val="multilevel"/>
+    <w:tmpl w:val="FD80AE24"/>
+    <w:lvl w:ilvl="0">
+      <w:start w:val="1"/>
+      <w:numFmt w:val="bullet"/>
+      <w:lvlText w:val=""/>
+      <w:lvlJc w:val="left"/>
+      <w:pPr>
+        <w:tabs>
+          <w:tab w:val="num" w:pos="720"/>
+        </w:tabs>
+        <w:ind w:left="720" w:hanging="360"/>
+      </w:pPr>
+      <w:rPr>
+        <w:rFonts w:ascii="Symbol" w:hAnsi="Symbol" w:hint="default"/>
+        <w:sz w:val="20"/>
+      </w:rPr>
+    </w:lvl>
+    <w:lvl w:ilvl="1" w:tentative="1">
+      <w:start w:val="1"/>
+      <w:numFmt w:val="bullet"/>
+      <w:lvlText w:val="o"/>
+      <w:lvlJc w:val="left"/>
+      <w:pPr>
+        <w:tabs>
+          <w:tab w:val="num" w:pos="1440"/>
+        </w:tabs>
+        <w:ind w:left="1440" w:hanging="360"/>
+      </w:pPr>
+      <w:rPr>
+        <w:rFonts w:ascii="Courier New" w:hAnsi="Courier New" w:hint="default"/>
+        <w:sz w:val="20"/>
+      </w:rPr>
+    </w:lvl>
+    <w:lvl w:ilvl="2" w:tentative="1">
+      <w:start w:val="1"/>
+      <w:numFmt w:val="bullet"/>
+      <w:lvlText w:val=""/>
+      <w:lvlJc w:val="left"/>
+      <w:pPr>
+        <w:tabs>
+          <w:tab w:val="num" w:pos="2160"/>
+        </w:tabs>
+        <w:ind w:left="2160" w:hanging="360"/>
+      </w:pPr>
+      <w:rPr>
+        <w:rFonts w:ascii="Wingdings" w:hAnsi="Wingdings" w:hint="default"/>
+        <w:sz w:val="20"/>
+      </w:rPr>
+    </w:lvl>
+    <w:lvl w:ilvl="3" w:tentative="1">
+      <w:start w:val="1"/>
+      <w:numFmt w:val="bullet"/>
+      <w:lvlText w:val=""/>
+      <w:lvlJc w:val="left"/>
+      <w:pPr>
+        <w:tabs>
+          <w:tab w:val="num" w:pos="2880"/>
+        </w:tabs>
+        <w:ind w:left="2880" w:hanging="360"/>
+      </w:pPr>
+      <w:rPr>
+        <w:rFonts w:ascii="Wingdings" w:hAnsi="Wingdings" w:hint="default"/>
+        <w:sz w:val="20"/>
+      </w:rPr>
+    </w:lvl>
+    <w:lvl w:ilvl="4" w:tentative="1">
+      <w:start w:val="1"/>
+      <w:numFmt w:val="bullet"/>
+      <w:lvlText w:val=""/>
+      <w:lvlJc w:val="left"/>
+      <w:pPr>
+        <w:tabs>
+          <w:tab w:val="num" w:pos="3600"/>
+        </w:tabs>
+        <w:ind w:left="3600" w:hanging="360"/>
+      </w:pPr>
+      <w:rPr>
+        <w:rFonts w:ascii="Wingdings" w:hAnsi="Wingdings" w:hint="default"/>
+        <w:sz w:val="20"/>
+      </w:rPr>
+    </w:lvl>
+    <w:lvl w:ilvl="5" w:tentative="1">
+      <w:start w:val="1"/>
+      <w:numFmt w:val="bullet"/>
+      <w:lvlText w:val=""/>
+      <w:lvlJc w:val="left"/>
+      <w:pPr>
+        <w:tabs>
+          <w:tab w:val="num" w:pos="4320"/>
+        </w:tabs>
+        <w:ind w:left="4320" w:hanging="360"/>
+      </w:pPr>
+      <w:rPr>
+        <w:rFonts w:ascii="Wingdings" w:hAnsi="Wingdings" w:hint="default"/>
+        <w:sz w:val="20"/>
+      </w:rPr>
+    </w:lvl>
+    <w:lvl w:ilvl="6" w:tentative="1">
+      <w:start w:val="1"/>
+      <w:numFmt w:val="bullet"/>
+      <w:lvlText w:val=""/>
+      <w:lvlJc w:val="left"/>
+      <w:pPr>
+        <w:tabs>
+          <w:tab w:val="num" w:pos="5040"/>
+        </w:tabs>
+        <w:ind w:left="5040" w:hanging="360"/>
+      </w:pPr>
+      <w:rPr>
+        <w:rFonts w:ascii="Wingdings" w:hAnsi="Wingdings" w:hint="default"/>
+        <w:sz w:val="20"/>
+      </w:rPr>
+    </w:lvl>
+    <w:lvl w:ilvl="7" w:tentative="1">
+      <w:start w:val="1"/>
+      <w:numFmt w:val="bullet"/>
+      <w:lvlText w:val=""/>
+      <w:lvlJc w:val="left"/>
+      <w:pPr>
+        <w:tabs>
+          <w:tab w:val="num" w:pos="5760"/>
+        </w:tabs>
+        <w:ind w:left="5760" w:hanging="360"/>
+      </w:pPr>
+      <w:rPr>
+        <w:rFonts w:ascii="Wingdings" w:hAnsi="Wingdings" w:hint="default"/>
+        <w:sz w:val="20"/>
+      </w:rPr>
+    </w:lvl>
+    <w:lvl w:ilvl="8" w:tentative="1">
+      <w:start w:val="1"/>
+      <w:numFmt w:val="bullet"/>
+      <w:lvlText w:val=""/>
+      <w:lvlJc w:val="left"/>
+      <w:pPr>
+        <w:tabs>
+          <w:tab w:val="num" w:pos="6480"/>
+        </w:tabs>
+        <w:ind w:left="6480" w:hanging="360"/>
+      </w:pPr>
+      <w:rPr>
+        <w:rFonts w:ascii="Wingdings" w:hAnsi="Wingdings" w:hint="default"/>
+        <w:sz w:val="20"/>
+      </w:rPr>
+    </w:lvl>
+  </w:abstractNum>
+  <w:abstractNum w:abstractNumId="1">
+    <w:nsid w:val="0983151E"/>
+    <w:multiLevelType w:val="multilevel"/>
+    <w:tmpl w:val="C64AB702"/>
+    <w:lvl w:ilvl="0">
+      <w:start w:val="1"/>
+      <w:numFmt w:val="bullet"/>
+      <w:lvlText w:val=""/>
+      <w:lvlJc w:val="left"/>
+      <w:pPr>
+        <w:tabs>
+          <w:tab w:val="num" w:pos="720"/>
+        </w:tabs>
+        <w:ind w:left="720" w:hanging="360"/>
+      </w:pPr>
+      <w:rPr>
+        <w:rFonts w:ascii="Symbol" w:hAnsi="Symbol" w:hint="default"/>
+        <w:sz w:val="20"/>
+      </w:rPr>
+    </w:lvl>
+    <w:lvl w:ilvl="1" w:tentative="1">
+      <w:start w:val="1"/>
+      <w:numFmt w:val="bullet"/>
+      <w:lvlText w:val="o"/>
+      <w:lvlJc w:val="left"/>
+      <w:pPr>
+        <w:tabs>
+          <w:tab w:val="num" w:pos="1440"/>
+        </w:tabs>
+        <w:ind w:left="1440" w:hanging="360"/>
+      </w:pPr>
+      <w:rPr>
+        <w:rFonts w:ascii="Courier New" w:hAnsi="Courier New" w:hint="default"/>
+        <w:sz w:val="20"/>
+      </w:rPr>
+    </w:lvl>
+    <w:lvl w:ilvl="2" w:tentative="1">
+      <w:start w:val="1"/>
+      <w:numFmt w:val="bullet"/>
+      <w:lvlText w:val=""/>
+      <w:lvlJc w:val="left"/>
+      <w:pPr>
+        <w:tabs>
+          <w:tab w:val="num" w:pos="2160"/>
+        </w:tabs>
+        <w:ind w:left="2160" w:hanging="360"/>
+      </w:pPr>
+      <w:rPr>
+        <w:rFonts w:ascii="Wingdings" w:hAnsi="Wingdings" w:hint="default"/>
+        <w:sz w:val="20"/>
+      </w:rPr>
+    </w:lvl>
+    <w:lvl w:ilvl="3" w:tentative="1">
+      <w:start w:val="1"/>
+      <w:numFmt w:val="bullet"/>
+      <w:lvlText w:val=""/>
+      <w:lvlJc w:val="left"/>
+      <w:pPr>
+        <w:tabs>
+          <w:tab w:val="num" w:pos="2880"/>
+        </w:tabs>
+        <w:ind w:left="2880" w:hanging="360"/>
+      </w:pPr>
+      <w:rPr>
+        <w:rFonts w:ascii="Wingdings" w:hAnsi="Wingdings" w:hint="default"/>
+        <w:sz w:val="20"/>
+      </w:rPr>
+    </w:lvl>
+    <w:lvl w:ilvl="4" w:tentative="1">
+      <w:start w:val="1"/>
+      <w:numFmt w:val="bullet"/>
+      <w:lvlText w:val=""/>
+      <w:lvlJc w:val="left"/>
+      <w:pPr>
+        <w:tabs>
+          <w:tab w:val="num" w:pos="3600"/>
+        </w:tabs>
+        <w:ind w:left="3600" w:hanging="360"/>
+      </w:pPr>
+      <w:rPr>
+        <w:rFonts w:ascii="Wingdings" w:hAnsi="Wingdings" w:hint="default"/>
+        <w:sz w:val="20"/>
+      </w:rPr>
+    </w:lvl>
+    <w:lvl w:ilvl="5" w:tentative="1">
+      <w:start w:val="1"/>
+      <w:numFmt w:val="bullet"/>
+      <w:lvlText w:val=""/>
+      <w:lvlJc w:val="left"/>
+      <w:pPr>
+        <w:tabs>
+          <w:tab w:val="num" w:pos="4320"/>
+        </w:tabs>
+        <w:ind w:left="4320" w:hanging="360"/>
+      </w:pPr>
+      <w:rPr>
+        <w:rFonts w:ascii="Wingdings" w:hAnsi="Wingdings" w:hint="default"/>
+        <w:sz w:val="20"/>
+      </w:rPr>
+    </w:lvl>
+    <w:lvl w:ilvl="6" w:tentative="1">
+      <w:start w:val="1"/>
+      <w:numFmt w:val="bullet"/>
+      <w:lvlText w:val=""/>
+      <w:lvlJc w:val="left"/>
+      <w:pPr>
+        <w:tabs>
+          <w:tab w:val="num" w:pos="5040"/>
+        </w:tabs>
+        <w:ind w:left="5040" w:hanging="360"/>
+      </w:pPr>
+      <w:rPr>
+        <w:rFonts w:ascii="Wingdings" w:hAnsi="Wingdings" w:hint="default"/>
+        <w:sz w:val="20"/>
+      </w:rPr>
+    </w:lvl>
+    <w:lvl w:ilvl="7" w:tentative="1">
+      <w:start w:val="1"/>
+      <w:numFmt w:val="bullet"/>
+      <w:lvlText w:val=""/>
+      <w:lvlJc w:val="left"/>
+      <w:pPr>
+        <w:tabs>
+          <w:tab w:val="num" w:pos="5760"/>
+        </w:tabs>
+        <w:ind w:left="5760" w:hanging="360"/>
+      </w:pPr>
+      <w:rPr>
+        <w:rFonts w:ascii="Wingdings" w:hAnsi="Wingdings" w:hint="default"/>
+        <w:sz w:val="20"/>
+      </w:rPr>
+    </w:lvl>
+    <w:lvl w:ilvl="8" w:tentative="1">
+      <w:start w:val="1"/>
+      <w:numFmt w:val="bullet"/>
+      <w:lvlText w:val=""/>
+      <w:lvlJc w:val="left"/>
+      <w:pPr>
+        <w:tabs>
+          <w:tab w:val="num" w:pos="6480"/>
+        </w:tabs>
+        <w:ind w:left="6480" w:hanging="360"/>
+      </w:pPr>
+      <w:rPr>
+        <w:rFonts w:ascii="Wingdings" w:hAnsi="Wingdings" w:hint="default"/>
+        <w:sz w:val="20"/>
+      </w:rPr>
+    </w:lvl>
+  </w:abstractNum>
+  <w:abstractNum w:abstractNumId="2">
     <w:nsid w:val="0ECA1C41"/>
     <w:multiLevelType w:val="hybridMultilevel"/>
     <w:tmpl w:val="3F225CDC"/>
@@ -639,7 +3756,156 @@
       </w:rPr>
     </w:lvl>
   </w:abstractNum>
-  <w:abstractNum w:abstractNumId="1">
+  <w:abstractNum w:abstractNumId="3">
+    <w:nsid w:val="28615099"/>
+    <w:multiLevelType w:val="multilevel"/>
+    <w:tmpl w:val="80F81EFA"/>
+    <w:lvl w:ilvl="0">
+      <w:start w:val="1"/>
+      <w:numFmt w:val="bullet"/>
+      <w:lvlText w:val=""/>
+      <w:lvlJc w:val="left"/>
+      <w:pPr>
+        <w:tabs>
+          <w:tab w:val="num" w:pos="720"/>
+        </w:tabs>
+        <w:ind w:left="720" w:hanging="360"/>
+      </w:pPr>
+      <w:rPr>
+        <w:rFonts w:ascii="Symbol" w:hAnsi="Symbol" w:hint="default"/>
+        <w:sz w:val="20"/>
+      </w:rPr>
+    </w:lvl>
+    <w:lvl w:ilvl="1" w:tentative="1">
+      <w:start w:val="1"/>
+      <w:numFmt w:val="bullet"/>
+      <w:lvlText w:val="o"/>
+      <w:lvlJc w:val="left"/>
+      <w:pPr>
+        <w:tabs>
+          <w:tab w:val="num" w:pos="1440"/>
+        </w:tabs>
+        <w:ind w:left="1440" w:hanging="360"/>
+      </w:pPr>
+      <w:rPr>
+        <w:rFonts w:ascii="Courier New" w:hAnsi="Courier New" w:hint="default"/>
+        <w:sz w:val="20"/>
+      </w:rPr>
+    </w:lvl>
+    <w:lvl w:ilvl="2" w:tentative="1">
+      <w:start w:val="1"/>
+      <w:numFmt w:val="bullet"/>
+      <w:lvlText w:val=""/>
+      <w:lvlJc w:val="left"/>
+      <w:pPr>
+        <w:tabs>
+          <w:tab w:val="num" w:pos="2160"/>
+        </w:tabs>
+        <w:ind w:left="2160" w:hanging="360"/>
+      </w:pPr>
+      <w:rPr>
+        <w:rFonts w:ascii="Wingdings" w:hAnsi="Wingdings" w:hint="default"/>
+        <w:sz w:val="20"/>
+      </w:rPr>
+    </w:lvl>
+    <w:lvl w:ilvl="3" w:tentative="1">
+      <w:start w:val="1"/>
+      <w:numFmt w:val="bullet"/>
+      <w:lvlText w:val=""/>
+      <w:lvlJc w:val="left"/>
+      <w:pPr>
+        <w:tabs>
+          <w:tab w:val="num" w:pos="2880"/>
+        </w:tabs>
+        <w:ind w:left="2880" w:hanging="360"/>
+      </w:pPr>
+      <w:rPr>
+        <w:rFonts w:ascii="Wingdings" w:hAnsi="Wingdings" w:hint="default"/>
+        <w:sz w:val="20"/>
+      </w:rPr>
+    </w:lvl>
+    <w:lvl w:ilvl="4" w:tentative="1">
+      <w:start w:val="1"/>
+      <w:numFmt w:val="bullet"/>
+      <w:lvlText w:val=""/>
+      <w:lvlJc w:val="left"/>
+      <w:pPr>
+        <w:tabs>
+          <w:tab w:val="num" w:pos="3600"/>
+        </w:tabs>
+        <w:ind w:left="3600" w:hanging="360"/>
+      </w:pPr>
+      <w:rPr>
+        <w:rFonts w:ascii="Wingdings" w:hAnsi="Wingdings" w:hint="default"/>
+        <w:sz w:val="20"/>
+      </w:rPr>
+    </w:lvl>
+    <w:lvl w:ilvl="5" w:tentative="1">
+      <w:start w:val="1"/>
+      <w:numFmt w:val="bullet"/>
+      <w:lvlText w:val=""/>
+      <w:lvlJc w:val="left"/>
+      <w:pPr>
+        <w:tabs>
+          <w:tab w:val="num" w:pos="4320"/>
+        </w:tabs>
+        <w:ind w:left="4320" w:hanging="360"/>
+      </w:pPr>
+      <w:rPr>
+        <w:rFonts w:ascii="Wingdings" w:hAnsi="Wingdings" w:hint="default"/>
+        <w:sz w:val="20"/>
+      </w:rPr>
+    </w:lvl>
+    <w:lvl w:ilvl="6" w:tentative="1">
+      <w:start w:val="1"/>
+      <w:numFmt w:val="bullet"/>
+      <w:lvlText w:val=""/>
+      <w:lvlJc w:val="left"/>
+      <w:pPr>
+        <w:tabs>
+          <w:tab w:val="num" w:pos="5040"/>
+        </w:tabs>
+        <w:ind w:left="5040" w:hanging="360"/>
+      </w:pPr>
+      <w:rPr>
+        <w:rFonts w:ascii="Wingdings" w:hAnsi="Wingdings" w:hint="default"/>
+        <w:sz w:val="20"/>
+      </w:rPr>
+    </w:lvl>
+    <w:lvl w:ilvl="7" w:tentative="1">
+      <w:start w:val="1"/>
+      <w:numFmt w:val="bullet"/>
+      <w:lvlText w:val=""/>
+      <w:lvlJc w:val="left"/>
+      <w:pPr>
+        <w:tabs>
+          <w:tab w:val="num" w:pos="5760"/>
+        </w:tabs>
+        <w:ind w:left="5760" w:hanging="360"/>
+      </w:pPr>
+      <w:rPr>
+        <w:rFonts w:ascii="Wingdings" w:hAnsi="Wingdings" w:hint="default"/>
+        <w:sz w:val="20"/>
+      </w:rPr>
+    </w:lvl>
+    <w:lvl w:ilvl="8" w:tentative="1">
+      <w:start w:val="1"/>
+      <w:numFmt w:val="bullet"/>
+      <w:lvlText w:val=""/>
+      <w:lvlJc w:val="left"/>
+      <w:pPr>
+        <w:tabs>
+          <w:tab w:val="num" w:pos="6480"/>
+        </w:tabs>
+        <w:ind w:left="6480" w:hanging="360"/>
+      </w:pPr>
+      <w:rPr>
+        <w:rFonts w:ascii="Wingdings" w:hAnsi="Wingdings" w:hint="default"/>
+        <w:sz w:val="20"/>
+      </w:rPr>
+    </w:lvl>
+  </w:abstractNum>
+  <w:abstractNum w:abstractNumId="4">
     <w:nsid w:val="310F3C2D"/>
     <w:multiLevelType w:val="hybridMultilevel"/>
     <w:tmpl w:val="AAA2A97C"/>
@@ -752,7 +4018,7 @@
       </w:rPr>
     </w:lvl>
   </w:abstractNum>
-  <w:abstractNum w:abstractNumId="2">
+  <w:abstractNum w:abstractNumId="5">
     <w:nsid w:val="37BB330A"/>
     <w:multiLevelType w:val="hybridMultilevel"/>
     <w:tmpl w:val="78640B4E"/>
@@ -892,14 +4158,479 @@
       </w:rPr>
     </w:lvl>
   </w:abstractNum>
+  <w:abstractNum w:abstractNumId="6">
+    <w:nsid w:val="3C472C9D"/>
+    <w:multiLevelType w:val="multilevel"/>
+    <w:tmpl w:val="980CA90C"/>
+    <w:lvl w:ilvl="0">
+      <w:start w:val="1"/>
+      <w:numFmt w:val="bullet"/>
+      <w:lvlText w:val=""/>
+      <w:lvlJc w:val="left"/>
+      <w:pPr>
+        <w:tabs>
+          <w:tab w:val="num" w:pos="720"/>
+        </w:tabs>
+        <w:ind w:left="720" w:hanging="360"/>
+      </w:pPr>
+      <w:rPr>
+        <w:rFonts w:ascii="Symbol" w:hAnsi="Symbol" w:hint="default"/>
+        <w:sz w:val="20"/>
+      </w:rPr>
+    </w:lvl>
+    <w:lvl w:ilvl="1" w:tentative="1">
+      <w:start w:val="1"/>
+      <w:numFmt w:val="bullet"/>
+      <w:lvlText w:val="o"/>
+      <w:lvlJc w:val="left"/>
+      <w:pPr>
+        <w:tabs>
+          <w:tab w:val="num" w:pos="1440"/>
+        </w:tabs>
+        <w:ind w:left="1440" w:hanging="360"/>
+      </w:pPr>
+      <w:rPr>
+        <w:rFonts w:ascii="Courier New" w:hAnsi="Courier New" w:hint="default"/>
+        <w:sz w:val="20"/>
+      </w:rPr>
+    </w:lvl>
+    <w:lvl w:ilvl="2" w:tentative="1">
+      <w:start w:val="1"/>
+      <w:numFmt w:val="bullet"/>
+      <w:lvlText w:val=""/>
+      <w:lvlJc w:val="left"/>
+      <w:pPr>
+        <w:tabs>
+          <w:tab w:val="num" w:pos="2160"/>
+        </w:tabs>
+        <w:ind w:left="2160" w:hanging="360"/>
+      </w:pPr>
+      <w:rPr>
+        <w:rFonts w:ascii="Wingdings" w:hAnsi="Wingdings" w:hint="default"/>
+        <w:sz w:val="20"/>
+      </w:rPr>
+    </w:lvl>
+    <w:lvl w:ilvl="3" w:tentative="1">
+      <w:start w:val="1"/>
+      <w:numFmt w:val="bullet"/>
+      <w:lvlText w:val=""/>
+      <w:lvlJc w:val="left"/>
+      <w:pPr>
+        <w:tabs>
+          <w:tab w:val="num" w:pos="2880"/>
+        </w:tabs>
+        <w:ind w:left="2880" w:hanging="360"/>
+      </w:pPr>
+      <w:rPr>
+        <w:rFonts w:ascii="Wingdings" w:hAnsi="Wingdings" w:hint="default"/>
+        <w:sz w:val="20"/>
+      </w:rPr>
+    </w:lvl>
+    <w:lvl w:ilvl="4" w:tentative="1">
+      <w:start w:val="1"/>
+      <w:numFmt w:val="bullet"/>
+      <w:lvlText w:val=""/>
+      <w:lvlJc w:val="left"/>
+      <w:pPr>
+        <w:tabs>
+          <w:tab w:val="num" w:pos="3600"/>
+        </w:tabs>
+        <w:ind w:left="3600" w:hanging="360"/>
+      </w:pPr>
+      <w:rPr>
+        <w:rFonts w:ascii="Wingdings" w:hAnsi="Wingdings" w:hint="default"/>
+        <w:sz w:val="20"/>
+      </w:rPr>
+    </w:lvl>
+    <w:lvl w:ilvl="5" w:tentative="1">
+      <w:start w:val="1"/>
+      <w:numFmt w:val="bullet"/>
+      <w:lvlText w:val=""/>
+      <w:lvlJc w:val="left"/>
+      <w:pPr>
+        <w:tabs>
+          <w:tab w:val="num" w:pos="4320"/>
+        </w:tabs>
+        <w:ind w:left="4320" w:hanging="360"/>
+      </w:pPr>
+      <w:rPr>
+        <w:rFonts w:ascii="Wingdings" w:hAnsi="Wingdings" w:hint="default"/>
+        <w:sz w:val="20"/>
+      </w:rPr>
+    </w:lvl>
+    <w:lvl w:ilvl="6" w:tentative="1">
+      <w:start w:val="1"/>
+      <w:numFmt w:val="bullet"/>
+      <w:lvlText w:val=""/>
+      <w:lvlJc w:val="left"/>
+      <w:pPr>
+        <w:tabs>
+          <w:tab w:val="num" w:pos="5040"/>
+        </w:tabs>
+        <w:ind w:left="5040" w:hanging="360"/>
+      </w:pPr>
+      <w:rPr>
+        <w:rFonts w:ascii="Wingdings" w:hAnsi="Wingdings" w:hint="default"/>
+        <w:sz w:val="20"/>
+      </w:rPr>
+    </w:lvl>
+    <w:lvl w:ilvl="7" w:tentative="1">
+      <w:start w:val="1"/>
+      <w:numFmt w:val="bullet"/>
+      <w:lvlText w:val=""/>
+      <w:lvlJc w:val="left"/>
+      <w:pPr>
+        <w:tabs>
+          <w:tab w:val="num" w:pos="5760"/>
+        </w:tabs>
+        <w:ind w:left="5760" w:hanging="360"/>
+      </w:pPr>
+      <w:rPr>
+        <w:rFonts w:ascii="Wingdings" w:hAnsi="Wingdings" w:hint="default"/>
+        <w:sz w:val="20"/>
+      </w:rPr>
+    </w:lvl>
+    <w:lvl w:ilvl="8" w:tentative="1">
+      <w:start w:val="1"/>
+      <w:numFmt w:val="bullet"/>
+      <w:lvlText w:val=""/>
+      <w:lvlJc w:val="left"/>
+      <w:pPr>
+        <w:tabs>
+          <w:tab w:val="num" w:pos="6480"/>
+        </w:tabs>
+        <w:ind w:left="6480" w:hanging="360"/>
+      </w:pPr>
+      <w:rPr>
+        <w:rFonts w:ascii="Wingdings" w:hAnsi="Wingdings" w:hint="default"/>
+        <w:sz w:val="20"/>
+      </w:rPr>
+    </w:lvl>
+  </w:abstractNum>
+  <w:abstractNum w:abstractNumId="7">
+    <w:nsid w:val="4D707E03"/>
+    <w:multiLevelType w:val="multilevel"/>
+    <w:tmpl w:val="0F20B97A"/>
+    <w:lvl w:ilvl="0">
+      <w:start w:val="1"/>
+      <w:numFmt w:val="bullet"/>
+      <w:lvlText w:val=""/>
+      <w:lvlJc w:val="left"/>
+      <w:pPr>
+        <w:tabs>
+          <w:tab w:val="num" w:pos="720"/>
+        </w:tabs>
+        <w:ind w:left="720" w:hanging="360"/>
+      </w:pPr>
+      <w:rPr>
+        <w:rFonts w:ascii="Symbol" w:hAnsi="Symbol" w:hint="default"/>
+        <w:sz w:val="20"/>
+      </w:rPr>
+    </w:lvl>
+    <w:lvl w:ilvl="1" w:tentative="1">
+      <w:start w:val="1"/>
+      <w:numFmt w:val="bullet"/>
+      <w:lvlText w:val="o"/>
+      <w:lvlJc w:val="left"/>
+      <w:pPr>
+        <w:tabs>
+          <w:tab w:val="num" w:pos="1440"/>
+        </w:tabs>
+        <w:ind w:left="1440" w:hanging="360"/>
+      </w:pPr>
+      <w:rPr>
+        <w:rFonts w:ascii="Courier New" w:hAnsi="Courier New" w:hint="default"/>
+        <w:sz w:val="20"/>
+      </w:rPr>
+    </w:lvl>
+    <w:lvl w:ilvl="2" w:tentative="1">
+      <w:start w:val="1"/>
+      <w:numFmt w:val="bullet"/>
+      <w:lvlText w:val=""/>
+      <w:lvlJc w:val="left"/>
+      <w:pPr>
+        <w:tabs>
+          <w:tab w:val="num" w:pos="2160"/>
+        </w:tabs>
+        <w:ind w:left="2160" w:hanging="360"/>
+      </w:pPr>
+      <w:rPr>
+        <w:rFonts w:ascii="Wingdings" w:hAnsi="Wingdings" w:hint="default"/>
+        <w:sz w:val="20"/>
+      </w:rPr>
+    </w:lvl>
+    <w:lvl w:ilvl="3" w:tentative="1">
+      <w:start w:val="1"/>
+      <w:numFmt w:val="bullet"/>
+      <w:lvlText w:val=""/>
+      <w:lvlJc w:val="left"/>
+      <w:pPr>
+        <w:tabs>
+          <w:tab w:val="num" w:pos="2880"/>
+        </w:tabs>
+        <w:ind w:left="2880" w:hanging="360"/>
+      </w:pPr>
+      <w:rPr>
+        <w:rFonts w:ascii="Wingdings" w:hAnsi="Wingdings" w:hint="default"/>
+        <w:sz w:val="20"/>
+      </w:rPr>
+    </w:lvl>
+    <w:lvl w:ilvl="4" w:tentative="1">
+      <w:start w:val="1"/>
+      <w:numFmt w:val="bullet"/>
+      <w:lvlText w:val=""/>
+      <w:lvlJc w:val="left"/>
+      <w:pPr>
+        <w:tabs>
+          <w:tab w:val="num" w:pos="3600"/>
+        </w:tabs>
+        <w:ind w:left="3600" w:hanging="360"/>
+      </w:pPr>
+      <w:rPr>
+        <w:rFonts w:ascii="Wingdings" w:hAnsi="Wingdings" w:hint="default"/>
+        <w:sz w:val="20"/>
+      </w:rPr>
+    </w:lvl>
+    <w:lvl w:ilvl="5" w:tentative="1">
+      <w:start w:val="1"/>
+      <w:numFmt w:val="bullet"/>
+      <w:lvlText w:val=""/>
+      <w:lvlJc w:val="left"/>
+      <w:pPr>
+        <w:tabs>
+          <w:tab w:val="num" w:pos="4320"/>
+        </w:tabs>
+        <w:ind w:left="4320" w:hanging="360"/>
+      </w:pPr>
+      <w:rPr>
+        <w:rFonts w:ascii="Wingdings" w:hAnsi="Wingdings" w:hint="default"/>
+        <w:sz w:val="20"/>
+      </w:rPr>
+    </w:lvl>
+    <w:lvl w:ilvl="6" w:tentative="1">
+      <w:start w:val="1"/>
+      <w:numFmt w:val="bullet"/>
+      <w:lvlText w:val=""/>
+      <w:lvlJc w:val="left"/>
+      <w:pPr>
+        <w:tabs>
+          <w:tab w:val="num" w:pos="5040"/>
+        </w:tabs>
+        <w:ind w:left="5040" w:hanging="360"/>
+      </w:pPr>
+      <w:rPr>
+        <w:rFonts w:ascii="Wingdings" w:hAnsi="Wingdings" w:hint="default"/>
+        <w:sz w:val="20"/>
+      </w:rPr>
+    </w:lvl>
+    <w:lvl w:ilvl="7" w:tentative="1">
+      <w:start w:val="1"/>
+      <w:numFmt w:val="bullet"/>
+      <w:lvlText w:val=""/>
+      <w:lvlJc w:val="left"/>
+      <w:pPr>
+        <w:tabs>
+          <w:tab w:val="num" w:pos="5760"/>
+        </w:tabs>
+        <w:ind w:left="5760" w:hanging="360"/>
+      </w:pPr>
+      <w:rPr>
+        <w:rFonts w:ascii="Wingdings" w:hAnsi="Wingdings" w:hint="default"/>
+        <w:sz w:val="20"/>
+      </w:rPr>
+    </w:lvl>
+    <w:lvl w:ilvl="8" w:tentative="1">
+      <w:start w:val="1"/>
+      <w:numFmt w:val="bullet"/>
+      <w:lvlText w:val=""/>
+      <w:lvlJc w:val="left"/>
+      <w:pPr>
+        <w:tabs>
+          <w:tab w:val="num" w:pos="6480"/>
+        </w:tabs>
+        <w:ind w:left="6480" w:hanging="360"/>
+      </w:pPr>
+      <w:rPr>
+        <w:rFonts w:ascii="Wingdings" w:hAnsi="Wingdings" w:hint="default"/>
+        <w:sz w:val="20"/>
+      </w:rPr>
+    </w:lvl>
+  </w:abstractNum>
+  <w:abstractNum w:abstractNumId="8">
+    <w:nsid w:val="69EC416B"/>
+    <w:multiLevelType w:val="multilevel"/>
+    <w:tmpl w:val="CDAE0F3A"/>
+    <w:lvl w:ilvl="0">
+      <w:start w:val="1"/>
+      <w:numFmt w:val="bullet"/>
+      <w:lvlText w:val=""/>
+      <w:lvlJc w:val="left"/>
+      <w:pPr>
+        <w:tabs>
+          <w:tab w:val="num" w:pos="720"/>
+        </w:tabs>
+        <w:ind w:left="720" w:hanging="360"/>
+      </w:pPr>
+      <w:rPr>
+        <w:rFonts w:ascii="Symbol" w:hAnsi="Symbol" w:hint="default"/>
+        <w:sz w:val="20"/>
+      </w:rPr>
+    </w:lvl>
+    <w:lvl w:ilvl="1" w:tentative="1">
+      <w:start w:val="1"/>
+      <w:numFmt w:val="bullet"/>
+      <w:lvlText w:val="o"/>
+      <w:lvlJc w:val="left"/>
+      <w:pPr>
+        <w:tabs>
+          <w:tab w:val="num" w:pos="1440"/>
+        </w:tabs>
+        <w:ind w:left="1440" w:hanging="360"/>
+      </w:pPr>
+      <w:rPr>
+        <w:rFonts w:ascii="Courier New" w:hAnsi="Courier New" w:hint="default"/>
+        <w:sz w:val="20"/>
+      </w:rPr>
+    </w:lvl>
+    <w:lvl w:ilvl="2" w:tentative="1">
+      <w:start w:val="1"/>
+      <w:numFmt w:val="bullet"/>
+      <w:lvlText w:val=""/>
+      <w:lvlJc w:val="left"/>
+      <w:pPr>
+        <w:tabs>
+          <w:tab w:val="num" w:pos="2160"/>
+        </w:tabs>
+        <w:ind w:left="2160" w:hanging="360"/>
+      </w:pPr>
+      <w:rPr>
+        <w:rFonts w:ascii="Wingdings" w:hAnsi="Wingdings" w:hint="default"/>
+        <w:sz w:val="20"/>
+      </w:rPr>
+    </w:lvl>
+    <w:lvl w:ilvl="3" w:tentative="1">
+      <w:start w:val="1"/>
+      <w:numFmt w:val="bullet"/>
+      <w:lvlText w:val=""/>
+      <w:lvlJc w:val="left"/>
+      <w:pPr>
+        <w:tabs>
+          <w:tab w:val="num" w:pos="2880"/>
+        </w:tabs>
+        <w:ind w:left="2880" w:hanging="360"/>
+      </w:pPr>
+      <w:rPr>
+        <w:rFonts w:ascii="Wingdings" w:hAnsi="Wingdings" w:hint="default"/>
+        <w:sz w:val="20"/>
+      </w:rPr>
+    </w:lvl>
+    <w:lvl w:ilvl="4" w:tentative="1">
+      <w:start w:val="1"/>
+      <w:numFmt w:val="bullet"/>
+      <w:lvlText w:val=""/>
+      <w:lvlJc w:val="left"/>
+      <w:pPr>
+        <w:tabs>
+          <w:tab w:val="num" w:pos="3600"/>
+        </w:tabs>
+        <w:ind w:left="3600" w:hanging="360"/>
+      </w:pPr>
+      <w:rPr>
+        <w:rFonts w:ascii="Wingdings" w:hAnsi="Wingdings" w:hint="default"/>
+        <w:sz w:val="20"/>
+      </w:rPr>
+    </w:lvl>
+    <w:lvl w:ilvl="5" w:tentative="1">
+      <w:start w:val="1"/>
+      <w:numFmt w:val="bullet"/>
+      <w:lvlText w:val=""/>
+      <w:lvlJc w:val="left"/>
+      <w:pPr>
+        <w:tabs>
+          <w:tab w:val="num" w:pos="4320"/>
+        </w:tabs>
+        <w:ind w:left="4320" w:hanging="360"/>
+      </w:pPr>
+      <w:rPr>
+        <w:rFonts w:ascii="Wingdings" w:hAnsi="Wingdings" w:hint="default"/>
+        <w:sz w:val="20"/>
+      </w:rPr>
+    </w:lvl>
+    <w:lvl w:ilvl="6" w:tentative="1">
+      <w:start w:val="1"/>
+      <w:numFmt w:val="bullet"/>
+      <w:lvlText w:val=""/>
+      <w:lvlJc w:val="left"/>
+      <w:pPr>
+        <w:tabs>
+          <w:tab w:val="num" w:pos="5040"/>
+        </w:tabs>
+        <w:ind w:left="5040" w:hanging="360"/>
+      </w:pPr>
+      <w:rPr>
+        <w:rFonts w:ascii="Wingdings" w:hAnsi="Wingdings" w:hint="default"/>
+        <w:sz w:val="20"/>
+      </w:rPr>
+    </w:lvl>
+    <w:lvl w:ilvl="7" w:tentative="1">
+      <w:start w:val="1"/>
+      <w:numFmt w:val="bullet"/>
+      <w:lvlText w:val=""/>
+      <w:lvlJc w:val="left"/>
+      <w:pPr>
+        <w:tabs>
+          <w:tab w:val="num" w:pos="5760"/>
+        </w:tabs>
+        <w:ind w:left="5760" w:hanging="360"/>
+      </w:pPr>
+      <w:rPr>
+        <w:rFonts w:ascii="Wingdings" w:hAnsi="Wingdings" w:hint="default"/>
+        <w:sz w:val="20"/>
+      </w:rPr>
+    </w:lvl>
+    <w:lvl w:ilvl="8" w:tentative="1">
+      <w:start w:val="1"/>
+      <w:numFmt w:val="bullet"/>
+      <w:lvlText w:val=""/>
+      <w:lvlJc w:val="left"/>
+      <w:pPr>
+        <w:tabs>
+          <w:tab w:val="num" w:pos="6480"/>
+        </w:tabs>
+        <w:ind w:left="6480" w:hanging="360"/>
+      </w:pPr>
+      <w:rPr>
+        <w:rFonts w:ascii="Wingdings" w:hAnsi="Wingdings" w:hint="default"/>
+        <w:sz w:val="20"/>
+      </w:rPr>
+    </w:lvl>
+  </w:abstractNum>
   <w:num w:numId="1">
+    <w:abstractNumId w:val="2"/>
+  </w:num>
+  <w:num w:numId="2">
+    <w:abstractNumId w:val="5"/>
+  </w:num>
+  <w:num w:numId="3">
+    <w:abstractNumId w:val="4"/>
+  </w:num>
+  <w:num w:numId="4">
     <w:abstractNumId w:val="0"/>
   </w:num>
-  <w:num w:numId="2">
-    <w:abstractNumId w:val="2"/>
+  <w:num w:numId="5">
+    <w:abstractNumId w:val="1"/>
   </w:num>
-  <w:num w:numId="3">
-    <w:abstractNumId w:val="1"/>
+  <w:num w:numId="6">
+    <w:abstractNumId w:val="3"/>
+  </w:num>
+  <w:num w:numId="7">
+    <w:abstractNumId w:val="8"/>
+  </w:num>
+  <w:num w:numId="8">
+    <w:abstractNumId w:val="6"/>
+  </w:num>
+  <w:num w:numId="9">
+    <w:abstractNumId w:val="7"/>
   </w:num>
 </w:numbering>
 </file>
@@ -1114,6 +4845,7 @@
   <w:style w:type="character" w:default="1" w:styleId="DefaultParagraphFont">
     <w:name w:val="Default Paragraph Font"/>
     <w:uiPriority w:val="1"/>
+    <w:semiHidden/>
     <w:unhideWhenUsed/>
   </w:style>
   <w:style w:type="table" w:default="1" w:styleId="TableNormal">
@@ -1221,6 +4953,56 @@
     <w:link w:val="Footer"/>
     <w:uiPriority w:val="99"/>
     <w:rsid w:val="009C0127"/>
+  </w:style>
+  <w:style w:type="character" w:styleId="Hyperlink">
+    <w:name w:val="Hyperlink"/>
+    <w:basedOn w:val="DefaultParagraphFont"/>
+    <w:uiPriority w:val="99"/>
+    <w:unhideWhenUsed/>
+    <w:rsid w:val="001E0EEC"/>
+    <w:rPr>
+      <w:color w:val="0000FF" w:themeColor="hyperlink"/>
+      <w:u w:val="single"/>
+    </w:rPr>
+  </w:style>
+  <w:style w:type="paragraph" w:styleId="NormalWeb">
+    <w:name w:val="Normal (Web)"/>
+    <w:basedOn w:val="Normal"/>
+    <w:uiPriority w:val="99"/>
+    <w:semiHidden/>
+    <w:unhideWhenUsed/>
+    <w:rsid w:val="001E0EEC"/>
+    <w:pPr>
+      <w:spacing w:before="100" w:beforeAutospacing="1" w:after="100" w:afterAutospacing="1" w:line="240" w:lineRule="auto"/>
+    </w:pPr>
+    <w:rPr>
+      <w:rFonts w:ascii="Times New Roman" w:eastAsia="Times New Roman" w:hAnsi="Times New Roman" w:cs="Times New Roman"/>
+      <w:sz w:val="24"/>
+      <w:szCs w:val="24"/>
+      <w:lang w:eastAsia="ru-RU"/>
+    </w:rPr>
+  </w:style>
+  <w:style w:type="character" w:styleId="Strong">
+    <w:name w:val="Strong"/>
+    <w:basedOn w:val="DefaultParagraphFont"/>
+    <w:uiPriority w:val="22"/>
+    <w:qFormat/>
+    <w:rsid w:val="001E0EEC"/>
+    <w:rPr>
+      <w:b/>
+      <w:bCs/>
+    </w:rPr>
+  </w:style>
+  <w:style w:type="character" w:styleId="Emphasis">
+    <w:name w:val="Emphasis"/>
+    <w:basedOn w:val="DefaultParagraphFont"/>
+    <w:uiPriority w:val="20"/>
+    <w:qFormat/>
+    <w:rsid w:val="001E0EEC"/>
+    <w:rPr>
+      <w:i/>
+      <w:iCs/>
+    </w:rPr>
   </w:style>
 </w:styles>
 </file>
@@ -1435,6 +5217,7 @@
   <w:style w:type="character" w:default="1" w:styleId="DefaultParagraphFont">
     <w:name w:val="Default Paragraph Font"/>
     <w:uiPriority w:val="1"/>
+    <w:semiHidden/>
     <w:unhideWhenUsed/>
   </w:style>
   <w:style w:type="table" w:default="1" w:styleId="TableNormal">
@@ -1542,6 +5325,56 @@
     <w:link w:val="Footer"/>
     <w:uiPriority w:val="99"/>
     <w:rsid w:val="009C0127"/>
+  </w:style>
+  <w:style w:type="character" w:styleId="Hyperlink">
+    <w:name w:val="Hyperlink"/>
+    <w:basedOn w:val="DefaultParagraphFont"/>
+    <w:uiPriority w:val="99"/>
+    <w:unhideWhenUsed/>
+    <w:rsid w:val="001E0EEC"/>
+    <w:rPr>
+      <w:color w:val="0000FF" w:themeColor="hyperlink"/>
+      <w:u w:val="single"/>
+    </w:rPr>
+  </w:style>
+  <w:style w:type="paragraph" w:styleId="NormalWeb">
+    <w:name w:val="Normal (Web)"/>
+    <w:basedOn w:val="Normal"/>
+    <w:uiPriority w:val="99"/>
+    <w:semiHidden/>
+    <w:unhideWhenUsed/>
+    <w:rsid w:val="001E0EEC"/>
+    <w:pPr>
+      <w:spacing w:before="100" w:beforeAutospacing="1" w:after="100" w:afterAutospacing="1" w:line="240" w:lineRule="auto"/>
+    </w:pPr>
+    <w:rPr>
+      <w:rFonts w:ascii="Times New Roman" w:eastAsia="Times New Roman" w:hAnsi="Times New Roman" w:cs="Times New Roman"/>
+      <w:sz w:val="24"/>
+      <w:szCs w:val="24"/>
+      <w:lang w:eastAsia="ru-RU"/>
+    </w:rPr>
+  </w:style>
+  <w:style w:type="character" w:styleId="Strong">
+    <w:name w:val="Strong"/>
+    <w:basedOn w:val="DefaultParagraphFont"/>
+    <w:uiPriority w:val="22"/>
+    <w:qFormat/>
+    <w:rsid w:val="001E0EEC"/>
+    <w:rPr>
+      <w:b/>
+      <w:bCs/>
+    </w:rPr>
+  </w:style>
+  <w:style w:type="character" w:styleId="Emphasis">
+    <w:name w:val="Emphasis"/>
+    <w:basedOn w:val="DefaultParagraphFont"/>
+    <w:uiPriority w:val="20"/>
+    <w:qFormat/>
+    <w:rsid w:val="001E0EEC"/>
+    <w:rPr>
+      <w:i/>
+      <w:iCs/>
+    </w:rPr>
   </w:style>
 </w:styles>
 </file>

</xml_diff>

<commit_message>
Translated more questions from self check Q's
</commit_message>
<xml_diff>
--- a/Presentation/self-check-questions.docx
+++ b/Presentation/self-check-questions.docx
@@ -763,17 +763,22 @@
         <w:spacing w:before="100" w:beforeAutospacing="1" w:after="100" w:afterAutospacing="1" w:line="240" w:lineRule="auto"/>
         <w:rPr>
           <w:strike/>
-          <w:lang w:val="en-US"/>
-        </w:rPr>
-      </w:pPr>
-      <w:r>
-        <w:rPr>
-          <w:lang w:val="en-US"/>
-        </w:rPr>
-        <w:t xml:space="preserve">What is the maximum amount of memory any single process on Windows can address? Is this different than the maximum virtual memory for the system? </w:t>
-      </w:r>
-      <w:r>
-        <w:t xml:space="preserve">How would this affect a system design? </w:t>
+        </w:rPr>
+      </w:pPr>
+      <w:r>
+        <w:t xml:space="preserve">Какой максимальный объем памяти доступен любому процессу под управлением </w:t>
+      </w:r>
+      <w:r>
+        <w:rPr>
+          <w:lang w:val="en-US"/>
+        </w:rPr>
+        <w:t>Windows</w:t>
+      </w:r>
+      <w:r>
+        <w:t xml:space="preserve">? </w:t>
+      </w:r>
+      <w:r>
+        <w:t>Совпадает ли это значение с макисмальным объемом виртуальной памяти доступной ОС? Как это может повлиять на дизайн приложения?</w:t>
       </w:r>
     </w:p>
     <w:p>
@@ -846,15 +851,15 @@
           <w:numId w:val="5"/>
         </w:numPr>
         <w:spacing w:before="100" w:beforeAutospacing="1" w:after="100" w:afterAutospacing="1" w:line="240" w:lineRule="auto"/>
-        <w:rPr>
-          <w:lang w:val="en-US"/>
-        </w:rPr>
-      </w:pPr>
-      <w:r>
-        <w:rPr>
-          <w:lang w:val="en-US"/>
-        </w:rPr>
-        <w:t xml:space="preserve">Describe the difference between Interface-oriented, Object-oriented and Aspect-oriented programming. </w:t>
+      </w:pPr>
+      <w:r>
+        <w:t>Опишите отличия между интерфейс-ориентированным, объектно-ориентированным и аспект-</w:t>
+      </w:r>
+      <w:r>
+        <w:t>ориентированны</w:t>
+      </w:r>
+      <w:r>
+        <w:t>м программированием.</w:t>
       </w:r>
     </w:p>
     <w:p>
@@ -932,6 +937,8 @@
           <w:lang w:val="en-US"/>
         </w:rPr>
       </w:pPr>
+      <w:bookmarkStart w:id="0" w:name="_GoBack"/>
+      <w:bookmarkEnd w:id="0"/>
       <w:r>
         <w:rPr>
           <w:lang w:val="en-US"/>
@@ -1024,29 +1031,116 @@
           <w:numId w:val="5"/>
         </w:numPr>
         <w:spacing w:before="100" w:beforeAutospacing="1" w:after="100" w:afterAutospacing="1" w:line="240" w:lineRule="auto"/>
-        <w:rPr>
-          <w:lang w:val="en-US"/>
-        </w:rPr>
-      </w:pPr>
-      <w:r>
-        <w:rPr>
-          <w:lang w:val="en-US"/>
-        </w:rPr>
-        <w:t xml:space="preserve">What is an </w:t>
+      </w:pPr>
+      <w:r>
+        <w:t>Что означает термин «полное имя сборки» (</w:t>
+      </w:r>
+      <w:r>
+        <w:rPr>
+          <w:lang w:val="en-US"/>
+        </w:rPr>
+        <w:t>a</w:t>
+      </w:r>
+      <w:r>
+        <w:rPr>
+          <w:lang w:val="en-US"/>
+        </w:rPr>
+        <w:t>ssembly</w:t>
+      </w:r>
+      <w:r>
+        <w:t xml:space="preserve"> </w:t>
+      </w:r>
+      <w:r>
+        <w:rPr>
+          <w:lang w:val="en-US"/>
+        </w:rPr>
+        <w:t>q</w:t>
+      </w:r>
+      <w:r>
+        <w:rPr>
+          <w:lang w:val="en-US"/>
+        </w:rPr>
+        <w:t>ualified</w:t>
+      </w:r>
+      <w:r>
+        <w:t xml:space="preserve"> </w:t>
+      </w:r>
+      <w:r>
+        <w:rPr>
+          <w:lang w:val="en-US"/>
+        </w:rPr>
+        <w:t>n</w:t>
+      </w:r>
+      <w:r>
+        <w:rPr>
+          <w:lang w:val="en-US"/>
+        </w:rPr>
+        <w:t>ame</w:t>
+      </w:r>
+      <w:r>
+        <w:t>)</w:t>
+      </w:r>
+      <w:r>
+        <w:t xml:space="preserve">? </w:t>
+      </w:r>
+      <w:r>
+        <w:t>Какая его свзяь с именем файла</w:t>
+      </w:r>
+      <w:r>
+        <w:t>?</w:t>
+      </w:r>
+    </w:p>
+    <w:p>
+      <w:pPr>
+        <w:numPr>
+          <w:ilvl w:val="0"/>
+          <w:numId w:val="5"/>
+        </w:numPr>
+        <w:spacing w:before="100" w:beforeAutospacing="1" w:after="100" w:afterAutospacing="1" w:line="240" w:lineRule="auto"/>
+      </w:pPr>
+      <w:r>
+        <w:t>Является ли следующий код правильным?</w:t>
+      </w:r>
+      <w:r>
+        <w:t xml:space="preserve"> </w:t>
+      </w:r>
+      <w:r>
+        <w:rPr>
+          <w:lang w:val="en-US"/>
+        </w:rPr>
+        <w:t>Assembly</w:t>
+      </w:r>
+      <w:r>
+        <w:t>.</w:t>
+      </w:r>
+      <w:r>
+        <w:rPr>
+          <w:lang w:val="en-US"/>
+        </w:rPr>
+        <w:t>Load</w:t>
+      </w:r>
+      <w:r>
+        <w:t>("</w:t>
+      </w:r>
+      <w:r>
+        <w:rPr>
+          <w:lang w:val="en-US"/>
+        </w:rPr>
+        <w:t>foo</w:t>
+      </w:r>
+      <w:r>
+        <w:t>.</w:t>
       </w:r>
       <w:proofErr w:type="spellStart"/>
       <w:r>
         <w:rPr>
           <w:lang w:val="en-US"/>
         </w:rPr>
-        <w:t>Asssembly</w:t>
+        <w:t>dll</w:t>
       </w:r>
       <w:proofErr w:type="spellEnd"/>
       <w:r>
-        <w:rPr>
-          <w:lang w:val="en-US"/>
-        </w:rPr>
-        <w:t xml:space="preserve"> Qualified Name? Is it a filename? How is it different? </w:t>
+        <w:t>");</w:t>
       </w:r>
     </w:p>
     <w:p>
@@ -1056,47 +1150,9 @@
           <w:numId w:val="5"/>
         </w:numPr>
         <w:spacing w:before="100" w:beforeAutospacing="1" w:after="100" w:afterAutospacing="1" w:line="240" w:lineRule="auto"/>
-        <w:rPr>
-          <w:lang w:val="en-US"/>
-        </w:rPr>
-      </w:pPr>
-      <w:r>
-        <w:rPr>
-          <w:lang w:val="en-US"/>
-        </w:rPr>
-        <w:t xml:space="preserve">Is this valid? </w:t>
-      </w:r>
-      <w:proofErr w:type="spellStart"/>
-      <w:r>
-        <w:rPr>
-          <w:lang w:val="en-US"/>
-        </w:rPr>
-        <w:t>Assembly.Load</w:t>
-      </w:r>
-      <w:proofErr w:type="spellEnd"/>
-      <w:r>
-        <w:rPr>
-          <w:lang w:val="en-US"/>
-        </w:rPr>
-        <w:t xml:space="preserve">("foo.dll"); </w:t>
-      </w:r>
-    </w:p>
-    <w:p>
-      <w:pPr>
-        <w:numPr>
-          <w:ilvl w:val="0"/>
-          <w:numId w:val="5"/>
-        </w:numPr>
-        <w:spacing w:before="100" w:beforeAutospacing="1" w:after="100" w:afterAutospacing="1" w:line="240" w:lineRule="auto"/>
-        <w:rPr>
-          <w:lang w:val="en-US"/>
-        </w:rPr>
-      </w:pPr>
-      <w:r>
-        <w:rPr>
-          <w:lang w:val="en-US"/>
-        </w:rPr>
-        <w:t xml:space="preserve">How is a strongly-named assembly different from one that isn’t strongly-named? </w:t>
+      </w:pPr>
+      <w:r>
+        <w:t>Чем отличаются сборки со строгим именем от сборок без него?</w:t>
       </w:r>
     </w:p>
     <w:p>
@@ -1886,6 +1942,7 @@
         <w:rPr>
           <w:lang w:val="en-US"/>
         </w:rPr>
+        <w:lastRenderedPageBreak/>
         <w:t xml:space="preserve">Is string a value type or a reference type? </w:t>
       </w:r>
     </w:p>
@@ -1901,7 +1958,6 @@
         <w:rPr>
           <w:lang w:val="en-US"/>
         </w:rPr>
-        <w:lastRenderedPageBreak/>
         <w:t>What is the significance of the "</w:t>
       </w:r>
       <w:proofErr w:type="spellStart"/>
@@ -2023,15 +2079,45 @@
           <w:numId w:val="7"/>
         </w:numPr>
         <w:spacing w:before="100" w:beforeAutospacing="1" w:after="100" w:afterAutospacing="1" w:line="240" w:lineRule="auto"/>
-        <w:rPr>
-          <w:lang w:val="en-US"/>
-        </w:rPr>
-      </w:pPr>
-      <w:r>
-        <w:rPr>
-          <w:lang w:val="en-US"/>
-        </w:rPr>
-        <w:t xml:space="preserve">Explain the use of virtual, sealed, override, and abstract. </w:t>
+      </w:pPr>
+      <w:r>
+        <w:t xml:space="preserve">Объясните для чего используются ключевые слова </w:t>
+      </w:r>
+      <w:r>
+        <w:rPr>
+          <w:lang w:val="en-US"/>
+        </w:rPr>
+        <w:t>virtual</w:t>
+      </w:r>
+      <w:r>
+        <w:t xml:space="preserve">, </w:t>
+      </w:r>
+      <w:r>
+        <w:rPr>
+          <w:lang w:val="en-US"/>
+        </w:rPr>
+        <w:t>sealed</w:t>
+      </w:r>
+      <w:r>
+        <w:t xml:space="preserve">, </w:t>
+      </w:r>
+      <w:r>
+        <w:rPr>
+          <w:lang w:val="en-US"/>
+        </w:rPr>
+        <w:t>override</w:t>
+      </w:r>
+      <w:r>
+        <w:t xml:space="preserve"> и </w:t>
+      </w:r>
+      <w:r>
+        <w:rPr>
+          <w:lang w:val="en-US"/>
+        </w:rPr>
+        <w:t>abstract</w:t>
+      </w:r>
+      <w:r>
+        <w:t>.</w:t>
       </w:r>
     </w:p>
     <w:p>
@@ -2105,6 +2191,117 @@
           <w:numId w:val="7"/>
         </w:numPr>
         <w:spacing w:before="100" w:beforeAutospacing="1" w:after="100" w:afterAutospacing="1" w:line="240" w:lineRule="auto"/>
+      </w:pPr>
+      <w:r>
+        <w:t>Чем</w:t>
+      </w:r>
+      <w:r>
+        <w:t xml:space="preserve"> </w:t>
+      </w:r>
+      <w:r>
+        <w:t>отличаются</w:t>
+      </w:r>
+      <w:r>
+        <w:t xml:space="preserve"> </w:t>
+      </w:r>
+      <w:r>
+        <w:t>модификаторы</w:t>
+      </w:r>
+      <w:r>
+        <w:t xml:space="preserve"> </w:t>
+      </w:r>
+      <w:r>
+        <w:t>доступа</w:t>
+      </w:r>
+      <w:r>
+        <w:t xml:space="preserve"> </w:t>
+      </w:r>
+      <w:r>
+        <w:rPr>
+          <w:lang w:val="en-US"/>
+        </w:rPr>
+        <w:t>public</w:t>
+      </w:r>
+      <w:r>
+        <w:t xml:space="preserve">, </w:t>
+      </w:r>
+      <w:r>
+        <w:rPr>
+          <w:lang w:val="en-US"/>
+        </w:rPr>
+        <w:t>protected</w:t>
+      </w:r>
+      <w:r>
+        <w:t xml:space="preserve">, </w:t>
+      </w:r>
+      <w:r>
+        <w:rPr>
+          <w:lang w:val="en-US"/>
+        </w:rPr>
+        <w:t>private</w:t>
+      </w:r>
+      <w:r>
+        <w:t xml:space="preserve"> </w:t>
+      </w:r>
+      <w:r>
+        <w:t>и</w:t>
+      </w:r>
+      <w:r>
+        <w:t xml:space="preserve"> </w:t>
+      </w:r>
+      <w:r>
+        <w:rPr>
+          <w:lang w:val="en-US"/>
+        </w:rPr>
+        <w:t>internal</w:t>
+      </w:r>
+      <w:r>
+        <w:t>.</w:t>
+      </w:r>
+    </w:p>
+    <w:p>
+      <w:pPr>
+        <w:numPr>
+          <w:ilvl w:val="0"/>
+          <w:numId w:val="7"/>
+        </w:numPr>
+        <w:spacing w:before="100" w:beforeAutospacing="1" w:after="100" w:afterAutospacing="1" w:line="240" w:lineRule="auto"/>
+      </w:pPr>
+      <w:r>
+        <w:t>Какой модификатор доступа используется по умолчанию для члена класса если программист не указал его?</w:t>
+      </w:r>
+    </w:p>
+    <w:p>
+      <w:pPr>
+        <w:numPr>
+          <w:ilvl w:val="0"/>
+          <w:numId w:val="7"/>
+        </w:numPr>
+        <w:spacing w:before="100" w:beforeAutospacing="1" w:after="100" w:afterAutospacing="1" w:line="240" w:lineRule="auto"/>
+      </w:pPr>
+      <w:r>
+        <w:t xml:space="preserve">Какой модификатор доступа используется по умолчанию для </w:t>
+      </w:r>
+      <w:r>
+        <w:t xml:space="preserve">типа </w:t>
+      </w:r>
+      <w:r>
+        <w:t xml:space="preserve">объявленного </w:t>
+      </w:r>
+      <w:r>
+        <w:t>внутри пространства имен</w:t>
+      </w:r>
+      <w:r>
+        <w:t xml:space="preserve"> если программист не указал его?</w:t>
+      </w:r>
+    </w:p>
+    <w:p>
+      <w:pPr>
+        <w:numPr>
+          <w:ilvl w:val="0"/>
+          <w:numId w:val="7"/>
+        </w:numPr>
+        <w:spacing w:before="100" w:beforeAutospacing="1" w:after="100" w:afterAutospacing="1" w:line="240" w:lineRule="auto"/>
         <w:rPr>
           <w:lang w:val="en-US"/>
         </w:rPr>
@@ -2137,15 +2334,9 @@
           <w:numId w:val="7"/>
         </w:numPr>
         <w:spacing w:before="100" w:beforeAutospacing="1" w:after="100" w:afterAutospacing="1" w:line="240" w:lineRule="auto"/>
-        <w:rPr>
-          <w:lang w:val="en-US"/>
-        </w:rPr>
-      </w:pPr>
-      <w:r>
-        <w:rPr>
-          <w:lang w:val="en-US"/>
-        </w:rPr>
-        <w:t xml:space="preserve">By what mechanism does </w:t>
+      </w:pPr>
+      <w:r>
+        <w:t xml:space="preserve">С помощью какого механизма </w:t>
       </w:r>
       <w:proofErr w:type="spellStart"/>
       <w:r>
@@ -2156,10 +2347,10 @@
       </w:r>
       <w:proofErr w:type="spellEnd"/>
       <w:r>
-        <w:rPr>
-          <w:lang w:val="en-US"/>
-        </w:rPr>
-        <w:t xml:space="preserve"> know what methods to test? </w:t>
+        <w:t xml:space="preserve"> </w:t>
+      </w:r>
+      <w:r>
+        <w:t>узнает какие методы вызывать для тестирования?</w:t>
       </w:r>
     </w:p>
     <w:p>
@@ -2174,10 +2365,61 @@
         </w:rPr>
       </w:pPr>
       <w:r>
-        <w:rPr>
-          <w:lang w:val="en-US"/>
-        </w:rPr>
-        <w:t xml:space="preserve">What is the difference between: catch(Exception e){throw e;} and catch(Exception e){throw;} </w:t>
+        <w:t>Есть</w:t>
+      </w:r>
+      <w:r>
+        <w:rPr>
+          <w:lang w:val="en-US"/>
+        </w:rPr>
+        <w:t xml:space="preserve"> </w:t>
+      </w:r>
+      <w:r>
+        <w:t>ли</w:t>
+      </w:r>
+      <w:r>
+        <w:rPr>
+          <w:lang w:val="en-US"/>
+        </w:rPr>
+        <w:t xml:space="preserve"> </w:t>
+      </w:r>
+      <w:r>
+        <w:t>отличия</w:t>
+      </w:r>
+      <w:r>
+        <w:rPr>
+          <w:lang w:val="en-US"/>
+        </w:rPr>
+        <w:t xml:space="preserve"> </w:t>
+      </w:r>
+      <w:r>
+        <w:t>между</w:t>
+      </w:r>
+      <w:r>
+        <w:rPr>
+          <w:lang w:val="en-US"/>
+        </w:rPr>
+        <w:t xml:space="preserve"> catch(Exception e) { throw e; } </w:t>
+      </w:r>
+      <w:r>
+        <w:t>и</w:t>
+      </w:r>
+      <w:r>
+        <w:rPr>
+          <w:lang w:val="en-US"/>
+        </w:rPr>
+        <w:t xml:space="preserve"> catch(Exception e) { throw; }</w:t>
+      </w:r>
+      <w:r>
+        <w:rPr>
+          <w:lang w:val="en-US"/>
+        </w:rPr>
+        <w:t xml:space="preserve"> </w:t>
+      </w:r>
+      <w:r>
+        <w:rPr>
+          <w:lang w:val="en-US"/>
+        </w:rPr>
+        <w:t xml:space="preserve"> ?</w:t>
       </w:r>
     </w:p>
     <w:p>
@@ -2187,15 +2429,418 @@
           <w:numId w:val="7"/>
         </w:numPr>
         <w:spacing w:before="100" w:beforeAutospacing="1" w:after="100" w:afterAutospacing="1" w:line="240" w:lineRule="auto"/>
-        <w:rPr>
-          <w:lang w:val="en-US"/>
-        </w:rPr>
-      </w:pPr>
-      <w:r>
-        <w:rPr>
-          <w:lang w:val="en-US"/>
-        </w:rPr>
-        <w:t xml:space="preserve">What is the difference between </w:t>
+      </w:pPr>
+      <w:r>
+        <w:t>В чем</w:t>
+      </w:r>
+      <w:r>
+        <w:t xml:space="preserve"> разница между </w:t>
+      </w:r>
+      <w:proofErr w:type="spellStart"/>
+      <w:r>
+        <w:rPr>
+          <w:lang w:val="en-US"/>
+        </w:rPr>
+        <w:t>typeof</w:t>
+      </w:r>
+      <w:proofErr w:type="spellEnd"/>
+      <w:r>
+        <w:t>(</w:t>
+      </w:r>
+      <w:r>
+        <w:rPr>
+          <w:lang w:val="en-US"/>
+        </w:rPr>
+        <w:t>Foo</w:t>
+      </w:r>
+      <w:r>
+        <w:t xml:space="preserve">) </w:t>
+      </w:r>
+      <w:r>
+        <w:t xml:space="preserve">и </w:t>
+      </w:r>
+      <w:proofErr w:type="spellStart"/>
+      <w:r>
+        <w:rPr>
+          <w:lang w:val="en-US"/>
+        </w:rPr>
+        <w:t>myFoo</w:t>
+      </w:r>
+      <w:proofErr w:type="spellEnd"/>
+      <w:r>
+        <w:t>.</w:t>
+      </w:r>
+      <w:proofErr w:type="spellStart"/>
+      <w:r>
+        <w:rPr>
+          <w:lang w:val="en-US"/>
+        </w:rPr>
+        <w:t>GetType</w:t>
+      </w:r>
+      <w:proofErr w:type="spellEnd"/>
+      <w:r>
+        <w:t>()?</w:t>
+      </w:r>
+    </w:p>
+    <w:p>
+      <w:pPr>
+        <w:numPr>
+          <w:ilvl w:val="0"/>
+          <w:numId w:val="7"/>
+        </w:numPr>
+        <w:spacing w:before="100" w:beforeAutospacing="1" w:after="100" w:afterAutospacing="1" w:line="240" w:lineRule="auto"/>
+        <w:rPr>
+          <w:lang w:val="en-US"/>
+        </w:rPr>
+      </w:pPr>
+      <w:r>
+        <w:rPr>
+          <w:lang w:val="en-US"/>
+        </w:rPr>
+        <w:t xml:space="preserve">Explain what’s happening in the first constructor: public class </w:t>
+      </w:r>
+      <w:proofErr w:type="gramStart"/>
+      <w:r>
+        <w:rPr>
+          <w:lang w:val="en-US"/>
+        </w:rPr>
+        <w:t>c{</w:t>
+      </w:r>
+      <w:proofErr w:type="gramEnd"/>
+      <w:r>
+        <w:rPr>
+          <w:lang w:val="en-US"/>
+        </w:rPr>
+        <w:t xml:space="preserve"> public c(string a) : this() {;}; public c() {;} } How is this construct useful? </w:t>
+      </w:r>
+    </w:p>
+    <w:p>
+      <w:pPr>
+        <w:numPr>
+          <w:ilvl w:val="0"/>
+          <w:numId w:val="7"/>
+        </w:numPr>
+        <w:spacing w:before="100" w:beforeAutospacing="1" w:after="100" w:afterAutospacing="1" w:line="240" w:lineRule="auto"/>
+      </w:pPr>
+      <w:r>
+        <w:t xml:space="preserve">Опишите предназначение ключевого слова </w:t>
+      </w:r>
+      <w:r>
+        <w:rPr>
+          <w:lang w:val="en-US"/>
+        </w:rPr>
+        <w:t>this</w:t>
+      </w:r>
+      <w:r>
+        <w:t xml:space="preserve">. </w:t>
+      </w:r>
+      <w:r>
+        <w:t xml:space="preserve">Можно ли его использоватьв статическом </w:t>
+      </w:r>
+      <w:r>
+        <w:t>(</w:t>
+      </w:r>
+      <w:r>
+        <w:rPr>
+          <w:lang w:val="en-US"/>
+        </w:rPr>
+        <w:t>static</w:t>
+      </w:r>
+      <w:r>
+        <w:t xml:space="preserve">) </w:t>
+      </w:r>
+      <w:r>
+        <w:t>методе?</w:t>
+      </w:r>
+    </w:p>
+    <w:p>
+      <w:pPr>
+        <w:pStyle w:val="NormalWeb"/>
+      </w:pPr>
+      <w:r>
+        <w:rPr>
+          <w:rStyle w:val="Strong"/>
+          <w:rFonts w:eastAsiaTheme="majorEastAsia"/>
+        </w:rPr>
+        <w:t>ASP.NET (UI) Developers</w:t>
+      </w:r>
+    </w:p>
+    <w:p>
+      <w:pPr>
+        <w:numPr>
+          <w:ilvl w:val="0"/>
+          <w:numId w:val="8"/>
+        </w:numPr>
+        <w:spacing w:before="100" w:beforeAutospacing="1" w:after="100" w:afterAutospacing="1" w:line="240" w:lineRule="auto"/>
+        <w:rPr>
+          <w:lang w:val="en-US"/>
+        </w:rPr>
+      </w:pPr>
+      <w:r>
+        <w:rPr>
+          <w:lang w:val="en-US"/>
+        </w:rPr>
+        <w:t xml:space="preserve">What is Web Gardening? How would using it affect a design? </w:t>
+      </w:r>
+    </w:p>
+    <w:p>
+      <w:pPr>
+        <w:numPr>
+          <w:ilvl w:val="0"/>
+          <w:numId w:val="8"/>
+        </w:numPr>
+        <w:spacing w:before="100" w:beforeAutospacing="1" w:after="100" w:afterAutospacing="1" w:line="240" w:lineRule="auto"/>
+        <w:rPr>
+          <w:lang w:val="en-US"/>
+        </w:rPr>
+      </w:pPr>
+      <w:r>
+        <w:rPr>
+          <w:lang w:val="en-US"/>
+        </w:rPr>
+        <w:t xml:space="preserve">Given one ASP.NET application, how many application objects does it have on a single </w:t>
+      </w:r>
+      <w:proofErr w:type="spellStart"/>
+      <w:r>
+        <w:rPr>
+          <w:lang w:val="en-US"/>
+        </w:rPr>
+        <w:t>proc</w:t>
+      </w:r>
+      <w:proofErr w:type="spellEnd"/>
+      <w:r>
+        <w:rPr>
+          <w:lang w:val="en-US"/>
+        </w:rPr>
+        <w:t xml:space="preserve"> box? A dual? A dual with Web Gardening enabled? How would this affect a design? </w:t>
+      </w:r>
+    </w:p>
+    <w:p>
+      <w:pPr>
+        <w:numPr>
+          <w:ilvl w:val="0"/>
+          <w:numId w:val="8"/>
+        </w:numPr>
+        <w:spacing w:before="100" w:beforeAutospacing="1" w:after="100" w:afterAutospacing="1" w:line="240" w:lineRule="auto"/>
+      </w:pPr>
+      <w:r>
+        <w:rPr>
+          <w:lang w:val="en-US"/>
+        </w:rPr>
+        <w:t xml:space="preserve">Are threads reused in ASP.NET between </w:t>
+      </w:r>
+      <w:proofErr w:type="spellStart"/>
+      <w:r>
+        <w:rPr>
+          <w:lang w:val="en-US"/>
+        </w:rPr>
+        <w:t>reqeusts</w:t>
+      </w:r>
+      <w:proofErr w:type="spellEnd"/>
+      <w:r>
+        <w:rPr>
+          <w:lang w:val="en-US"/>
+        </w:rPr>
+        <w:t xml:space="preserve">? Does every </w:t>
+      </w:r>
+      <w:proofErr w:type="spellStart"/>
+      <w:r>
+        <w:rPr>
+          <w:lang w:val="en-US"/>
+        </w:rPr>
+        <w:t>HttpRequest</w:t>
+      </w:r>
+      <w:proofErr w:type="spellEnd"/>
+      <w:r>
+        <w:rPr>
+          <w:lang w:val="en-US"/>
+        </w:rPr>
+        <w:t xml:space="preserve"> get its own thread? </w:t>
+      </w:r>
+      <w:r>
+        <w:t xml:space="preserve">Should you use Thread Local storage with ASP.NET? </w:t>
+      </w:r>
+    </w:p>
+    <w:p>
+      <w:pPr>
+        <w:numPr>
+          <w:ilvl w:val="0"/>
+          <w:numId w:val="8"/>
+        </w:numPr>
+        <w:spacing w:before="100" w:beforeAutospacing="1" w:after="100" w:afterAutospacing="1" w:line="240" w:lineRule="auto"/>
+      </w:pPr>
+      <w:r>
+        <w:t xml:space="preserve">Есть ли польза от использования атрибута </w:t>
+      </w:r>
+      <w:r>
+        <w:t>[</w:t>
+      </w:r>
+      <w:proofErr w:type="spellStart"/>
+      <w:r>
+        <w:rPr>
+          <w:lang w:val="en-US"/>
+        </w:rPr>
+        <w:t>ThreadStatic</w:t>
+      </w:r>
+      <w:proofErr w:type="spellEnd"/>
+      <w:r>
+        <w:t xml:space="preserve">] </w:t>
+      </w:r>
+      <w:r>
+        <w:t xml:space="preserve">в </w:t>
+      </w:r>
+      <w:r>
+        <w:rPr>
+          <w:lang w:val="en-US"/>
+        </w:rPr>
+        <w:t>ASP</w:t>
+      </w:r>
+      <w:r>
+        <w:t>.</w:t>
+      </w:r>
+      <w:r>
+        <w:rPr>
+          <w:lang w:val="en-US"/>
+        </w:rPr>
+        <w:t>NET</w:t>
+      </w:r>
+      <w:r>
+        <w:t xml:space="preserve">? </w:t>
+      </w:r>
+      <w:r>
+        <w:t>Существуют ли побочные эффекты от его использования? Если да, то какие именно.</w:t>
+      </w:r>
+    </w:p>
+    <w:p>
+      <w:pPr>
+        <w:numPr>
+          <w:ilvl w:val="0"/>
+          <w:numId w:val="8"/>
+        </w:numPr>
+        <w:spacing w:before="100" w:beforeAutospacing="1" w:after="100" w:afterAutospacing="1" w:line="240" w:lineRule="auto"/>
+        <w:rPr>
+          <w:lang w:val="en-US"/>
+        </w:rPr>
+      </w:pPr>
+      <w:r>
+        <w:rPr>
+          <w:lang w:val="en-US"/>
+        </w:rPr>
+        <w:t xml:space="preserve">Give an example of how using an </w:t>
+      </w:r>
+      <w:proofErr w:type="spellStart"/>
+      <w:r>
+        <w:rPr>
+          <w:lang w:val="en-US"/>
+        </w:rPr>
+        <w:t>HttpHandler</w:t>
+      </w:r>
+      <w:proofErr w:type="spellEnd"/>
+      <w:r>
+        <w:rPr>
+          <w:lang w:val="en-US"/>
+        </w:rPr>
+        <w:t xml:space="preserve"> could simplify an existing design that serves Check Images from an .</w:t>
+      </w:r>
+      <w:proofErr w:type="spellStart"/>
+      <w:r>
+        <w:rPr>
+          <w:lang w:val="en-US"/>
+        </w:rPr>
+        <w:t>aspx</w:t>
+      </w:r>
+      <w:proofErr w:type="spellEnd"/>
+      <w:r>
+        <w:rPr>
+          <w:lang w:val="en-US"/>
+        </w:rPr>
+        <w:t xml:space="preserve"> page. </w:t>
+      </w:r>
+    </w:p>
+    <w:p>
+      <w:pPr>
+        <w:numPr>
+          <w:ilvl w:val="0"/>
+          <w:numId w:val="8"/>
+        </w:numPr>
+        <w:spacing w:before="100" w:beforeAutospacing="1" w:after="100" w:afterAutospacing="1" w:line="240" w:lineRule="auto"/>
+        <w:rPr>
+          <w:lang w:val="en-US"/>
+        </w:rPr>
+      </w:pPr>
+      <w:r>
+        <w:rPr>
+          <w:lang w:val="en-US"/>
+        </w:rPr>
+        <w:t xml:space="preserve">What kinds of events can an </w:t>
+      </w:r>
+      <w:proofErr w:type="spellStart"/>
+      <w:r>
+        <w:rPr>
+          <w:lang w:val="en-US"/>
+        </w:rPr>
+        <w:t>HttpModule</w:t>
+      </w:r>
+      <w:proofErr w:type="spellEnd"/>
+      <w:r>
+        <w:rPr>
+          <w:lang w:val="en-US"/>
+        </w:rPr>
+        <w:t xml:space="preserve"> subscribe to? What influence can they have on an implementation? What can be done without recompiling the ASP.NET Application? </w:t>
+      </w:r>
+    </w:p>
+    <w:p>
+      <w:pPr>
+        <w:numPr>
+          <w:ilvl w:val="0"/>
+          <w:numId w:val="8"/>
+        </w:numPr>
+        <w:spacing w:before="100" w:beforeAutospacing="1" w:after="100" w:afterAutospacing="1" w:line="240" w:lineRule="auto"/>
+        <w:rPr>
+          <w:lang w:val="en-US"/>
+        </w:rPr>
+      </w:pPr>
+      <w:r>
+        <w:rPr>
+          <w:lang w:val="en-US"/>
+        </w:rPr>
+        <w:t xml:space="preserve">Describe ways to present an arbitrary endpoint (URL) and route requests to that endpoint to ASP.NET. </w:t>
+      </w:r>
+    </w:p>
+    <w:p>
+      <w:pPr>
+        <w:numPr>
+          <w:ilvl w:val="0"/>
+          <w:numId w:val="8"/>
+        </w:numPr>
+        <w:spacing w:before="100" w:beforeAutospacing="1" w:after="100" w:afterAutospacing="1" w:line="240" w:lineRule="auto"/>
+        <w:rPr>
+          <w:lang w:val="en-US"/>
+        </w:rPr>
+      </w:pPr>
+      <w:r>
+        <w:rPr>
+          <w:lang w:val="en-US"/>
+        </w:rPr>
+        <w:t xml:space="preserve">Explain how cookies work. Give an example of Cookie abuse. </w:t>
+      </w:r>
+    </w:p>
+    <w:p>
+      <w:pPr>
+        <w:numPr>
+          <w:ilvl w:val="0"/>
+          <w:numId w:val="8"/>
+        </w:numPr>
+        <w:spacing w:before="100" w:beforeAutospacing="1" w:after="100" w:afterAutospacing="1" w:line="240" w:lineRule="auto"/>
+        <w:rPr>
+          <w:lang w:val="en-US"/>
+        </w:rPr>
+      </w:pPr>
+      <w:r>
+        <w:rPr>
+          <w:lang w:val="en-US"/>
+        </w:rPr>
+        <w:t xml:space="preserve">Explain the importance of </w:t>
       </w:r>
       <w:proofErr w:type="spellStart"/>
       <w:proofErr w:type="gramStart"/>
@@ -2203,7 +2848,7 @@
         <w:rPr>
           <w:lang w:val="en-US"/>
         </w:rPr>
-        <w:t>typeof</w:t>
+        <w:t>HttpRequest.ValidateInput</w:t>
       </w:r>
       <w:proofErr w:type="spellEnd"/>
       <w:r>
@@ -2217,96 +2862,7 @@
         <w:rPr>
           <w:lang w:val="en-US"/>
         </w:rPr>
-        <w:t xml:space="preserve">foo) and </w:t>
-      </w:r>
-      <w:proofErr w:type="spellStart"/>
-      <w:r>
-        <w:rPr>
-          <w:lang w:val="en-US"/>
-        </w:rPr>
-        <w:t>myFoo.GetType</w:t>
-      </w:r>
-      <w:proofErr w:type="spellEnd"/>
-      <w:r>
-        <w:rPr>
-          <w:lang w:val="en-US"/>
-        </w:rPr>
-        <w:t xml:space="preserve">()? </w:t>
-      </w:r>
-    </w:p>
-    <w:p>
-      <w:pPr>
-        <w:numPr>
-          <w:ilvl w:val="0"/>
-          <w:numId w:val="7"/>
-        </w:numPr>
-        <w:spacing w:before="100" w:beforeAutospacing="1" w:after="100" w:afterAutospacing="1" w:line="240" w:lineRule="auto"/>
-        <w:rPr>
-          <w:lang w:val="en-US"/>
-        </w:rPr>
-      </w:pPr>
-      <w:r>
-        <w:rPr>
-          <w:lang w:val="en-US"/>
-        </w:rPr>
-        <w:t xml:space="preserve">Explain what’s happening in the first constructor: public class </w:t>
-      </w:r>
-      <w:proofErr w:type="gramStart"/>
-      <w:r>
-        <w:rPr>
-          <w:lang w:val="en-US"/>
-        </w:rPr>
-        <w:t>c{</w:t>
-      </w:r>
-      <w:proofErr w:type="gramEnd"/>
-      <w:r>
-        <w:rPr>
-          <w:lang w:val="en-US"/>
-        </w:rPr>
-        <w:t xml:space="preserve"> public c(string a) : this() {;}; public c() {;} } How is this construct useful? </w:t>
-      </w:r>
-    </w:p>
-    <w:p>
-      <w:pPr>
-        <w:numPr>
-          <w:ilvl w:val="0"/>
-          <w:numId w:val="7"/>
-        </w:numPr>
-        <w:spacing w:before="100" w:beforeAutospacing="1" w:after="100" w:afterAutospacing="1" w:line="240" w:lineRule="auto"/>
-        <w:rPr>
-          <w:lang w:val="en-US"/>
-        </w:rPr>
-      </w:pPr>
-      <w:r>
-        <w:rPr>
-          <w:lang w:val="en-US"/>
-        </w:rPr>
-        <w:t xml:space="preserve">What is </w:t>
-      </w:r>
-      <w:r>
-        <w:rPr>
-          <w:rStyle w:val="Emphasis"/>
-          <w:lang w:val="en-US"/>
-        </w:rPr>
-        <w:t>this</w:t>
-      </w:r>
-      <w:r>
-        <w:rPr>
-          <w:lang w:val="en-US"/>
-        </w:rPr>
-        <w:t>? Can this be used within a static method?</w:t>
-      </w:r>
-    </w:p>
-    <w:p>
-      <w:pPr>
-        <w:pStyle w:val="NormalWeb"/>
-      </w:pPr>
-      <w:r>
-        <w:rPr>
-          <w:rStyle w:val="Strong"/>
-          <w:rFonts w:eastAsiaTheme="majorEastAsia"/>
-        </w:rPr>
-        <w:t>ASP.NET (UI) Developers</w:t>
+        <w:t xml:space="preserve">)? </w:t>
       </w:r>
     </w:p>
     <w:p>
@@ -2316,15 +2872,39 @@
           <w:numId w:val="8"/>
         </w:numPr>
         <w:spacing w:before="100" w:beforeAutospacing="1" w:after="100" w:afterAutospacing="1" w:line="240" w:lineRule="auto"/>
-        <w:rPr>
-          <w:lang w:val="en-US"/>
-        </w:rPr>
-      </w:pPr>
-      <w:r>
-        <w:rPr>
-          <w:lang w:val="en-US"/>
-        </w:rPr>
-        <w:t xml:space="preserve">What is Web Gardening? How would using it affect a design? </w:t>
+      </w:pPr>
+      <w:r>
+        <w:t xml:space="preserve">Какие данные передаются в </w:t>
+      </w:r>
+      <w:r>
+        <w:rPr>
+          <w:lang w:val="en-US"/>
+        </w:rPr>
+        <w:t>HTTP</w:t>
+      </w:r>
+      <w:r>
+        <w:t xml:space="preserve"> </w:t>
+      </w:r>
+      <w:r>
+        <w:t>заголовках (</w:t>
+      </w:r>
+      <w:r>
+        <w:rPr>
+          <w:lang w:val="en-US"/>
+        </w:rPr>
+        <w:t>h</w:t>
+      </w:r>
+      <w:r>
+        <w:rPr>
+          <w:lang w:val="en-US"/>
+        </w:rPr>
+        <w:t>eaders</w:t>
+      </w:r>
+      <w:r>
+        <w:t>)</w:t>
+      </w:r>
+      <w:r>
+        <w:t>?</w:t>
       </w:r>
     </w:p>
     <w:p>
@@ -2334,29 +2914,15 @@
           <w:numId w:val="8"/>
         </w:numPr>
         <w:spacing w:before="100" w:beforeAutospacing="1" w:after="100" w:afterAutospacing="1" w:line="240" w:lineRule="auto"/>
-        <w:rPr>
-          <w:lang w:val="en-US"/>
-        </w:rPr>
-      </w:pPr>
-      <w:r>
-        <w:rPr>
-          <w:lang w:val="en-US"/>
-        </w:rPr>
-        <w:t xml:space="preserve">Given one ASP.NET application, how many application objects does it have on a single </w:t>
-      </w:r>
-      <w:proofErr w:type="spellStart"/>
-      <w:r>
-        <w:rPr>
-          <w:lang w:val="en-US"/>
-        </w:rPr>
-        <w:t>proc</w:t>
-      </w:r>
-      <w:proofErr w:type="spellEnd"/>
-      <w:r>
-        <w:rPr>
-          <w:lang w:val="en-US"/>
-        </w:rPr>
-        <w:t xml:space="preserve"> box? A dual? A dual with Web Gardening enabled? How would this affect a design? </w:t>
+      </w:pPr>
+      <w:r>
+        <w:rPr>
+          <w:lang w:val="en-US"/>
+        </w:rPr>
+        <w:t xml:space="preserve">Juxtapose the HTTP verbs GET and POST. </w:t>
+      </w:r>
+      <w:r>
+        <w:t xml:space="preserve">What is HEAD? </w:t>
       </w:r>
     </w:p>
     <w:p>
@@ -2366,43 +2932,15 @@
           <w:numId w:val="8"/>
         </w:numPr>
         <w:spacing w:before="100" w:beforeAutospacing="1" w:after="100" w:afterAutospacing="1" w:line="240" w:lineRule="auto"/>
-      </w:pPr>
-      <w:r>
-        <w:rPr>
-          <w:lang w:val="en-US"/>
-        </w:rPr>
-        <w:t xml:space="preserve">Are threads reused in ASP.NET between </w:t>
-      </w:r>
-      <w:proofErr w:type="spellStart"/>
-      <w:r>
-        <w:rPr>
-          <w:lang w:val="en-US"/>
-        </w:rPr>
-        <w:t>reqeusts</w:t>
-      </w:r>
-      <w:proofErr w:type="spellEnd"/>
-      <w:r>
-        <w:rPr>
-          <w:lang w:val="en-US"/>
-        </w:rPr>
-        <w:t xml:space="preserve">? Does every </w:t>
-      </w:r>
-      <w:proofErr w:type="spellStart"/>
-      <w:r>
-        <w:rPr>
-          <w:lang w:val="en-US"/>
-        </w:rPr>
-        <w:t>HttpRequest</w:t>
-      </w:r>
-      <w:proofErr w:type="spellEnd"/>
-      <w:r>
-        <w:rPr>
-          <w:lang w:val="en-US"/>
-        </w:rPr>
-        <w:t xml:space="preserve"> get its own thread? </w:t>
-      </w:r>
-      <w:r>
-        <w:t xml:space="preserve">Should you use Thread Local storage with ASP.NET? </w:t>
+        <w:rPr>
+          <w:lang w:val="en-US"/>
+        </w:rPr>
+      </w:pPr>
+      <w:r>
+        <w:rPr>
+          <w:lang w:val="en-US"/>
+        </w:rPr>
+        <w:t xml:space="preserve">Name and describe at least a half dozen HTTP Status Codes and what they express to the requesting client. </w:t>
       </w:r>
     </w:p>
     <w:p>
@@ -2412,29 +2950,21 @@
           <w:numId w:val="8"/>
         </w:numPr>
         <w:spacing w:before="100" w:beforeAutospacing="1" w:after="100" w:afterAutospacing="1" w:line="240" w:lineRule="auto"/>
-        <w:rPr>
-          <w:lang w:val="en-US"/>
-        </w:rPr>
-      </w:pPr>
-      <w:r>
-        <w:rPr>
-          <w:lang w:val="en-US"/>
-        </w:rPr>
-        <w:t>Is the [</w:t>
-      </w:r>
-      <w:proofErr w:type="spellStart"/>
-      <w:r>
-        <w:rPr>
-          <w:lang w:val="en-US"/>
-        </w:rPr>
-        <w:t>ThreadStatic</w:t>
-      </w:r>
-      <w:proofErr w:type="spellEnd"/>
-      <w:r>
-        <w:rPr>
-          <w:lang w:val="en-US"/>
-        </w:rPr>
-        <w:t xml:space="preserve">] attribute useful in ASP.NET? Are there side effects? Good or bad? </w:t>
+      </w:pPr>
+      <w:r>
+        <w:rPr>
+          <w:lang w:val="en-US"/>
+        </w:rPr>
+        <w:t>How does if-not-modified-since work? How can it be programmatically implemented with ASP.NET?</w:t>
+      </w:r>
+      <w:r>
+        <w:rPr>
+          <w:lang w:val="en-US"/>
+        </w:rPr>
+        <w:br/>
+      </w:r>
+      <w:r>
+        <w:t xml:space="preserve">Explain &lt;@OutputCache%&gt; and the usage of VaryByParam, VaryByHeader. </w:t>
       </w:r>
     </w:p>
     <w:p>
@@ -2444,241 +2974,15 @@
           <w:numId w:val="8"/>
         </w:numPr>
         <w:spacing w:before="100" w:beforeAutospacing="1" w:after="100" w:afterAutospacing="1" w:line="240" w:lineRule="auto"/>
-        <w:rPr>
-          <w:lang w:val="en-US"/>
-        </w:rPr>
-      </w:pPr>
-      <w:r>
-        <w:rPr>
-          <w:lang w:val="en-US"/>
-        </w:rPr>
-        <w:t xml:space="preserve">Give an example of how using an </w:t>
-      </w:r>
-      <w:proofErr w:type="spellStart"/>
-      <w:r>
-        <w:rPr>
-          <w:lang w:val="en-US"/>
-        </w:rPr>
-        <w:t>HttpHandler</w:t>
-      </w:r>
-      <w:proofErr w:type="spellEnd"/>
-      <w:r>
-        <w:rPr>
-          <w:lang w:val="en-US"/>
-        </w:rPr>
-        <w:t xml:space="preserve"> could simplify an existing design that serves Check Images from an .</w:t>
-      </w:r>
-      <w:proofErr w:type="spellStart"/>
-      <w:r>
-        <w:rPr>
-          <w:lang w:val="en-US"/>
-        </w:rPr>
-        <w:t>aspx</w:t>
-      </w:r>
-      <w:proofErr w:type="spellEnd"/>
-      <w:r>
-        <w:rPr>
-          <w:lang w:val="en-US"/>
-        </w:rPr>
-        <w:t xml:space="preserve"> page. </w:t>
-      </w:r>
-    </w:p>
-    <w:p>
-      <w:pPr>
-        <w:numPr>
-          <w:ilvl w:val="0"/>
-          <w:numId w:val="8"/>
-        </w:numPr>
-        <w:spacing w:before="100" w:beforeAutospacing="1" w:after="100" w:afterAutospacing="1" w:line="240" w:lineRule="auto"/>
-        <w:rPr>
-          <w:lang w:val="en-US"/>
-        </w:rPr>
-      </w:pPr>
-      <w:r>
-        <w:rPr>
-          <w:lang w:val="en-US"/>
-        </w:rPr>
-        <w:t xml:space="preserve">What kinds of events can an </w:t>
-      </w:r>
-      <w:proofErr w:type="spellStart"/>
-      <w:r>
-        <w:rPr>
-          <w:lang w:val="en-US"/>
-        </w:rPr>
-        <w:t>HttpModule</w:t>
-      </w:r>
-      <w:proofErr w:type="spellEnd"/>
-      <w:r>
-        <w:rPr>
-          <w:lang w:val="en-US"/>
-        </w:rPr>
-        <w:t xml:space="preserve"> subscribe to? What influence can they have on an implementation? What can be done without recompiling the ASP.NET Application? </w:t>
-      </w:r>
-    </w:p>
-    <w:p>
-      <w:pPr>
-        <w:numPr>
-          <w:ilvl w:val="0"/>
-          <w:numId w:val="8"/>
-        </w:numPr>
-        <w:spacing w:before="100" w:beforeAutospacing="1" w:after="100" w:afterAutospacing="1" w:line="240" w:lineRule="auto"/>
-        <w:rPr>
-          <w:lang w:val="en-US"/>
-        </w:rPr>
-      </w:pPr>
-      <w:r>
-        <w:rPr>
-          <w:lang w:val="en-US"/>
-        </w:rPr>
-        <w:t xml:space="preserve">Describe ways to present an arbitrary endpoint (URL) and route requests to that endpoint to ASP.NET. </w:t>
-      </w:r>
-    </w:p>
-    <w:p>
-      <w:pPr>
-        <w:numPr>
-          <w:ilvl w:val="0"/>
-          <w:numId w:val="8"/>
-        </w:numPr>
-        <w:spacing w:before="100" w:beforeAutospacing="1" w:after="100" w:afterAutospacing="1" w:line="240" w:lineRule="auto"/>
-        <w:rPr>
-          <w:lang w:val="en-US"/>
-        </w:rPr>
-      </w:pPr>
-      <w:r>
-        <w:rPr>
-          <w:lang w:val="en-US"/>
-        </w:rPr>
-        <w:t xml:space="preserve">Explain how cookies work. Give an example of Cookie abuse. </w:t>
-      </w:r>
-    </w:p>
-    <w:p>
-      <w:pPr>
-        <w:numPr>
-          <w:ilvl w:val="0"/>
-          <w:numId w:val="8"/>
-        </w:numPr>
-        <w:spacing w:before="100" w:beforeAutospacing="1" w:after="100" w:afterAutospacing="1" w:line="240" w:lineRule="auto"/>
-        <w:rPr>
-          <w:lang w:val="en-US"/>
-        </w:rPr>
-      </w:pPr>
-      <w:r>
-        <w:rPr>
-          <w:lang w:val="en-US"/>
-        </w:rPr>
-        <w:t xml:space="preserve">Explain the importance of </w:t>
-      </w:r>
-      <w:proofErr w:type="spellStart"/>
-      <w:proofErr w:type="gramStart"/>
-      <w:r>
-        <w:rPr>
-          <w:lang w:val="en-US"/>
-        </w:rPr>
-        <w:t>HttpRequest.ValidateInput</w:t>
-      </w:r>
-      <w:proofErr w:type="spellEnd"/>
-      <w:r>
-        <w:rPr>
-          <w:lang w:val="en-US"/>
-        </w:rPr>
-        <w:t>(</w:t>
-      </w:r>
-      <w:proofErr w:type="gramEnd"/>
-      <w:r>
-        <w:rPr>
-          <w:lang w:val="en-US"/>
-        </w:rPr>
-        <w:t xml:space="preserve">)? </w:t>
-      </w:r>
-    </w:p>
-    <w:p>
-      <w:pPr>
-        <w:numPr>
-          <w:ilvl w:val="0"/>
-          <w:numId w:val="8"/>
-        </w:numPr>
-        <w:spacing w:before="100" w:beforeAutospacing="1" w:after="100" w:afterAutospacing="1" w:line="240" w:lineRule="auto"/>
-        <w:rPr>
-          <w:lang w:val="en-US"/>
-        </w:rPr>
-      </w:pPr>
-      <w:r>
-        <w:rPr>
-          <w:lang w:val="en-US"/>
-        </w:rPr>
-        <w:t xml:space="preserve">What kind of data is passed via HTTP Headers? </w:t>
-      </w:r>
-    </w:p>
-    <w:p>
-      <w:pPr>
-        <w:numPr>
-          <w:ilvl w:val="0"/>
-          <w:numId w:val="8"/>
-        </w:numPr>
-        <w:spacing w:before="100" w:beforeAutospacing="1" w:after="100" w:afterAutospacing="1" w:line="240" w:lineRule="auto"/>
-      </w:pPr>
-      <w:r>
-        <w:rPr>
-          <w:lang w:val="en-US"/>
-        </w:rPr>
-        <w:t xml:space="preserve">Juxtapose the HTTP verbs GET and POST. </w:t>
-      </w:r>
-      <w:r>
-        <w:t xml:space="preserve">What is HEAD? </w:t>
-      </w:r>
-    </w:p>
-    <w:p>
-      <w:pPr>
-        <w:numPr>
-          <w:ilvl w:val="0"/>
-          <w:numId w:val="8"/>
-        </w:numPr>
-        <w:spacing w:before="100" w:beforeAutospacing="1" w:after="100" w:afterAutospacing="1" w:line="240" w:lineRule="auto"/>
-        <w:rPr>
-          <w:lang w:val="en-US"/>
-        </w:rPr>
-      </w:pPr>
-      <w:r>
-        <w:rPr>
-          <w:lang w:val="en-US"/>
-        </w:rPr>
-        <w:t xml:space="preserve">Name and describe at least a half dozen HTTP Status Codes and what they express to the requesting client. </w:t>
-      </w:r>
-    </w:p>
-    <w:p>
-      <w:pPr>
-        <w:numPr>
-          <w:ilvl w:val="0"/>
-          <w:numId w:val="8"/>
-        </w:numPr>
-        <w:spacing w:before="100" w:beforeAutospacing="1" w:after="100" w:afterAutospacing="1" w:line="240" w:lineRule="auto"/>
-      </w:pPr>
-      <w:r>
-        <w:rPr>
-          <w:lang w:val="en-US"/>
-        </w:rPr>
-        <w:t>How does if-not-modified-since work? How can it be programmatically implemented with ASP.NET?</w:t>
-      </w:r>
-      <w:r>
-        <w:rPr>
-          <w:lang w:val="en-US"/>
-        </w:rPr>
-        <w:br/>
-      </w:r>
-      <w:r>
-        <w:t xml:space="preserve">Explain &lt;@OutputCache%&gt; and the usage of VaryByParam, VaryByHeader. </w:t>
-      </w:r>
-    </w:p>
-    <w:p>
-      <w:pPr>
-        <w:numPr>
-          <w:ilvl w:val="0"/>
-          <w:numId w:val="8"/>
-        </w:numPr>
-        <w:spacing w:before="100" w:beforeAutospacing="1" w:after="100" w:afterAutospacing="1" w:line="240" w:lineRule="auto"/>
-      </w:pPr>
-      <w:r>
-        <w:t xml:space="preserve">How does VaryByCustom work? </w:t>
+      </w:pPr>
+      <w:r>
+        <w:t xml:space="preserve">Как работает </w:t>
+      </w:r>
+      <w:r>
+        <w:t>VaryByCustom</w:t>
+      </w:r>
+      <w:r>
+        <w:t>?</w:t>
       </w:r>
     </w:p>
     <w:p>
@@ -2723,6 +3027,7 @@
           <w:rStyle w:val="Strong"/>
           <w:rFonts w:eastAsiaTheme="majorEastAsia"/>
         </w:rPr>
+        <w:lastRenderedPageBreak/>
         <w:t>Developers using XML</w:t>
       </w:r>
     </w:p>
@@ -2737,13 +3042,11 @@
           <w:lang w:val="en-US"/>
         </w:rPr>
       </w:pPr>
-      <w:bookmarkStart w:id="0" w:name="_GoBack"/>
-      <w:bookmarkEnd w:id="0"/>
-      <w:r>
-        <w:rPr>
-          <w:lang w:val="en-US"/>
-        </w:rPr>
-        <w:t xml:space="preserve">When is the DOM appropriate for use? When is it not? Are there size limitations? </w:t>
+      <w:r>
+        <w:rPr>
+          <w:lang w:val="en-US"/>
+        </w:rPr>
+        <w:t>When is the DOM appropriate for use? When is it not? Are there size limitations?</w:t>
       </w:r>
     </w:p>
     <w:p>
@@ -2753,15 +3056,39 @@
           <w:numId w:val="9"/>
         </w:numPr>
         <w:spacing w:before="100" w:beforeAutospacing="1" w:after="100" w:afterAutospacing="1" w:line="240" w:lineRule="auto"/>
-        <w:rPr>
-          <w:lang w:val="en-US"/>
-        </w:rPr>
-      </w:pPr>
-      <w:r>
-        <w:rPr>
-          <w:lang w:val="en-US"/>
-        </w:rPr>
-        <w:t xml:space="preserve">What is the WS-I Basic Profile and why is it important? </w:t>
+      </w:pPr>
+      <w:r>
+        <w:t xml:space="preserve">Что такое профиль </w:t>
+      </w:r>
+      <w:r>
+        <w:rPr>
+          <w:lang w:val="en-US"/>
+        </w:rPr>
+        <w:t>WS</w:t>
+      </w:r>
+      <w:r>
+        <w:t>-</w:t>
+      </w:r>
+      <w:r>
+        <w:rPr>
+          <w:lang w:val="en-US"/>
+        </w:rPr>
+        <w:t>I</w:t>
+      </w:r>
+      <w:r>
+        <w:t xml:space="preserve"> </w:t>
+      </w:r>
+      <w:r>
+        <w:rPr>
+          <w:lang w:val="en-US"/>
+        </w:rPr>
+        <w:t>Basic</w:t>
+      </w:r>
+      <w:r>
+        <w:t xml:space="preserve"> </w:t>
+      </w:r>
+      <w:r>
+        <w:t>и в чем заключается его важность?</w:t>
       </w:r>
     </w:p>
     <w:p>
@@ -2773,13 +3100,58 @@
         <w:spacing w:before="100" w:beforeAutospacing="1" w:after="100" w:afterAutospacing="1" w:line="240" w:lineRule="auto"/>
       </w:pPr>
       <w:r>
-        <w:rPr>
-          <w:lang w:val="en-US"/>
-        </w:rPr>
-        <w:t xml:space="preserve">Write a small XML document that uses a default namespace and a qualified (prefixed) namespace. </w:t>
-      </w:r>
-      <w:r>
-        <w:t xml:space="preserve">Include elements from both namespace. </w:t>
+        <w:t xml:space="preserve">Напишите небольшой </w:t>
+      </w:r>
+      <w:r>
+        <w:rPr>
+          <w:lang w:val="en-US"/>
+        </w:rPr>
+        <w:t>XML</w:t>
+      </w:r>
+      <w:r>
+        <w:t xml:space="preserve"> </w:t>
+      </w:r>
+      <w:r>
+        <w:t>документ с пространством имен</w:t>
+      </w:r>
+      <w:r>
+        <w:t xml:space="preserve"> </w:t>
+      </w:r>
+      <w:r>
+        <w:t>по умолчанию (</w:t>
+      </w:r>
+      <w:r>
+        <w:rPr>
+          <w:lang w:val="en-US"/>
+        </w:rPr>
+        <w:t>default</w:t>
+      </w:r>
+      <w:r>
+        <w:t xml:space="preserve"> </w:t>
+      </w:r>
+      <w:r>
+        <w:rPr>
+          <w:lang w:val="en-US"/>
+        </w:rPr>
+        <w:t>namespace</w:t>
+      </w:r>
+      <w:r>
+        <w:t>) и</w:t>
+      </w:r>
+      <w:r>
+        <w:t xml:space="preserve"> </w:t>
+      </w:r>
+      <w:r>
+        <w:t>явным пространством имен (</w:t>
+      </w:r>
+      <w:r>
+        <w:rPr>
+          <w:lang w:val="en-US"/>
+        </w:rPr>
+        <w:t>qualified</w:t>
+      </w:r>
+      <w:r>
+        <w:t>). Используйте элементы из обоих пространств имен.</w:t>
       </w:r>
     </w:p>
     <w:p>
@@ -2789,16 +3161,9 @@
           <w:numId w:val="9"/>
         </w:numPr>
         <w:spacing w:before="100" w:beforeAutospacing="1" w:after="100" w:afterAutospacing="1" w:line="240" w:lineRule="auto"/>
-        <w:rPr>
-          <w:lang w:val="en-US"/>
-        </w:rPr>
-      </w:pPr>
-      <w:r>
-        <w:rPr>
-          <w:lang w:val="en-US"/>
-        </w:rPr>
-        <w:lastRenderedPageBreak/>
-        <w:t xml:space="preserve">What is the one fundamental difference between Elements and Attributes? </w:t>
+      </w:pPr>
+      <w:r>
+        <w:t>Какое главное отличие между элементами и атрибутами?</w:t>
       </w:r>
     </w:p>
     <w:p>
@@ -2808,15 +3173,75 @@
           <w:numId w:val="9"/>
         </w:numPr>
         <w:spacing w:before="100" w:beforeAutospacing="1" w:after="100" w:afterAutospacing="1" w:line="240" w:lineRule="auto"/>
-        <w:rPr>
-          <w:lang w:val="en-US"/>
-        </w:rPr>
-      </w:pPr>
-      <w:r>
-        <w:rPr>
-          <w:lang w:val="en-US"/>
-        </w:rPr>
-        <w:t xml:space="preserve">What is the difference between Well-Formed XML and Valid XML? </w:t>
+      </w:pPr>
+      <w:r>
+        <w:t>Чем</w:t>
+      </w:r>
+      <w:r>
+        <w:t xml:space="preserve"> </w:t>
+      </w:r>
+      <w:r>
+        <w:t>отличается</w:t>
+      </w:r>
+      <w:r>
+        <w:t xml:space="preserve"> </w:t>
+      </w:r>
+      <w:r>
+        <w:rPr>
+          <w:lang w:val="en-US"/>
+        </w:rPr>
+        <w:t>w</w:t>
+      </w:r>
+      <w:r>
+        <w:rPr>
+          <w:lang w:val="en-US"/>
+        </w:rPr>
+        <w:t>ell</w:t>
+      </w:r>
+      <w:r>
+        <w:t>-</w:t>
+      </w:r>
+      <w:r>
+        <w:rPr>
+          <w:lang w:val="en-US"/>
+        </w:rPr>
+        <w:t>f</w:t>
+      </w:r>
+      <w:r>
+        <w:rPr>
+          <w:lang w:val="en-US"/>
+        </w:rPr>
+        <w:t>ormed</w:t>
+      </w:r>
+      <w:r>
+        <w:t xml:space="preserve"> </w:t>
+      </w:r>
+      <w:r>
+        <w:t xml:space="preserve">и </w:t>
+      </w:r>
+      <w:r>
+        <w:rPr>
+          <w:lang w:val="en-US"/>
+        </w:rPr>
+        <w:t>v</w:t>
+      </w:r>
+      <w:r>
+        <w:rPr>
+          <w:lang w:val="en-US"/>
+        </w:rPr>
+        <w:t>alid</w:t>
+      </w:r>
+      <w:r>
+        <w:t xml:space="preserve"> </w:t>
+      </w:r>
+      <w:r>
+        <w:rPr>
+          <w:lang w:val="en-US"/>
+        </w:rPr>
+        <w:t>XML</w:t>
+      </w:r>
+      <w:r>
+        <w:t>?</w:t>
       </w:r>
     </w:p>
     <w:p>
@@ -2826,15 +3251,42 @@
           <w:numId w:val="9"/>
         </w:numPr>
         <w:spacing w:before="100" w:beforeAutospacing="1" w:after="100" w:afterAutospacing="1" w:line="240" w:lineRule="auto"/>
-        <w:rPr>
-          <w:lang w:val="en-US"/>
-        </w:rPr>
-      </w:pPr>
-      <w:r>
-        <w:rPr>
-          <w:lang w:val="en-US"/>
-        </w:rPr>
-        <w:t xml:space="preserve">How would you validate XML using .NET? </w:t>
+      </w:pPr>
+      <w:r>
+        <w:t xml:space="preserve">Как можно </w:t>
+      </w:r>
+      <w:r>
+        <w:t xml:space="preserve"> </w:t>
+      </w:r>
+      <w:r>
+        <w:t xml:space="preserve">проверить </w:t>
+      </w:r>
+      <w:r>
+        <w:rPr>
+          <w:lang w:val="en-US"/>
+        </w:rPr>
+        <w:t>XML</w:t>
+      </w:r>
+      <w:r>
+        <w:t xml:space="preserve"> </w:t>
+      </w:r>
+      <w:r>
+        <w:t>документ</w:t>
+      </w:r>
+      <w:r>
+        <w:t xml:space="preserve"> в </w:t>
+      </w:r>
+      <w:r>
+        <w:t>.</w:t>
+      </w:r>
+      <w:r>
+        <w:rPr>
+          <w:lang w:val="en-US"/>
+        </w:rPr>
+        <w:t>NET</w:t>
+      </w:r>
+      <w:r>
+        <w:t>?</w:t>
       </w:r>
     </w:p>
     <w:p>
@@ -2982,29 +3434,33 @@
           <w:numId w:val="9"/>
         </w:numPr>
         <w:spacing w:before="100" w:beforeAutospacing="1" w:after="100" w:afterAutospacing="1" w:line="240" w:lineRule="auto"/>
-        <w:rPr>
-          <w:lang w:val="en-US"/>
-        </w:rPr>
-      </w:pPr>
-      <w:r>
-        <w:rPr>
-          <w:lang w:val="en-US"/>
-        </w:rPr>
-        <w:t>What is the difference between an XML "Fragment" and an XML "</w:t>
-      </w:r>
-      <w:proofErr w:type="gramStart"/>
-      <w:r>
-        <w:rPr>
-          <w:lang w:val="en-US"/>
-        </w:rPr>
-        <w:t>Document.</w:t>
-      </w:r>
-      <w:proofErr w:type="gramEnd"/>
-      <w:r>
-        <w:rPr>
-          <w:lang w:val="en-US"/>
-        </w:rPr>
-        <w:t xml:space="preserve">" </w:t>
+      </w:pPr>
+      <w:r>
+        <w:t xml:space="preserve">Чем отличается </w:t>
+      </w:r>
+      <w:r>
+        <w:rPr>
+          <w:lang w:val="en-US"/>
+        </w:rPr>
+        <w:t>XML</w:t>
+      </w:r>
+      <w:r>
+        <w:t xml:space="preserve"> </w:t>
+      </w:r>
+      <w:r>
+        <w:t xml:space="preserve">фрагмент от </w:t>
+      </w:r>
+      <w:r>
+        <w:rPr>
+          <w:lang w:val="en-US"/>
+        </w:rPr>
+        <w:t>XML</w:t>
+      </w:r>
+      <w:r>
+        <w:t xml:space="preserve"> </w:t>
+      </w:r>
+      <w:r>
+        <w:t>документа?</w:t>
       </w:r>
     </w:p>
     <w:p>
@@ -3066,13 +3522,40 @@
         <w:spacing w:before="100" w:beforeAutospacing="1" w:after="100" w:afterAutospacing="1" w:line="240" w:lineRule="auto"/>
       </w:pPr>
       <w:r>
-        <w:rPr>
-          <w:lang w:val="en-US"/>
-        </w:rPr>
-        <w:t xml:space="preserve">Contrast DTDs versus XSDs. What are their similarities and differences? </w:t>
-      </w:r>
-      <w:r>
-        <w:t xml:space="preserve">Which is preferred and why? </w:t>
+        <w:t xml:space="preserve">Сравните технологии </w:t>
+      </w:r>
+      <w:r>
+        <w:rPr>
+          <w:lang w:val="en-US"/>
+        </w:rPr>
+        <w:t>DTD</w:t>
+      </w:r>
+      <w:r>
+        <w:t xml:space="preserve"> </w:t>
+      </w:r>
+      <w:r>
+        <w:t xml:space="preserve">и </w:t>
+      </w:r>
+      <w:r>
+        <w:rPr>
+          <w:lang w:val="en-US"/>
+        </w:rPr>
+        <w:t>XML</w:t>
+      </w:r>
+      <w:r>
+        <w:t xml:space="preserve"> </w:t>
+      </w:r>
+      <w:r>
+        <w:rPr>
+          <w:lang w:val="en-US"/>
+        </w:rPr>
+        <w:t>Schema</w:t>
+      </w:r>
+      <w:r>
+        <w:t xml:space="preserve">. </w:t>
+      </w:r>
+      <w:r>
+        <w:t>Какие у них общие черты и различия? Какая технология является предпочтительной и почему?</w:t>
       </w:r>
     </w:p>
     <w:p>
@@ -3084,27 +3567,34 @@
         <w:spacing w:before="100" w:beforeAutospacing="1" w:after="100" w:afterAutospacing="1" w:line="240" w:lineRule="auto"/>
       </w:pPr>
       <w:r>
-        <w:rPr>
-          <w:lang w:val="en-US"/>
-        </w:rPr>
-        <w:t xml:space="preserve">Does </w:t>
-      </w:r>
-      <w:proofErr w:type="spellStart"/>
-      <w:r>
-        <w:rPr>
-          <w:lang w:val="en-US"/>
-        </w:rPr>
-        <w:t>System.Xml</w:t>
-      </w:r>
-      <w:proofErr w:type="spellEnd"/>
-      <w:r>
-        <w:rPr>
-          <w:lang w:val="en-US"/>
-        </w:rPr>
-        <w:t xml:space="preserve"> support DTDs? </w:t>
-      </w:r>
-      <w:r>
-        <w:t xml:space="preserve">How? </w:t>
+        <w:t xml:space="preserve">Поддерживают ли классы из пространства имен </w:t>
+      </w:r>
+      <w:r>
+        <w:rPr>
+          <w:lang w:val="en-US"/>
+        </w:rPr>
+        <w:t>System</w:t>
+      </w:r>
+      <w:r>
+        <w:t>.</w:t>
+      </w:r>
+      <w:r>
+        <w:rPr>
+          <w:lang w:val="en-US"/>
+        </w:rPr>
+        <w:t>Xml</w:t>
+      </w:r>
+      <w:r>
+        <w:t xml:space="preserve"> технологию </w:t>
+      </w:r>
+      <w:r>
+        <w:rPr>
+          <w:lang w:val="en-US"/>
+        </w:rPr>
+        <w:t xml:space="preserve">DTD? </w:t>
+      </w:r>
+      <w:r>
+        <w:t>Если да, то как именно?</w:t>
       </w:r>
     </w:p>
     <w:p>

</xml_diff>